<commit_message>
data:ajout d'une methode Clone meilleur protection de data contre des chengement de donnée depuis l'exterieur mise ajour Documentation C#.docx/Diagrames.mdj mise a jour Documentation Projet tut.docx
</commit_message>
<xml_diff>
--- a/Documentation/Documentation C#.docx
+++ b/Documentation/Documentation C#.docx
@@ -44,15 +44,7 @@
     </w:p>
     <w:p>
       <w:r>
-        <w:t xml:space="preserve">Ce manager est situé dans le paquet </w:t>
-      </w:r>
-      <w:proofErr w:type="spellStart"/>
-      <w:r>
-        <w:t>Modele</w:t>
-      </w:r>
-      <w:proofErr w:type="spellEnd"/>
-      <w:r>
-        <w:t xml:space="preserve"> dans la classe Manager.</w:t>
+        <w:t>Ce manager est situé dans le paquet Modele dans la classe Manager.</w:t>
       </w:r>
     </w:p>
     <w:p>
@@ -229,13 +221,13 @@
           <wp:anchor distT="0" distB="0" distL="114300" distR="114300" simplePos="0" relativeHeight="251661312" behindDoc="0" locked="0" layoutInCell="1" allowOverlap="1">
             <wp:simplePos x="0" y="0"/>
             <wp:positionH relativeFrom="page">
-              <wp:posOffset>-9525</wp:posOffset>
+              <wp:align>left</wp:align>
             </wp:positionH>
             <wp:positionV relativeFrom="paragraph">
-              <wp:posOffset>-890905</wp:posOffset>
+              <wp:posOffset>-890906</wp:posOffset>
             </wp:positionV>
-            <wp:extent cx="10679430" cy="7495881"/>
-            <wp:effectExtent l="0" t="0" r="7620" b="0"/>
+            <wp:extent cx="10694972" cy="7534275"/>
+            <wp:effectExtent l="0" t="0" r="0" b="0"/>
             <wp:wrapNone/>
             <wp:docPr id="3" name="Image 3"/>
             <wp:cNvGraphicFramePr>
@@ -263,7 +255,7 @@
                   <pic:spPr>
                     <a:xfrm>
                       <a:off x="0" y="0"/>
-                      <a:ext cx="10696177" cy="7507636"/>
+                      <a:ext cx="10694972" cy="7534275"/>
                     </a:xfrm>
                     <a:prstGeom prst="rect">
                       <a:avLst/>
@@ -296,6 +288,8 @@
           <w:docGrid w:linePitch="360"/>
         </w:sectPr>
       </w:pPr>
+      <w:bookmarkStart w:id="0" w:name="_GoBack"/>
+      <w:bookmarkEnd w:id="0"/>
     </w:p>
     <w:p>
       <w:pPr>
@@ -312,16 +306,7 @@
           <w:u w:val="single"/>
         </w:rPr>
         <w:lastRenderedPageBreak/>
-        <w:t xml:space="preserve">Paquet </w:t>
-      </w:r>
-      <w:proofErr w:type="spellStart"/>
-      <w:r>
-        <w:rPr>
-          <w:sz w:val="24"/>
-          <w:szCs w:val="24"/>
-          <w:u w:val="single"/>
-        </w:rPr>
-        <w:t>FolderExplore</w:t>
+        <w:t>Paquet FolderExplore</w:t>
       </w:r>
       <w:r>
         <w:rPr>
@@ -331,7 +316,6 @@
         </w:rPr>
         <w:t>r</w:t>
       </w:r>
-      <w:proofErr w:type="spellEnd"/>
       <w:r>
         <w:rPr>
           <w:sz w:val="24"/>
@@ -396,75 +380,31 @@
       </w:r>
     </w:p>
     <w:p>
-      <w:proofErr w:type="spellStart"/>
-      <w:r>
-        <w:t>LigneExplorateur</w:t>
-      </w:r>
-      <w:proofErr w:type="spellEnd"/>
-      <w:r>
-        <w:t xml:space="preserve"> </w:t>
+      <w:r>
+        <w:t xml:space="preserve">LigneExplorateur </w:t>
       </w:r>
       <w:r>
         <w:t>représente</w:t>
       </w:r>
       <w:r>
-        <w:t xml:space="preserve"> une ligne dans l’explorateur c’est-à-dire une image et un nom. Il contient aussi son chemin correspondant. De cette manière on retourne le chemin du </w:t>
-      </w:r>
-      <w:proofErr w:type="spellStart"/>
-      <w:r>
-        <w:t>LigneEplorateur</w:t>
-      </w:r>
-      <w:proofErr w:type="spellEnd"/>
-      <w:r>
-        <w:t xml:space="preserve"> sectionné dans la vue (fonction </w:t>
-      </w:r>
-      <w:proofErr w:type="spellStart"/>
-      <w:proofErr w:type="gramStart"/>
-      <w:r>
-        <w:t>GetRepertoireChoisi</w:t>
-      </w:r>
-      <w:proofErr w:type="spellEnd"/>
-      <w:r>
-        <w:t>(</w:t>
-      </w:r>
-      <w:proofErr w:type="gramEnd"/>
-      <w:r>
-        <w:t>)).</w:t>
-      </w:r>
-    </w:p>
-    <w:p>
-      <w:pPr>
-        <w:rPr>
-          <w:sz w:val="24"/>
-          <w:szCs w:val="24"/>
-          <w:u w:val="single"/>
-        </w:rPr>
-      </w:pPr>
-      <w:r>
-        <w:rPr>
-          <w:sz w:val="24"/>
-          <w:szCs w:val="24"/>
-          <w:u w:val="single"/>
-        </w:rPr>
-        <w:t xml:space="preserve">Paquet </w:t>
-      </w:r>
-      <w:proofErr w:type="spellStart"/>
-      <w:r>
-        <w:rPr>
-          <w:sz w:val="24"/>
-          <w:szCs w:val="24"/>
-          <w:u w:val="single"/>
-        </w:rPr>
-        <w:t>DataManager</w:t>
-      </w:r>
-      <w:proofErr w:type="spellEnd"/>
-      <w:r>
-        <w:rPr>
-          <w:sz w:val="24"/>
-          <w:szCs w:val="24"/>
-          <w:u w:val="single"/>
-        </w:rPr>
-        <w:t> :</w:t>
+        <w:t xml:space="preserve"> une ligne dans l’explorateur c’est-à-dire une image et un nom. Il contient aussi son chemin correspondant. De cette manière on retourne le chemin du LigneEplorateur sectionné dans la vue (fonction GetRepertoireChoisi()).</w:t>
+      </w:r>
+    </w:p>
+    <w:p>
+      <w:pPr>
+        <w:rPr>
+          <w:sz w:val="24"/>
+          <w:szCs w:val="24"/>
+          <w:u w:val="single"/>
+        </w:rPr>
+      </w:pPr>
+      <w:r>
+        <w:rPr>
+          <w:sz w:val="24"/>
+          <w:szCs w:val="24"/>
+          <w:u w:val="single"/>
+        </w:rPr>
+        <w:t>Paquet DataManager :</w:t>
       </w:r>
     </w:p>
     <w:p>
@@ -510,31 +450,7 @@
         </w:drawing>
       </w:r>
       <w:r>
-        <w:t xml:space="preserve">La classe Loader et </w:t>
-      </w:r>
-      <w:proofErr w:type="spellStart"/>
-      <w:r>
-        <w:t>Saver</w:t>
-      </w:r>
-      <w:proofErr w:type="spellEnd"/>
-      <w:r>
-        <w:t xml:space="preserve"> sont 2 classes abstraites qui servent à la sérialisation. </w:t>
-      </w:r>
-      <w:proofErr w:type="spellStart"/>
-      <w:r>
-        <w:t>LoadElement</w:t>
-      </w:r>
-      <w:proofErr w:type="spellEnd"/>
-      <w:r>
-        <w:t xml:space="preserve"> et </w:t>
-      </w:r>
-      <w:proofErr w:type="spellStart"/>
-      <w:r>
-        <w:t>SaveElement</w:t>
-      </w:r>
-      <w:proofErr w:type="spellEnd"/>
-      <w:r>
-        <w:t xml:space="preserve"> implémentent les fonctions de sérialisation, et Stub sert à charger un jeu de test.</w:t>
+        <w:t>La classe Loader et Saver sont 2 classes abstraites qui servent à la sérialisation. LoadElement et SaveElement implémentent les fonctions de sérialisation, et Stub sert à charger un jeu de test.</w:t>
       </w:r>
     </w:p>
     <w:p>
@@ -597,64 +513,26 @@
           <w:u w:val="single"/>
         </w:rPr>
         <w:lastRenderedPageBreak/>
-        <w:t xml:space="preserve">Paquet </w:t>
-      </w:r>
-      <w:proofErr w:type="spellStart"/>
-      <w:r>
-        <w:rPr>
-          <w:sz w:val="24"/>
-          <w:szCs w:val="24"/>
-          <w:u w:val="single"/>
-        </w:rPr>
-        <w:t>Modele</w:t>
-      </w:r>
-      <w:proofErr w:type="spellEnd"/>
-      <w:r>
-        <w:rPr>
-          <w:sz w:val="24"/>
-          <w:szCs w:val="24"/>
-          <w:u w:val="single"/>
-        </w:rPr>
-        <w:t> :</w:t>
-      </w:r>
-    </w:p>
-    <w:p>
-      <w:pPr>
-        <w:rPr>
-          <w:i/>
-          <w:sz w:val="24"/>
-          <w:szCs w:val="24"/>
-          <w:u w:val="single"/>
-        </w:rPr>
-      </w:pPr>
-      <w:r>
-        <w:rPr>
-          <w:i/>
-          <w:sz w:val="24"/>
-          <w:szCs w:val="24"/>
-          <w:u w:val="single"/>
-        </w:rPr>
-        <w:t xml:space="preserve">-Partie </w:t>
-      </w:r>
-      <w:proofErr w:type="spellStart"/>
-      <w:r>
-        <w:rPr>
-          <w:i/>
-          <w:sz w:val="24"/>
-          <w:szCs w:val="24"/>
-          <w:u w:val="single"/>
-        </w:rPr>
-        <w:t>Element</w:t>
-      </w:r>
-      <w:proofErr w:type="spellEnd"/>
-      <w:r>
-        <w:rPr>
-          <w:i/>
-          <w:sz w:val="24"/>
-          <w:szCs w:val="24"/>
-          <w:u w:val="single"/>
-        </w:rPr>
-        <w:t> :</w:t>
+        <w:t>Paquet Modele :</w:t>
+      </w:r>
+    </w:p>
+    <w:p>
+      <w:pPr>
+        <w:rPr>
+          <w:i/>
+          <w:sz w:val="24"/>
+          <w:szCs w:val="24"/>
+          <w:u w:val="single"/>
+        </w:rPr>
+      </w:pPr>
+      <w:r>
+        <w:rPr>
+          <w:i/>
+          <w:sz w:val="24"/>
+          <w:szCs w:val="24"/>
+          <w:u w:val="single"/>
+        </w:rPr>
+        <w:t>-Partie Element :</w:t>
       </w:r>
     </w:p>
     <w:p>
@@ -715,15 +593,7 @@
         <w:t xml:space="preserve"> Jeu regroupe les informations principales d’un jeu et Launcher possède le nombre de jeux qu’il contient.</w:t>
       </w:r>
       <w:r>
-        <w:t xml:space="preserve"> L’attribut </w:t>
-      </w:r>
-      <w:proofErr w:type="spellStart"/>
-      <w:r>
-        <w:t>IsManuallyAdded</w:t>
-      </w:r>
-      <w:proofErr w:type="spellEnd"/>
-      <w:r>
-        <w:t xml:space="preserve"> permet de savoir si le jeu a été ajouter par l’utilisateur ou s’il est trouvé par l’application.</w:t>
+        <w:t xml:space="preserve"> L’attribut IsManuallyAdded permet de savoir si le jeu a été ajouter par l’utilisateur ou s’il est trouvé par l’application.</w:t>
       </w:r>
     </w:p>
     <w:p>
@@ -953,10 +823,10 @@
           <w:lang w:eastAsia="fr-FR"/>
         </w:rPr>
         <w:drawing>
-          <wp:inline distT="0" distB="0" distL="0" distR="0" wp14:anchorId="588FC00C" wp14:editId="1E7C2F83">
-            <wp:extent cx="5760720" cy="5282565"/>
-            <wp:effectExtent l="0" t="0" r="0" b="0"/>
-            <wp:docPr id="14" name="Image 14"/>
+          <wp:inline distT="0" distB="0" distL="0" distR="0" wp14:anchorId="75CFF6A9" wp14:editId="7DE4AC28">
+            <wp:extent cx="5760720" cy="5478145"/>
+            <wp:effectExtent l="0" t="0" r="0" b="8255"/>
+            <wp:docPr id="4" name="Image 4"/>
             <wp:cNvGraphicFramePr>
               <a:graphicFrameLocks xmlns:a="http://schemas.openxmlformats.org/drawingml/2006/main" noChangeAspect="1"/>
             </wp:cNvGraphicFramePr>
@@ -976,7 +846,7 @@
                   <pic:spPr>
                     <a:xfrm>
                       <a:off x="0" y="0"/>
-                      <a:ext cx="5760720" cy="5282565"/>
+                      <a:ext cx="5760720" cy="5478145"/>
                     </a:xfrm>
                     <a:prstGeom prst="rect">
                       <a:avLst/>
@@ -1013,69 +883,18 @@
       </w:r>
     </w:p>
     <w:p>
-      <w:proofErr w:type="spellStart"/>
-      <w:proofErr w:type="gramStart"/>
-      <w:r>
-        <w:t>SetInfo</w:t>
-      </w:r>
-      <w:proofErr w:type="spellEnd"/>
-      <w:r>
-        <w:t>(</w:t>
-      </w:r>
-      <w:proofErr w:type="gramEnd"/>
-      <w:r>
-        <w:t xml:space="preserve">) appel la fonction </w:t>
-      </w:r>
-      <w:proofErr w:type="spellStart"/>
-      <w:r>
-        <w:t>SearchInfo.SetInfo</w:t>
-      </w:r>
-      <w:proofErr w:type="spellEnd"/>
-      <w:r>
-        <w:t>() dans un nouveau thread.</w:t>
-      </w:r>
-    </w:p>
-    <w:p>
-      <w:proofErr w:type="spellStart"/>
-      <w:proofErr w:type="gramStart"/>
-      <w:r>
-        <w:t>InsertGame</w:t>
-      </w:r>
-      <w:proofErr w:type="spellEnd"/>
-      <w:r>
-        <w:t>(</w:t>
-      </w:r>
-      <w:proofErr w:type="gramEnd"/>
-      <w:r>
-        <w:t xml:space="preserve">) insert les jeux par ordre alphabétique dans leurs différents </w:t>
-      </w:r>
-      <w:proofErr w:type="spellStart"/>
-      <w:r>
-        <w:t>launchers</w:t>
-      </w:r>
-      <w:proofErr w:type="spellEnd"/>
-    </w:p>
-    <w:p>
-      <w:proofErr w:type="spellStart"/>
-      <w:proofErr w:type="gramStart"/>
-      <w:r>
-        <w:t>InsertLauncher</w:t>
-      </w:r>
-      <w:proofErr w:type="spellEnd"/>
-      <w:r>
-        <w:t>(</w:t>
-      </w:r>
-      <w:proofErr w:type="gramEnd"/>
-      <w:r>
-        <w:t xml:space="preserve">) insert les </w:t>
-      </w:r>
-      <w:proofErr w:type="spellStart"/>
-      <w:r>
-        <w:t>launchers</w:t>
-      </w:r>
-      <w:proofErr w:type="spellEnd"/>
-      <w:r>
-        <w:t xml:space="preserve"> par ordre alphabétique en laissant le launcher « Autre » toujours en dernier.</w:t>
+      <w:r>
+        <w:t>SetInfo() appel la fonction SearchInfo.SetInfo() dans un nouveau thread.</w:t>
+      </w:r>
+    </w:p>
+    <w:p>
+      <w:r>
+        <w:t>InsertGame() insert les jeux par ordre alphabétique dans leurs différents launchers</w:t>
+      </w:r>
+    </w:p>
+    <w:p>
+      <w:r>
+        <w:t>InsertLauncher() insert les launchers par ordre alphabétique en laissant le launcher « Autre » toujours en dernier.</w:t>
       </w:r>
     </w:p>
     <w:p/>
@@ -1152,65 +971,8 @@
           <w:szCs w:val="24"/>
           <w:u w:val="single"/>
         </w:rPr>
-        <w:lastRenderedPageBreak/>
-        <w:t xml:space="preserve">-Partie </w:t>
-      </w:r>
-      <w:proofErr w:type="spellStart"/>
-      <w:r>
-        <w:rPr>
-          <w:i/>
-          <w:iCs/>
-          <w:sz w:val="24"/>
-          <w:szCs w:val="24"/>
-          <w:u w:val="single"/>
-        </w:rPr>
-        <w:t>SearchForExecutableAndName</w:t>
-      </w:r>
-      <w:proofErr w:type="spellEnd"/>
-      <w:r>
-        <w:rPr>
-          <w:i/>
-          <w:iCs/>
-          <w:sz w:val="24"/>
-          <w:szCs w:val="24"/>
-          <w:u w:val="single"/>
-        </w:rPr>
-        <w:t>/</w:t>
-      </w:r>
-      <w:proofErr w:type="spellStart"/>
-      <w:r>
-        <w:rPr>
-          <w:i/>
-          <w:iCs/>
-          <w:sz w:val="24"/>
-          <w:szCs w:val="24"/>
-          <w:u w:val="single"/>
-        </w:rPr>
-        <w:t>LauncherName</w:t>
-      </w:r>
-      <w:proofErr w:type="spellEnd"/>
-      <w:r>
-        <w:rPr>
-          <w:i/>
-          <w:iCs/>
-          <w:sz w:val="24"/>
-          <w:szCs w:val="24"/>
-          <w:u w:val="single"/>
-        </w:rPr>
-        <w:t>/</w:t>
-      </w:r>
-      <w:proofErr w:type="spellStart"/>
-      <w:r>
-        <w:rPr>
-          <w:i/>
-          <w:iCs/>
-          <w:sz w:val="24"/>
-          <w:szCs w:val="24"/>
-          <w:u w:val="single"/>
-        </w:rPr>
-        <w:t>SearchForGameDirectory</w:t>
-      </w:r>
-      <w:proofErr w:type="spellEnd"/>
+        <w:t>-Partie SearchForExecutableAndName/LauncherName/SearchForGameDirectory</w:t>
+      </w:r>
     </w:p>
     <w:p>
       <w:pPr>
@@ -1265,172 +1027,72 @@
       </w:r>
     </w:p>
     <w:p>
-      <w:proofErr w:type="spellStart"/>
-      <w:r>
-        <w:t>SearchForExecutableAndName</w:t>
-      </w:r>
-      <w:proofErr w:type="spellEnd"/>
-      <w:r>
-        <w:t xml:space="preserve"> permet de récupérer l’ensemble des jeux présent sur l’ordinateur du client à partir des dossiers récupérés par </w:t>
-      </w:r>
-      <w:proofErr w:type="spellStart"/>
+      <w:r>
+        <w:t xml:space="preserve">SearchForExecutableAndName permet de récupérer l’ensemble des jeux présent sur l’ordinateur du client à partir des dossiers récupérés par </w:t>
+      </w:r>
       <w:r>
         <w:t>SearchForGameDirectory</w:t>
       </w:r>
-      <w:proofErr w:type="spellEnd"/>
-      <w:r>
-        <w:t xml:space="preserve">. </w:t>
-      </w:r>
-      <w:proofErr w:type="spellStart"/>
-      <w:r>
-        <w:t>LauncherName</w:t>
-      </w:r>
-      <w:proofErr w:type="spellEnd"/>
-      <w:r>
-        <w:t xml:space="preserve"> regroupe les principaux noms de </w:t>
-      </w:r>
-      <w:proofErr w:type="spellStart"/>
-      <w:r>
-        <w:t>launchers</w:t>
-      </w:r>
-      <w:proofErr w:type="spellEnd"/>
-      <w:r>
-        <w:t xml:space="preserve">. </w:t>
-      </w:r>
-      <w:proofErr w:type="spellStart"/>
-      <w:r>
-        <w:t>SearchForGameDirectory</w:t>
-      </w:r>
-      <w:proofErr w:type="spellEnd"/>
-      <w:r>
-        <w:t xml:space="preserve"> permet de chercher les dossiers contenant des jeux.</w:t>
-      </w:r>
-    </w:p>
-    <w:p>
-      <w:proofErr w:type="spellStart"/>
-      <w:r>
-        <w:t>GetAllGameDirectory</w:t>
-      </w:r>
-      <w:proofErr w:type="spellEnd"/>
-      <w:r>
-        <w:t xml:space="preserve"> permet de retourner tous les emplacements de jeux connu (trouver grâce aux fonctions </w:t>
-      </w:r>
-      <w:proofErr w:type="spellStart"/>
-      <w:r>
-        <w:t>Search</w:t>
-      </w:r>
-      <w:proofErr w:type="spellEnd"/>
-      <w:r>
-        <w:t>…</w:t>
-      </w:r>
-      <w:proofErr w:type="spellStart"/>
-      <w:r>
-        <w:t>Games</w:t>
-      </w:r>
-      <w:proofErr w:type="spellEnd"/>
-      <w:r>
-        <w:t>). Si la fonction prend un paramètre alors elle cherchera les jeux aussi dans les dossiers passer en paramètre.</w:t>
-      </w:r>
-    </w:p>
-    <w:p>
-      <w:proofErr w:type="spellStart"/>
-      <w:r>
-        <w:t>GetExecutableAndNameFromGameDirectory</w:t>
-      </w:r>
-      <w:proofErr w:type="spellEnd"/>
-      <w:r>
-        <w:t xml:space="preserve"> s’appuie sur la recherche de </w:t>
-      </w:r>
-      <w:proofErr w:type="spellStart"/>
-      <w:r>
-        <w:t>GetAllGameDirectory</w:t>
-      </w:r>
-      <w:proofErr w:type="spellEnd"/>
-      <w:r>
-        <w:t xml:space="preserve"> pour renvoyer une liste de jeu déjà avec certaine info pré-rempli (Dossiers/Nom/Exécutables/Launcher).</w:t>
-      </w:r>
-    </w:p>
-    <w:p>
-      <w:r>
-        <w:t xml:space="preserve">Pour récupérer ces infos la fonction s’appuie sur les fonctions </w:t>
-      </w:r>
-      <w:proofErr w:type="spellStart"/>
-      <w:r>
-        <w:t>SearchFor</w:t>
-      </w:r>
-      <w:proofErr w:type="spellEnd"/>
-      <w:r>
-        <w:t>…</w:t>
-      </w:r>
-      <w:proofErr w:type="spellStart"/>
-      <w:r>
-        <w:t>Executables</w:t>
-      </w:r>
-      <w:proofErr w:type="spellEnd"/>
-      <w:r>
-        <w:t>.</w:t>
-      </w:r>
-    </w:p>
-    <w:p>
-      <w:proofErr w:type="spellStart"/>
-      <w:r>
-        <w:t>SearchForExecutables</w:t>
-      </w:r>
-      <w:proofErr w:type="spellEnd"/>
-      <w:r>
-        <w:t xml:space="preserve"> fait la meme chose mais à partir d’une liste de dossiers ou d’un dossier unique.</w:t>
-      </w:r>
-    </w:p>
-    <w:p>
-      <w:proofErr w:type="spellStart"/>
-      <w:r>
-        <w:t>LauncherName</w:t>
-      </w:r>
-      <w:proofErr w:type="spellEnd"/>
-      <w:r>
-        <w:t xml:space="preserve"> est une </w:t>
-      </w:r>
-      <w:proofErr w:type="spellStart"/>
-      <w:r>
-        <w:t>enum</w:t>
-      </w:r>
-      <w:proofErr w:type="spellEnd"/>
-      <w:r>
-        <w:t xml:space="preserve"> qui contient les noms des principaux launcher.</w:t>
-      </w:r>
-    </w:p>
-    <w:p>
-      <w:pPr>
-        <w:rPr>
-          <w:i/>
-          <w:iCs/>
-          <w:sz w:val="24"/>
-          <w:szCs w:val="24"/>
-          <w:u w:val="single"/>
-        </w:rPr>
-      </w:pPr>
-    </w:p>
-    <w:p>
-      <w:pPr>
-        <w:rPr>
-          <w:i/>
-          <w:iCs/>
-          <w:sz w:val="24"/>
-          <w:szCs w:val="24"/>
-          <w:u w:val="single"/>
-        </w:rPr>
-      </w:pPr>
-    </w:p>
-    <w:p>
-      <w:r>
-        <w:rPr>
-          <w:i/>
-          <w:iCs/>
-          <w:sz w:val="24"/>
-          <w:szCs w:val="24"/>
-          <w:u w:val="single"/>
-        </w:rPr>
-        <w:lastRenderedPageBreak/>
+      <w:r>
+        <w:t>. LauncherName regroupe les principaux noms de launchers. SearchForGameDirectory permet de chercher les dossiers contenant des jeux.</w:t>
+      </w:r>
+    </w:p>
+    <w:p>
+      <w:r>
+        <w:t>GetAllGameDirectory permet de retourner tous les emplacements de jeux connu (trouver grâce aux fonctions Search…Games). Si la fonction prend un paramètre alors elle cherchera les jeux aussi dans les dossiers passer en paramètre.</w:t>
+      </w:r>
+    </w:p>
+    <w:p>
+      <w:r>
+        <w:t>GetExecutableAndNameFromGameDirectory s’appuie sur la recherche de GetAllGameDirectory pour renvoyer une liste de jeu déjà avec certaine info pré-rempli (Dossiers/Nom/Exécutables/Launcher).</w:t>
+      </w:r>
+    </w:p>
+    <w:p>
+      <w:r>
+        <w:t>Pour récupérer ces infos la fonction s’appuie sur les fonctions SearchFor…Executables.</w:t>
+      </w:r>
+    </w:p>
+    <w:p>
+      <w:r>
+        <w:t>SearchForExecutables fait la meme chose mais à partir d’une liste de dossiers ou d’un dossier unique.</w:t>
+      </w:r>
+    </w:p>
+    <w:p>
+      <w:r>
+        <w:t>LauncherName est une enum qui contient les noms des principaux launcher.</w:t>
+      </w:r>
+    </w:p>
+    <w:p>
+      <w:pPr>
+        <w:rPr>
+          <w:i/>
+          <w:iCs/>
+          <w:sz w:val="24"/>
+          <w:szCs w:val="24"/>
+          <w:u w:val="single"/>
+        </w:rPr>
+      </w:pPr>
+    </w:p>
+    <w:p>
+      <w:pPr>
+        <w:rPr>
+          <w:i/>
+          <w:iCs/>
+          <w:sz w:val="24"/>
+          <w:szCs w:val="24"/>
+          <w:u w:val="single"/>
+        </w:rPr>
+      </w:pPr>
+    </w:p>
+    <w:p>
+      <w:r>
+        <w:rPr>
+          <w:i/>
+          <w:iCs/>
+          <w:sz w:val="24"/>
+          <w:szCs w:val="24"/>
+          <w:u w:val="single"/>
+        </w:rPr>
         <w:t>-Partie</w:t>
       </w:r>
       <w:r>
@@ -1443,7 +1105,6 @@
         </w:rPr>
         <w:t xml:space="preserve"> </w:t>
       </w:r>
-      <w:proofErr w:type="spellStart"/>
       <w:r>
         <w:rPr>
           <w:i/>
@@ -1454,7 +1115,6 @@
         </w:rPr>
         <w:t>SearchInfo</w:t>
       </w:r>
-      <w:proofErr w:type="spellEnd"/>
     </w:p>
     <w:p>
       <w:pPr>
@@ -1509,149 +1169,54 @@
       </w:r>
     </w:p>
     <w:p>
-      <w:proofErr w:type="spellStart"/>
-      <w:r>
-        <w:t>SearchInfo</w:t>
-      </w:r>
-      <w:proofErr w:type="spellEnd"/>
-      <w:r>
-        <w:t xml:space="preserve"> permet d’aller chercher les informations d’un jeu sur internet tel que l’icône, la description et l’image. La classe possède des attribut </w:t>
-      </w:r>
-      <w:proofErr w:type="spellStart"/>
-      <w:r>
-        <w:t>ThreadStatic</w:t>
-      </w:r>
-      <w:proofErr w:type="spellEnd"/>
-      <w:r>
-        <w:t xml:space="preserve"> pour permettre de </w:t>
-      </w:r>
-      <w:proofErr w:type="spellStart"/>
-      <w:r>
-        <w:t>multithreadé</w:t>
-      </w:r>
-      <w:proofErr w:type="spellEnd"/>
-      <w:r>
-        <w:t xml:space="preserve"> la recherche d’info (qui peux prendre jusqu’à 2 sec par jeu voir plus).</w:t>
-      </w:r>
-    </w:p>
-    <w:p>
-      <w:proofErr w:type="spellStart"/>
-      <w:r>
-        <w:t>SetInfo</w:t>
-      </w:r>
-      <w:proofErr w:type="spellEnd"/>
-      <w:r>
-        <w:t xml:space="preserve"> reçoit un objet car il doit être compatible avec le </w:t>
-      </w:r>
-      <w:proofErr w:type="spellStart"/>
-      <w:r>
-        <w:t>deleguate</w:t>
-      </w:r>
-      <w:proofErr w:type="spellEnd"/>
-      <w:r>
-        <w:t xml:space="preserve"> </w:t>
-      </w:r>
-      <w:proofErr w:type="spellStart"/>
+      <w:r>
+        <w:t>SearchInfo permet d’aller chercher les informations d’un jeu sur internet tel que l’icône, la description et l’image. La classe possède des attribut ThreadStatic pour permettre de multithreadé la recherche d’info (qui peux prendre jusqu’à 2 sec par jeu voir plus).</w:t>
+      </w:r>
+    </w:p>
+    <w:p>
+      <w:r>
+        <w:t xml:space="preserve">SetInfo reçoit un objet car il doit être compatible avec le deleguate </w:t>
+      </w:r>
       <w:r>
         <w:t>ParameterizedThreadStart</w:t>
       </w:r>
-      <w:proofErr w:type="spellEnd"/>
-      <w:r>
-        <w:t xml:space="preserve"> pour pouvoir lui donner un jeu en paramètre. </w:t>
-      </w:r>
-      <w:proofErr w:type="spellStart"/>
-      <w:r>
-        <w:t>SetInfo</w:t>
-      </w:r>
-      <w:proofErr w:type="spellEnd"/>
-      <w:r>
-        <w:t xml:space="preserve"> va regarder quelle sont les infos manquantes.</w:t>
-      </w:r>
-    </w:p>
-    <w:p>
-      <w:proofErr w:type="spellStart"/>
-      <w:r>
-        <w:t>ExtractGameInfoFromExec</w:t>
-      </w:r>
-      <w:proofErr w:type="spellEnd"/>
-      <w:r>
-        <w:t xml:space="preserve"> sert à récupérer des infos (dossier, nom) à partir de l’exécutable.</w:t>
-      </w:r>
-    </w:p>
-    <w:p>
-      <w:proofErr w:type="spellStart"/>
-      <w:r>
-        <w:t>Tanslate</w:t>
-      </w:r>
-      <w:proofErr w:type="spellEnd"/>
-      <w:r>
-        <w:t xml:space="preserve"> s’appuie sur un serveur de traduction pour traduire de l’anglais vers français.</w:t>
-      </w:r>
-    </w:p>
-    <w:p>
-      <w:proofErr w:type="spellStart"/>
-      <w:r>
-        <w:t>ExtractGameInfoFromWeb</w:t>
-      </w:r>
-      <w:proofErr w:type="spellEnd"/>
-      <w:r>
-        <w:t xml:space="preserve"> lance les extractions nécessaires à partir des infos recu par </w:t>
-      </w:r>
-      <w:proofErr w:type="spellStart"/>
-      <w:r>
-        <w:t>SetInfo</w:t>
-      </w:r>
-      <w:proofErr w:type="spellEnd"/>
-      <w:r>
-        <w:t>.</w:t>
-      </w:r>
-    </w:p>
-    <w:p>
-      <w:proofErr w:type="spellStart"/>
-      <w:r>
-        <w:t>ReplaceName</w:t>
-      </w:r>
-      <w:proofErr w:type="spellEnd"/>
-      <w:r>
-        <w:t xml:space="preserve"> sert à obtenir le nom du jeu modifié convenant au site qu’on utilise pour aller chercher les infos (IGDB).</w:t>
-      </w:r>
-    </w:p>
-    <w:p>
-      <w:proofErr w:type="spellStart"/>
-      <w:r>
-        <w:t>ExctractDescription</w:t>
-      </w:r>
-      <w:proofErr w:type="spellEnd"/>
-      <w:r>
-        <w:t>/Image/</w:t>
-      </w:r>
-      <w:proofErr w:type="spellStart"/>
-      <w:r>
-        <w:t>Icon</w:t>
-      </w:r>
-      <w:proofErr w:type="spellEnd"/>
-      <w:r>
-        <w:t xml:space="preserve"> servent à extraire les infos.</w:t>
-      </w:r>
-    </w:p>
-    <w:p>
-      <w:proofErr w:type="spellStart"/>
-      <w:r>
-        <w:t>GetFolderName</w:t>
-      </w:r>
-      <w:proofErr w:type="spellEnd"/>
-      <w:r>
-        <w:t xml:space="preserve"> renvoie un nom de dossier correspondant au spécification de Windows à partir du nom du jeu.</w:t>
-      </w:r>
-    </w:p>
-    <w:p>
-      <w:proofErr w:type="spellStart"/>
-      <w:r>
-        <w:t>CreateFolderStructure</w:t>
-      </w:r>
-      <w:proofErr w:type="spellEnd"/>
-      <w:r>
-        <w:t xml:space="preserve"> s’assure de créer le chemin dans lequel les infos seront placé.</w:t>
+      <w:r>
+        <w:t xml:space="preserve"> pour pouvoir lui donner un jeu en paramètre. SetInfo va regarder quelle sont les infos manquantes.</w:t>
+      </w:r>
+    </w:p>
+    <w:p>
+      <w:r>
+        <w:t>ExtractGameInfoFromExec sert à récupérer des infos (dossier, nom) à partir de l’exécutable.</w:t>
+      </w:r>
+    </w:p>
+    <w:p>
+      <w:r>
+        <w:t>Tanslate s’appuie sur un serveur de traduction pour traduire de l’anglais vers français.</w:t>
+      </w:r>
+    </w:p>
+    <w:p>
+      <w:r>
+        <w:t>ExtractGameInfoFromWeb lance les extractions nécessaires à partir des infos recu par SetInfo.</w:t>
+      </w:r>
+    </w:p>
+    <w:p>
+      <w:r>
+        <w:t>ReplaceName sert à obtenir le nom du jeu modifié convenant au site qu’on utilise pour aller chercher les infos (IGDB).</w:t>
+      </w:r>
+    </w:p>
+    <w:p>
+      <w:r>
+        <w:t>ExctractDescription/Image/Icon servent à extraire les infos.</w:t>
+      </w:r>
+    </w:p>
+    <w:p>
+      <w:r>
+        <w:t>GetFolderName renvoie un nom de dossier correspondant au spécification de Windows à partir du nom du jeu.</w:t>
+      </w:r>
+    </w:p>
+    <w:p>
+      <w:r>
+        <w:t>CreateFolderStructure s’assure de créer le chemin dans lequel les infos seront placé.</w:t>
       </w:r>
     </w:p>
     <w:p/>
@@ -1732,7 +1297,6 @@
           <w:szCs w:val="24"/>
           <w:u w:val="single"/>
         </w:rPr>
-        <w:lastRenderedPageBreak/>
         <w:t>Paquet Vue :</w:t>
       </w:r>
     </w:p>
@@ -1754,20 +1318,8 @@
           <w:szCs w:val="24"/>
           <w:u w:val="single"/>
         </w:rPr>
-        <w:t xml:space="preserve">-Partie </w:t>
-      </w:r>
-      <w:proofErr w:type="spellStart"/>
-      <w:r>
-        <w:rPr>
-          <w:i/>
-          <w:iCs/>
-          <w:sz w:val="24"/>
-          <w:szCs w:val="24"/>
-          <w:u w:val="single"/>
-        </w:rPr>
-        <w:t>MainWindow</w:t>
-      </w:r>
-      <w:proofErr w:type="spellEnd"/>
+        <w:t>-Partie MainWindow</w:t>
+      </w:r>
     </w:p>
     <w:p>
       <w:pPr>
@@ -1837,174 +1389,46 @@
     </w:p>
     <w:p>
       <w:r>
-        <w:t xml:space="preserve">App possède un Navigator de cette manière le Navigator est accessible à l’entièreté de la Vue.       App possède un Manager de cette manière le Manager est accessible à l’entièreté de la Vue.  Navigator est la classe qui gère la navigation de la vue, c’est elle qui modifie les </w:t>
-      </w:r>
-      <w:proofErr w:type="spellStart"/>
-      <w:r>
-        <w:t>ContentControl</w:t>
-      </w:r>
-      <w:proofErr w:type="spellEnd"/>
-      <w:r>
-        <w:t xml:space="preserve"> et ouvre les fenêtres.</w:t>
-      </w:r>
-    </w:p>
-    <w:p>
-      <w:proofErr w:type="spellStart"/>
-      <w:r>
-        <w:t>Navigator.Setup</w:t>
-      </w:r>
-      <w:proofErr w:type="spellEnd"/>
-      <w:r>
-        <w:t xml:space="preserve">() permet de chargé l’application à partir de la sauvegarde (stub ou réel) et </w:t>
-      </w:r>
-      <w:proofErr w:type="gramStart"/>
-      <w:r>
-        <w:t>Save(</w:t>
-      </w:r>
-      <w:proofErr w:type="gramEnd"/>
-      <w:r>
-        <w:t xml:space="preserve">) lance la sauvegarde. </w:t>
-      </w:r>
-      <w:proofErr w:type="spellStart"/>
-      <w:r>
-        <w:t>UpdateDetail</w:t>
-      </w:r>
-      <w:proofErr w:type="spellEnd"/>
-      <w:r>
-        <w:t xml:space="preserve"> permet de changer le contenu du </w:t>
-      </w:r>
-      <w:proofErr w:type="spellStart"/>
-      <w:r>
-        <w:t>ContentControl</w:t>
-      </w:r>
-      <w:proofErr w:type="spellEnd"/>
-      <w:r>
-        <w:t xml:space="preserve"> passer en paramètre afin d’avoir l’affichage souhaité par rapport au type de l’élément sélectionné dans </w:t>
-      </w:r>
-      <w:proofErr w:type="spellStart"/>
-      <w:r>
-        <w:t>ListBox</w:t>
-      </w:r>
-      <w:proofErr w:type="spellEnd"/>
-      <w:r>
-        <w:t xml:space="preserve">. </w:t>
-      </w:r>
-      <w:proofErr w:type="spellStart"/>
-      <w:r>
-        <w:t>SetupeMasterDetail</w:t>
-      </w:r>
-      <w:proofErr w:type="spellEnd"/>
-      <w:r>
-        <w:t xml:space="preserve"> met un </w:t>
-      </w:r>
-      <w:proofErr w:type="spellStart"/>
-      <w:r>
-        <w:t>MasterDetail</w:t>
-      </w:r>
-      <w:proofErr w:type="spellEnd"/>
-      <w:r>
-        <w:t xml:space="preserve"> dans le </w:t>
-      </w:r>
-      <w:proofErr w:type="spellStart"/>
-      <w:r>
-        <w:t>ContentControl</w:t>
-      </w:r>
-      <w:proofErr w:type="spellEnd"/>
-      <w:r>
-        <w:t xml:space="preserve"> passer en paramètre.</w:t>
-      </w:r>
-    </w:p>
-    <w:p>
-      <w:r>
-        <w:t xml:space="preserve">La </w:t>
-      </w:r>
-      <w:proofErr w:type="spellStart"/>
-      <w:r>
-        <w:t>MainWindow</w:t>
-      </w:r>
-      <w:proofErr w:type="spellEnd"/>
-      <w:r>
-        <w:t xml:space="preserve"> est la fenêtre d’accueil de l’application, c’est elle qui possède le Master </w:t>
-      </w:r>
-      <w:proofErr w:type="spellStart"/>
-      <w:r>
-        <w:t>Detail</w:t>
-      </w:r>
-      <w:proofErr w:type="spellEnd"/>
-      <w:r>
-        <w:t xml:space="preserve">. </w:t>
-      </w:r>
-      <w:proofErr w:type="spellStart"/>
-      <w:r>
-        <w:t>Window_Closed</w:t>
-      </w:r>
-      <w:proofErr w:type="spellEnd"/>
-      <w:r>
-        <w:t xml:space="preserve"> lance </w:t>
-      </w:r>
-      <w:proofErr w:type="spellStart"/>
-      <w:r>
-        <w:t>Navigator.Save</w:t>
-      </w:r>
-      <w:proofErr w:type="spellEnd"/>
-      <w:r>
-        <w:t>().</w:t>
-      </w:r>
-    </w:p>
-    <w:p>
-      <w:proofErr w:type="spellStart"/>
-      <w:r>
-        <w:t>AjoutDetailWindow</w:t>
-      </w:r>
-      <w:proofErr w:type="spellEnd"/>
-      <w:r>
-        <w:t xml:space="preserve"> permet de modifier les détail d’un jeu.</w:t>
-      </w:r>
-    </w:p>
-    <w:p>
-      <w:proofErr w:type="spellStart"/>
-      <w:r>
-        <w:t>AjoutJeuWIndow</w:t>
-      </w:r>
-      <w:proofErr w:type="spellEnd"/>
-      <w:r>
-        <w:t xml:space="preserve"> permet d’ajouter un jeu.</w:t>
-      </w:r>
-    </w:p>
-    <w:p>
-      <w:proofErr w:type="spellStart"/>
-      <w:r>
-        <w:t>Parametre</w:t>
-      </w:r>
-      <w:proofErr w:type="spellEnd"/>
-      <w:r>
-        <w:t xml:space="preserve"> permet d’ajouter un dossier contenant des dossiers de jeux.</w:t>
-      </w:r>
-    </w:p>
-    <w:p>
-      <w:r>
-        <w:rPr>
-          <w:i/>
-          <w:iCs/>
-          <w:sz w:val="24"/>
-          <w:szCs w:val="24"/>
-          <w:u w:val="single"/>
-        </w:rPr>
+        <w:t>App possède un Navigator de cette manière le Navigator est accessible à l’entièreté de la Vue.       App possède un Manager de cette manière le Manager est accessible à l’entièreté de la Vue.  Navigator est la classe qui gère la navigation de la vue, c’est elle qui modifie les ContentControl et ouvre les fenêtres.</w:t>
+      </w:r>
+    </w:p>
+    <w:p>
+      <w:r>
+        <w:t>Navigator.Setup() permet de chargé l’application à partir de la sauvegarde (stub ou réel) et Save() lance la sauvegarde. UpdateDetail permet de changer le contenu du ContentControl passer en paramètre afin d’avoir l’affichage souhaité par rapport au type de l’élément sélectionné dans ListBox. SetupeMasterDetail met un MasterDetail dans le ContentControl passer en paramètre.</w:t>
+      </w:r>
+    </w:p>
+    <w:p>
+      <w:r>
+        <w:t>La MainWindow est la fenêtre d’accueil de l’application, c’est elle qui possède le Master Detail. Window_Closed lance Navigator.Save().</w:t>
+      </w:r>
+    </w:p>
+    <w:p>
+      <w:r>
+        <w:t>AjoutDetailWindow permet de modifier les détail d’un jeu.</w:t>
+      </w:r>
+    </w:p>
+    <w:p>
+      <w:r>
+        <w:t>AjoutJeuWIndow permet d’ajouter un jeu.</w:t>
+      </w:r>
+    </w:p>
+    <w:p>
+      <w:r>
         <w:lastRenderedPageBreak/>
-        <w:t xml:space="preserve">-Partie </w:t>
-      </w:r>
-      <w:proofErr w:type="spellStart"/>
-      <w:r>
-        <w:rPr>
-          <w:i/>
-          <w:iCs/>
-          <w:sz w:val="24"/>
-          <w:szCs w:val="24"/>
-          <w:u w:val="single"/>
-        </w:rPr>
-        <w:t>MasterDetail</w:t>
-      </w:r>
-      <w:proofErr w:type="spellEnd"/>
+        <w:t>Parametre permet d’ajouter un dossier contenant des dossiers de jeux.</w:t>
+      </w:r>
+    </w:p>
+    <w:p>
+      <w:r>
+        <w:rPr>
+          <w:i/>
+          <w:iCs/>
+          <w:sz w:val="24"/>
+          <w:szCs w:val="24"/>
+          <w:u w:val="single"/>
+        </w:rPr>
+        <w:t>-Partie MasterDetail</w:t>
+      </w:r>
       <w:r>
         <w:rPr>
           <w:noProof/>
@@ -2048,107 +1472,29 @@
       </w:r>
     </w:p>
     <w:p>
-      <w:proofErr w:type="spellStart"/>
-      <w:r>
-        <w:t>MasterDetail</w:t>
-      </w:r>
-      <w:proofErr w:type="spellEnd"/>
-      <w:r>
-        <w:t xml:space="preserve"> permet de voir les différents </w:t>
-      </w:r>
-      <w:proofErr w:type="spellStart"/>
-      <w:r>
-        <w:t>launchers</w:t>
-      </w:r>
-      <w:proofErr w:type="spellEnd"/>
-      <w:r>
-        <w:t xml:space="preserve"> et jeux ainsi que leurs informations. </w:t>
-      </w:r>
-      <w:proofErr w:type="spellStart"/>
-      <w:r>
-        <w:t>ListeJeu_</w:t>
-      </w:r>
-      <w:proofErr w:type="gramStart"/>
-      <w:r>
-        <w:t>SelectionChanged</w:t>
-      </w:r>
-      <w:proofErr w:type="spellEnd"/>
-      <w:r>
-        <w:t>(</w:t>
-      </w:r>
-      <w:proofErr w:type="gramEnd"/>
-      <w:r>
-        <w:t>) appelle Navigator.</w:t>
+      <w:r>
+        <w:t>MasterDetail permet de voir les différents launchers et jeux ainsi que leurs informations. ListeJeu_SelectionChanged() appelle Navigator.</w:t>
       </w:r>
       <w:r>
         <w:t xml:space="preserve"> </w:t>
       </w:r>
-      <w:proofErr w:type="spellStart"/>
-      <w:proofErr w:type="gramStart"/>
-      <w:r>
-        <w:t>UpdateDetail</w:t>
-      </w:r>
-      <w:proofErr w:type="spellEnd"/>
-      <w:r>
-        <w:t>(</w:t>
-      </w:r>
-      <w:proofErr w:type="gramEnd"/>
-      <w:r>
-        <w:t>)</w:t>
-      </w:r>
-    </w:p>
-    <w:p>
-      <w:proofErr w:type="spellStart"/>
-      <w:r>
-        <w:t>DetailJeu</w:t>
-      </w:r>
-      <w:proofErr w:type="spellEnd"/>
-      <w:r>
-        <w:t xml:space="preserve"> et </w:t>
-      </w:r>
-      <w:proofErr w:type="spellStart"/>
-      <w:r>
-        <w:t>DetailLuncher</w:t>
-      </w:r>
-      <w:proofErr w:type="spellEnd"/>
-      <w:r>
-        <w:t xml:space="preserve"> corresponde à la partie détails de leurs types respectifs.</w:t>
-      </w:r>
-    </w:p>
-    <w:p>
-      <w:proofErr w:type="spellStart"/>
-      <w:r>
-        <w:t>JeuUC</w:t>
-      </w:r>
-      <w:proofErr w:type="spellEnd"/>
-      <w:r>
-        <w:t xml:space="preserve"> et </w:t>
-      </w:r>
-      <w:proofErr w:type="spellStart"/>
-      <w:r>
-        <w:t>LuncherUC</w:t>
-      </w:r>
-      <w:proofErr w:type="spellEnd"/>
-      <w:r>
-        <w:t xml:space="preserve"> corresponde à la partie Master de leurs types respectifs.</w:t>
-      </w:r>
-    </w:p>
-    <w:p>
-      <w:proofErr w:type="spellStart"/>
-      <w:r>
-        <w:t>VignetteJeu</w:t>
-      </w:r>
-      <w:proofErr w:type="spellEnd"/>
-      <w:r>
-        <w:t xml:space="preserve"> correspond à l’affichage d’un jeu dans le détail de launcher. </w:t>
-      </w:r>
-      <w:proofErr w:type="spellStart"/>
-      <w:r>
-        <w:t>VignetteClicked</w:t>
-      </w:r>
-      <w:proofErr w:type="spellEnd"/>
-      <w:r>
-        <w:t xml:space="preserve"> permet d’aller sur le jeu cliquer.</w:t>
+      <w:r>
+        <w:t>UpdateDetail()</w:t>
+      </w:r>
+    </w:p>
+    <w:p>
+      <w:r>
+        <w:t>DetailJeu et DetailLuncher corresponde à la partie détails de leurs types respectifs.</w:t>
+      </w:r>
+    </w:p>
+    <w:p>
+      <w:r>
+        <w:t>JeuUC et LuncherUC corresponde à la partie Master de leurs types respectifs.</w:t>
+      </w:r>
+    </w:p>
+    <w:p>
+      <w:r>
+        <w:t>VignetteJeu correspond à l’affichage d’un jeu dans le détail de launcher. VignetteClicked permet d’aller sur le jeu cliquer.</w:t>
       </w:r>
     </w:p>
     <w:p>
@@ -2325,7 +1671,6 @@
           <w:u w:val="single"/>
           <w:lang w:eastAsia="fr-FR"/>
         </w:rPr>
-        <w:lastRenderedPageBreak/>
         <mc:AlternateContent>
           <mc:Choice Requires="wps">
             <w:drawing>
@@ -2366,34 +1711,13 @@
                       <wps:txbx>
                         <w:txbxContent>
                           <w:p>
-                            <w:proofErr w:type="spellStart"/>
                             <w:r>
-                              <w:t>FolderExplorerView</w:t>
-                            </w:r>
-                            <w:proofErr w:type="spellEnd"/>
-                            <w:r>
-                              <w:t xml:space="preserve"> correspond à l’affichage d’un explorateur de dossier pour cela il s’appuie sur </w:t>
-                            </w:r>
-                            <w:proofErr w:type="spellStart"/>
-                            <w:r>
-                              <w:t>FolderExplorer</w:t>
-                            </w:r>
-                            <w:proofErr w:type="spellEnd"/>
-                            <w:r>
-                              <w:t xml:space="preserve"> présenter plus haut.</w:t>
+                              <w:t>FolderExplorerView correspond à l’affichage d’un explorateur de dossier pour cela il s’appuie sur FolderExplorer présenter plus haut.</w:t>
                             </w:r>
                           </w:p>
                           <w:p>
                             <w:r>
-                              <w:t xml:space="preserve">Chaque évènement appel son équivalent dans le </w:t>
-                            </w:r>
-                            <w:proofErr w:type="spellStart"/>
-                            <w:r>
-                              <w:t>FolderExplorer</w:t>
-                            </w:r>
-                            <w:proofErr w:type="spellEnd"/>
-                            <w:r>
-                              <w:t>.</w:t>
+                              <w:t>Chaque évènement appel son équivalent dans le FolderExplorer.</w:t>
                             </w:r>
                           </w:p>
                         </w:txbxContent>
@@ -2465,20 +1789,8 @@
           <w:szCs w:val="24"/>
           <w:u w:val="single"/>
         </w:rPr>
-        <w:t xml:space="preserve">-Partie </w:t>
-      </w:r>
-      <w:proofErr w:type="spellStart"/>
-      <w:r>
-        <w:rPr>
-          <w:i/>
-          <w:iCs/>
-          <w:sz w:val="24"/>
-          <w:szCs w:val="24"/>
-          <w:u w:val="single"/>
-        </w:rPr>
-        <w:t>FolderExplorerView</w:t>
-      </w:r>
-      <w:proofErr w:type="spellEnd"/>
+        <w:t>-Partie FolderExplorerView</w:t>
+      </w:r>
     </w:p>
     <w:p>
       <w:pPr>
@@ -2544,25 +1856,7 @@
           <w:szCs w:val="24"/>
           <w:u w:val="single"/>
         </w:rPr>
-        <w:t xml:space="preserve">Paquet </w:t>
-      </w:r>
-      <w:proofErr w:type="spellStart"/>
-      <w:r>
-        <w:rPr>
-          <w:sz w:val="24"/>
-          <w:szCs w:val="24"/>
-          <w:u w:val="single"/>
-        </w:rPr>
-        <w:t>Logger</w:t>
-      </w:r>
-      <w:proofErr w:type="spellEnd"/>
-      <w:r>
-        <w:rPr>
-          <w:sz w:val="24"/>
-          <w:szCs w:val="24"/>
-          <w:u w:val="single"/>
-        </w:rPr>
-        <w:t> :</w:t>
+        <w:t>Paquet Logger :</w:t>
       </w:r>
     </w:p>
     <w:p>
@@ -2622,90 +1916,33 @@
     </w:p>
     <w:p>
       <w:r>
-        <w:t xml:space="preserve">Lorsqu’on ajoute </w:t>
-      </w:r>
-      <w:proofErr w:type="gramStart"/>
-      <w:r>
-        <w:t>une string</w:t>
-      </w:r>
-      <w:proofErr w:type="gramEnd"/>
-      <w:r>
-        <w:t xml:space="preserve"> dans la Queue on vérifie si le thread tourne ou pas et on relance le thread si jamais il était à l’arrêt.</w:t>
-      </w:r>
-    </w:p>
-    <w:p>
-      <w:proofErr w:type="spellStart"/>
-      <w:proofErr w:type="gramStart"/>
-      <w:r>
-        <w:t>InfoLog</w:t>
-      </w:r>
-      <w:proofErr w:type="spellEnd"/>
-      <w:r>
-        <w:t>(</w:t>
-      </w:r>
-      <w:proofErr w:type="gramEnd"/>
-      <w:r>
-        <w:t>) ajoute une ligne concernant une info dans la Queue.</w:t>
-      </w:r>
-    </w:p>
-    <w:p>
-      <w:proofErr w:type="spellStart"/>
-      <w:proofErr w:type="gramStart"/>
-      <w:r>
-        <w:t>ErrorLog</w:t>
-      </w:r>
-      <w:proofErr w:type="spellEnd"/>
-      <w:r>
-        <w:t>(</w:t>
-      </w:r>
-      <w:proofErr w:type="gramEnd"/>
-      <w:r>
-        <w:t>) ajoute une ligne concernant une erreur dans la Queue.</w:t>
-      </w:r>
-    </w:p>
-    <w:p>
-      <w:proofErr w:type="spellStart"/>
-      <w:proofErr w:type="gramStart"/>
-      <w:r>
-        <w:t>WarningLog</w:t>
-      </w:r>
-      <w:proofErr w:type="spellEnd"/>
-      <w:r>
-        <w:t>(</w:t>
-      </w:r>
-      <w:proofErr w:type="gramEnd"/>
-      <w:r>
-        <w:t>) ajoute une ligne concernant une information importante dans la Queue.</w:t>
-      </w:r>
-    </w:p>
-    <w:p>
-      <w:proofErr w:type="spellStart"/>
-      <w:proofErr w:type="gramStart"/>
-      <w:r>
-        <w:t>SuppLog</w:t>
-      </w:r>
-      <w:proofErr w:type="spellEnd"/>
-      <w:r>
-        <w:t>(</w:t>
-      </w:r>
-      <w:proofErr w:type="gramEnd"/>
-      <w:r>
-        <w:t>) réinitialise le fichier de log chaque jour.</w:t>
-      </w:r>
-    </w:p>
-    <w:p>
-      <w:proofErr w:type="spellStart"/>
-      <w:proofErr w:type="gramStart"/>
-      <w:r>
-        <w:t>SaveLog</w:t>
-      </w:r>
-      <w:proofErr w:type="spellEnd"/>
-      <w:r>
-        <w:t>(</w:t>
-      </w:r>
-      <w:proofErr w:type="gramEnd"/>
-      <w:r>
-        <w:t>) est exécuté par le thread et tant que la Queue n’est pas vide il écrit dans un fichier (Dossier) le contenu de la Queue.</w:t>
+        <w:t>Lorsqu’on ajoute une string dans la Queue on vérifie si le thread tourne ou pas et on relance le thread si jamais il était à l’arrêt.</w:t>
+      </w:r>
+    </w:p>
+    <w:p>
+      <w:r>
+        <w:t>InfoLog() ajoute une ligne concernant une info dans la Queue.</w:t>
+      </w:r>
+    </w:p>
+    <w:p>
+      <w:r>
+        <w:t>ErrorLog() ajoute une ligne concernant une erreur dans la Queue.</w:t>
+      </w:r>
+    </w:p>
+    <w:p>
+      <w:r>
+        <w:t>WarningLog() ajoute une ligne concernant une information importante dans la Queue.</w:t>
+      </w:r>
+    </w:p>
+    <w:p>
+      <w:r>
+        <w:t>SuppLog() réinitialise le fichier de log chaque jour.</w:t>
+      </w:r>
+    </w:p>
+    <w:p>
+      <w:r>
+        <w:lastRenderedPageBreak/>
+        <w:t>SaveLog() est exécuté par le thread et tant que la Queue n’est pas vide il écrit dans un fichier (Dossier) le contenu de la Queue.</w:t>
       </w:r>
     </w:p>
     <w:p>
@@ -2716,18 +1953,15 @@
           <w:u w:val="single"/>
         </w:rPr>
       </w:pPr>
-      <w:bookmarkStart w:id="0" w:name="_GoBack"/>
       <w:r>
         <w:rPr>
           <w:sz w:val="32"/>
           <w:szCs w:val="32"/>
           <w:u w:val="single"/>
         </w:rPr>
-        <w:lastRenderedPageBreak/>
         <w:t>-Diagramme de paquet</w:t>
       </w:r>
     </w:p>
-    <w:bookmarkEnd w:id="0"/>
     <w:p>
       <w:pPr>
         <w:rPr>
@@ -2780,94 +2014,17 @@
     </w:p>
     <w:p>
       <w:r>
-        <w:t xml:space="preserve">Les paquets </w:t>
-      </w:r>
-      <w:proofErr w:type="spellStart"/>
-      <w:r>
-        <w:t>FolderExplorer</w:t>
-      </w:r>
-      <w:proofErr w:type="spellEnd"/>
-      <w:r>
-        <w:t xml:space="preserve"> et Icones n’ont pas de dépendances, Vue est dépendant de tous les paquets. </w:t>
-      </w:r>
-      <w:proofErr w:type="spellStart"/>
-      <w:r>
-        <w:t>DataManager</w:t>
-      </w:r>
-      <w:proofErr w:type="spellEnd"/>
-      <w:r>
-        <w:t xml:space="preserve"> dépend de </w:t>
-      </w:r>
-      <w:proofErr w:type="spellStart"/>
-      <w:r>
-        <w:t>Modele</w:t>
-      </w:r>
-      <w:proofErr w:type="spellEnd"/>
-      <w:r>
-        <w:t xml:space="preserve"> et </w:t>
-      </w:r>
-      <w:proofErr w:type="spellStart"/>
-      <w:r>
-        <w:t>Logger</w:t>
-      </w:r>
-      <w:proofErr w:type="spellEnd"/>
-      <w:r>
-        <w:t xml:space="preserve"> et </w:t>
-      </w:r>
-      <w:proofErr w:type="spellStart"/>
-      <w:r>
-        <w:t>Modele</w:t>
-      </w:r>
-      <w:proofErr w:type="spellEnd"/>
-      <w:r>
-        <w:t xml:space="preserve"> </w:t>
-      </w:r>
-      <w:proofErr w:type="spellStart"/>
-      <w:r>
-        <w:t>depend</w:t>
-      </w:r>
-      <w:proofErr w:type="spellEnd"/>
-      <w:r>
-        <w:t xml:space="preserve"> uniquement de </w:t>
-      </w:r>
-      <w:proofErr w:type="spellStart"/>
-      <w:r>
-        <w:t>Logger</w:t>
-      </w:r>
-      <w:proofErr w:type="spellEnd"/>
-      <w:r>
-        <w:t>.</w:t>
-      </w:r>
-    </w:p>
-    <w:p>
-      <w:proofErr w:type="spellStart"/>
-      <w:r>
-        <w:t>DataManager</w:t>
-      </w:r>
-      <w:proofErr w:type="spellEnd"/>
-      <w:r>
-        <w:t xml:space="preserve"> s’occupe de la persistance de l’application. </w:t>
-      </w:r>
-      <w:proofErr w:type="spellStart"/>
-      <w:r>
-        <w:t>Modele</w:t>
-      </w:r>
-      <w:proofErr w:type="spellEnd"/>
-      <w:r>
-        <w:t xml:space="preserve"> contient une classe Manager servant d’interface entre la logique de l’application et la Vue.</w:t>
-      </w:r>
-    </w:p>
-    <w:p>
-      <w:r>
-        <w:t xml:space="preserve">Le </w:t>
-      </w:r>
-      <w:proofErr w:type="spellStart"/>
-      <w:r>
-        <w:t>Logger</w:t>
-      </w:r>
-      <w:proofErr w:type="spellEnd"/>
-      <w:r>
-        <w:t xml:space="preserve"> aura pour but de permettre un débogage plus simple une fois l’application déployer chez le client.</w:t>
+        <w:t>Les paquets FolderExplorer et Icones n’ont pas de dépendances, Vue est dépendant de tous les paquets. DataManager dépend de Modele et Logger et Modele depend uniquement de Logger.</w:t>
+      </w:r>
+    </w:p>
+    <w:p>
+      <w:r>
+        <w:t>DataManager s’occupe de la persistance de l’application. Modele contient une classe Manager servant d’interface entre la logique de l’application et la Vue.</w:t>
+      </w:r>
+    </w:p>
+    <w:p>
+      <w:r>
+        <w:t>Le Logger aura pour but de permettre un débogage plus simple une fois l’application déployer chez le client.</w:t>
       </w:r>
     </w:p>
     <w:p>
@@ -2876,13 +2033,8 @@
       </w:r>
     </w:p>
     <w:p>
-      <w:proofErr w:type="spellStart"/>
-      <w:r>
-        <w:t>FolderExplorer</w:t>
-      </w:r>
-      <w:proofErr w:type="spellEnd"/>
-      <w:r>
-        <w:t xml:space="preserve"> implémente le comportement d’un explorateur de dossier.</w:t>
+      <w:r>
+        <w:t>FolderExplorer implémente le comportement d’un explorateur de dossier.</w:t>
       </w:r>
     </w:p>
     <w:p/>
@@ -2916,6 +2068,7 @@
           <w:noProof/>
           <w:lang w:eastAsia="fr-FR"/>
         </w:rPr>
+        <w:lastRenderedPageBreak/>
         <w:drawing>
           <wp:inline distT="0" distB="0" distL="0" distR="0" wp14:anchorId="0E9BBCFA" wp14:editId="07AD73D4">
             <wp:extent cx="5760720" cy="2087880"/>
@@ -3703,7 +2856,7 @@
 </file>
 
 <file path=customXml/itemProps1.xml><?xml version="1.0" encoding="utf-8"?>
-<ds:datastoreItem xmlns:ds="http://schemas.openxmlformats.org/officeDocument/2006/customXml" ds:itemID="{222A29D5-ACCD-4E12-BC25-B6C03AF02B71}">
+<ds:datastoreItem xmlns:ds="http://schemas.openxmlformats.org/officeDocument/2006/customXml" ds:itemID="{9A19BAEF-AD8B-45DA-B4AE-A2CB1710F67A}">
   <ds:schemaRefs>
     <ds:schemaRef ds:uri="http://schemas.openxmlformats.org/officeDocument/2006/bibliography"/>
   </ds:schemaRefs>

</xml_diff>

<commit_message>
modification Doc et deplacement Setup() et Save() dans Manager et MainWindow
</commit_message>
<xml_diff>
--- a/Documentation/Documentation C#.docx
+++ b/Documentation/Documentation C#.docx
@@ -1,6 +1,6 @@
 
 <file path=word/document.xml><?xml version="1.0" encoding="utf-8"?>
-<w:document xmlns:wpc="http://schemas.microsoft.com/office/word/2010/wordprocessingCanvas" xmlns:cx="http://schemas.microsoft.com/office/drawing/2014/chartex" xmlns:cx1="http://schemas.microsoft.com/office/drawing/2015/9/8/chartex" xmlns:mc="http://schemas.openxmlformats.org/markup-compatibility/2006" xmlns:o="urn:schemas-microsoft-com:office:office" xmlns:r="http://schemas.openxmlformats.org/officeDocument/2006/relationships" xmlns:m="http://schemas.openxmlformats.org/officeDocument/2006/math" xmlns:v="urn:schemas-microsoft-com:vml" xmlns:wp14="http://schemas.microsoft.com/office/word/2010/wordprocessingDrawing" xmlns:wp="http://schemas.openxmlformats.org/drawingml/2006/wordprocessingDrawing" xmlns:w10="urn:schemas-microsoft-com:office:word" xmlns:w="http://schemas.openxmlformats.org/wordprocessingml/2006/main" xmlns:w14="http://schemas.microsoft.com/office/word/2010/wordml" xmlns:w15="http://schemas.microsoft.com/office/word/2012/wordml" xmlns:w16se="http://schemas.microsoft.com/office/word/2015/wordml/symex" xmlns:wpg="http://schemas.microsoft.com/office/word/2010/wordprocessingGroup" xmlns:wpi="http://schemas.microsoft.com/office/word/2010/wordprocessingInk" xmlns:wne="http://schemas.microsoft.com/office/word/2006/wordml" xmlns:wps="http://schemas.microsoft.com/office/word/2010/wordprocessingShape" mc:Ignorable="w14 w15 w16se wp14">
+<w:document xmlns:wpc="http://schemas.microsoft.com/office/word/2010/wordprocessingCanvas" xmlns:cx="http://schemas.microsoft.com/office/drawing/2014/chartex" xmlns:cx1="http://schemas.microsoft.com/office/drawing/2015/9/8/chartex" xmlns:cx2="http://schemas.microsoft.com/office/drawing/2015/10/21/chartex" xmlns:cx3="http://schemas.microsoft.com/office/drawing/2016/5/9/chartex" xmlns:cx4="http://schemas.microsoft.com/office/drawing/2016/5/10/chartex" xmlns:cx5="http://schemas.microsoft.com/office/drawing/2016/5/11/chartex" xmlns:cx6="http://schemas.microsoft.com/office/drawing/2016/5/12/chartex" xmlns:cx7="http://schemas.microsoft.com/office/drawing/2016/5/13/chartex" xmlns:cx8="http://schemas.microsoft.com/office/drawing/2016/5/14/chartex" xmlns:mc="http://schemas.openxmlformats.org/markup-compatibility/2006" xmlns:aink="http://schemas.microsoft.com/office/drawing/2016/ink" xmlns:am3d="http://schemas.microsoft.com/office/drawing/2017/model3d" xmlns:o="urn:schemas-microsoft-com:office:office" xmlns:r="http://schemas.openxmlformats.org/officeDocument/2006/relationships" xmlns:m="http://schemas.openxmlformats.org/officeDocument/2006/math" xmlns:v="urn:schemas-microsoft-com:vml" xmlns:wp14="http://schemas.microsoft.com/office/word/2010/wordprocessingDrawing" xmlns:wp="http://schemas.openxmlformats.org/drawingml/2006/wordprocessingDrawing" xmlns:w10="urn:schemas-microsoft-com:office:word" xmlns:w="http://schemas.openxmlformats.org/wordprocessingml/2006/main" xmlns:w14="http://schemas.microsoft.com/office/word/2010/wordml" xmlns:w15="http://schemas.microsoft.com/office/word/2012/wordml" xmlns:w16cid="http://schemas.microsoft.com/office/word/2016/wordml/cid" xmlns:w16se="http://schemas.microsoft.com/office/word/2015/wordml/symex" xmlns:wpg="http://schemas.microsoft.com/office/word/2010/wordprocessingGroup" xmlns:wpi="http://schemas.microsoft.com/office/word/2010/wordprocessingInk" xmlns:wne="http://schemas.microsoft.com/office/word/2006/wordml" xmlns:wps="http://schemas.microsoft.com/office/word/2010/wordprocessingShape" mc:Ignorable="w14 w15 w16se w16cid wp14">
   <w:body>
     <w:p>
       <w:pPr>
@@ -44,34 +44,52 @@
     </w:p>
     <w:p>
       <w:r>
-        <w:t>Ce manager est situé dans le paquet Modele dans la classe Manager.</w:t>
-      </w:r>
-    </w:p>
-    <w:p>
-      <w:pPr>
-        <w:rPr>
-          <w:sz w:val="24"/>
-          <w:szCs w:val="24"/>
-          <w:u w:val="single"/>
-        </w:rPr>
-      </w:pPr>
-      <w:r>
-        <w:rPr>
-          <w:noProof/>
-          <w:lang w:eastAsia="fr-FR"/>
+        <w:t xml:space="preserve">Ce manager est situé dans le paquet </w:t>
+      </w:r>
+      <w:proofErr w:type="spellStart"/>
+      <w:r>
+        <w:t>Modele</w:t>
+      </w:r>
+      <w:proofErr w:type="spellEnd"/>
+      <w:r>
+        <w:t xml:space="preserve"> dans la classe Manager.</w:t>
+      </w:r>
+    </w:p>
+    <w:p>
+      <w:pPr>
+        <w:rPr>
+          <w:sz w:val="24"/>
+          <w:szCs w:val="24"/>
+          <w:u w:val="single"/>
+        </w:rPr>
+      </w:pPr>
+      <w:r>
+        <w:rPr>
+          <w:sz w:val="24"/>
+          <w:szCs w:val="24"/>
+          <w:u w:val="single"/>
+        </w:rPr>
+        <w:t>Diagramme de classe simplifié :</w:t>
+      </w:r>
+    </w:p>
+    <w:p>
+      <w:pPr>
+        <w:rPr>
+          <w:sz w:val="24"/>
+          <w:szCs w:val="24"/>
+          <w:u w:val="single"/>
+        </w:rPr>
+      </w:pPr>
+      <w:r>
+        <w:rPr>
+          <w:sz w:val="24"/>
+          <w:szCs w:val="24"/>
+          <w:u w:val="single"/>
         </w:rPr>
         <w:drawing>
-          <wp:anchor distT="0" distB="0" distL="114300" distR="114300" simplePos="0" relativeHeight="251660288" behindDoc="0" locked="0" layoutInCell="1" allowOverlap="1">
-            <wp:simplePos x="0" y="0"/>
-            <wp:positionH relativeFrom="page">
-              <wp:align>left</wp:align>
-            </wp:positionH>
-            <wp:positionV relativeFrom="paragraph">
-              <wp:posOffset>300355</wp:posOffset>
-            </wp:positionV>
-            <wp:extent cx="7829550" cy="4540885"/>
+          <wp:inline distT="0" distB="0" distL="0" distR="0" wp14:anchorId="1BBE4478" wp14:editId="077DA126">
+            <wp:extent cx="5760720" cy="3529965"/>
             <wp:effectExtent l="0" t="0" r="0" b="0"/>
-            <wp:wrapTopAndBottom/>
             <wp:docPr id="1" name="Image 1"/>
             <wp:cNvGraphicFramePr>
               <a:graphicFrameLocks xmlns:a="http://schemas.openxmlformats.org/drawingml/2006/main" noChangeAspect="1"/>
@@ -84,13 +102,7 @@
                     <pic:cNvPicPr/>
                   </pic:nvPicPr>
                   <pic:blipFill>
-                    <a:blip r:embed="rId5" cstate="print">
-                      <a:extLst>
-                        <a:ext uri="{28A0092B-C50C-407E-A947-70E740481C1C}">
-                          <a14:useLocalDpi xmlns:a14="http://schemas.microsoft.com/office/drawing/2010/main" val="0"/>
-                        </a:ext>
-                      </a:extLst>
-                    </a:blip>
+                    <a:blip r:embed="rId5"/>
                     <a:stretch>
                       <a:fillRect/>
                     </a:stretch>
@@ -98,7 +110,7 @@
                   <pic:spPr>
                     <a:xfrm>
                       <a:off x="0" y="0"/>
-                      <a:ext cx="7829550" cy="4540885"/>
+                      <a:ext cx="5760720" cy="3529965"/>
                     </a:xfrm>
                     <a:prstGeom prst="rect">
                       <a:avLst/>
@@ -107,86 +119,107 @@
                 </pic:pic>
               </a:graphicData>
             </a:graphic>
-            <wp14:sizeRelH relativeFrom="margin">
-              <wp14:pctWidth>0</wp14:pctWidth>
-            </wp14:sizeRelH>
-            <wp14:sizeRelV relativeFrom="margin">
-              <wp14:pctHeight>0</wp14:pctHeight>
-            </wp14:sizeRelV>
-          </wp:anchor>
+          </wp:inline>
         </w:drawing>
       </w:r>
-      <w:r>
-        <w:rPr>
-          <w:sz w:val="24"/>
-          <w:szCs w:val="24"/>
-          <w:u w:val="single"/>
-        </w:rPr>
-        <w:t>Diagramme de classe simplifié :</w:t>
-      </w:r>
-    </w:p>
-    <w:p>
-      <w:pPr>
-        <w:rPr>
-          <w:sz w:val="24"/>
-          <w:szCs w:val="24"/>
-          <w:u w:val="single"/>
-        </w:rPr>
-      </w:pPr>
-    </w:p>
-    <w:p>
-      <w:pPr>
-        <w:rPr>
-          <w:sz w:val="24"/>
-          <w:szCs w:val="24"/>
-          <w:u w:val="single"/>
-        </w:rPr>
-      </w:pPr>
-    </w:p>
-    <w:p>
-      <w:pPr>
-        <w:rPr>
-          <w:sz w:val="24"/>
-          <w:szCs w:val="24"/>
-          <w:u w:val="single"/>
-        </w:rPr>
-      </w:pPr>
-    </w:p>
-    <w:p>
-      <w:pPr>
-        <w:rPr>
-          <w:sz w:val="24"/>
-          <w:szCs w:val="24"/>
-          <w:u w:val="single"/>
-        </w:rPr>
-      </w:pPr>
-    </w:p>
-    <w:p>
-      <w:pPr>
-        <w:rPr>
-          <w:sz w:val="24"/>
-          <w:szCs w:val="24"/>
-          <w:u w:val="single"/>
-        </w:rPr>
-      </w:pPr>
-    </w:p>
-    <w:p>
-      <w:pPr>
-        <w:rPr>
-          <w:sz w:val="24"/>
-          <w:szCs w:val="24"/>
-          <w:u w:val="single"/>
-        </w:rPr>
-      </w:pPr>
-    </w:p>
-    <w:p>
-      <w:pPr>
-        <w:rPr>
-          <w:sz w:val="24"/>
-          <w:szCs w:val="24"/>
-          <w:u w:val="single"/>
-        </w:rPr>
-      </w:pPr>
+    </w:p>
+    <w:p>
+      <w:pPr>
+        <w:rPr>
+          <w:sz w:val="24"/>
+          <w:szCs w:val="24"/>
+          <w:u w:val="single"/>
+        </w:rPr>
+      </w:pPr>
+    </w:p>
+    <w:p>
+      <w:pPr>
+        <w:rPr>
+          <w:sz w:val="24"/>
+          <w:szCs w:val="24"/>
+          <w:u w:val="single"/>
+        </w:rPr>
+      </w:pPr>
+    </w:p>
+    <w:p>
+      <w:pPr>
+        <w:rPr>
+          <w:sz w:val="24"/>
+          <w:szCs w:val="24"/>
+          <w:u w:val="single"/>
+        </w:rPr>
+      </w:pPr>
+    </w:p>
+    <w:p>
+      <w:pPr>
+        <w:rPr>
+          <w:sz w:val="24"/>
+          <w:szCs w:val="24"/>
+          <w:u w:val="single"/>
+        </w:rPr>
+      </w:pPr>
+    </w:p>
+    <w:p>
+      <w:pPr>
+        <w:rPr>
+          <w:sz w:val="24"/>
+          <w:szCs w:val="24"/>
+          <w:u w:val="single"/>
+        </w:rPr>
+      </w:pPr>
+    </w:p>
+    <w:p>
+      <w:pPr>
+        <w:rPr>
+          <w:sz w:val="24"/>
+          <w:szCs w:val="24"/>
+          <w:u w:val="single"/>
+        </w:rPr>
+      </w:pPr>
+    </w:p>
+    <w:p>
+      <w:pPr>
+        <w:rPr>
+          <w:sz w:val="24"/>
+          <w:szCs w:val="24"/>
+          <w:u w:val="single"/>
+        </w:rPr>
+      </w:pPr>
+    </w:p>
+    <w:p>
+      <w:pPr>
+        <w:rPr>
+          <w:sz w:val="24"/>
+          <w:szCs w:val="24"/>
+          <w:u w:val="single"/>
+        </w:rPr>
+      </w:pPr>
+    </w:p>
+    <w:p>
+      <w:pPr>
+        <w:rPr>
+          <w:sz w:val="24"/>
+          <w:szCs w:val="24"/>
+          <w:u w:val="single"/>
+        </w:rPr>
+      </w:pPr>
+    </w:p>
+    <w:p>
+      <w:pPr>
+        <w:rPr>
+          <w:sz w:val="24"/>
+          <w:szCs w:val="24"/>
+          <w:u w:val="single"/>
+        </w:rPr>
+      </w:pPr>
+      <w:r>
+        <w:rPr>
+          <w:sz w:val="24"/>
+          <w:szCs w:val="24"/>
+          <w:u w:val="single"/>
+        </w:rPr>
+        <w:t>Diagramme de classe :</w:t>
+      </w:r>
     </w:p>
     <w:p>
       <w:pPr>
@@ -213,23 +246,24 @@
       </w:pPr>
       <w:r>
         <w:rPr>
-          <w:noProof/>
-          <w:lang w:eastAsia="fr-FR"/>
+          <w:sz w:val="24"/>
+          <w:szCs w:val="24"/>
+          <w:u w:val="single"/>
         </w:rPr>
         <w:lastRenderedPageBreak/>
         <w:drawing>
-          <wp:anchor distT="0" distB="0" distL="114300" distR="114300" simplePos="0" relativeHeight="251661312" behindDoc="0" locked="0" layoutInCell="1" allowOverlap="1">
+          <wp:anchor distT="0" distB="0" distL="114300" distR="114300" simplePos="0" relativeHeight="251660288" behindDoc="0" locked="0" layoutInCell="1" allowOverlap="1" wp14:anchorId="4F5E0805">
             <wp:simplePos x="0" y="0"/>
-            <wp:positionH relativeFrom="page">
-              <wp:align>left</wp:align>
+            <wp:positionH relativeFrom="margin">
+              <wp:align>center</wp:align>
             </wp:positionH>
             <wp:positionV relativeFrom="paragraph">
-              <wp:posOffset>-890906</wp:posOffset>
+              <wp:posOffset>105283</wp:posOffset>
             </wp:positionV>
-            <wp:extent cx="10694972" cy="7534275"/>
+            <wp:extent cx="10601379" cy="5056632"/>
             <wp:effectExtent l="0" t="0" r="0" b="0"/>
             <wp:wrapNone/>
-            <wp:docPr id="3" name="Image 3"/>
+            <wp:docPr id="6" name="Image 6"/>
             <wp:cNvGraphicFramePr>
               <a:graphicFrameLocks xmlns:a="http://schemas.openxmlformats.org/drawingml/2006/main" noChangeAspect="1"/>
             </wp:cNvGraphicFramePr>
@@ -255,7 +289,7 @@
                   <pic:spPr>
                     <a:xfrm>
                       <a:off x="0" y="0"/>
-                      <a:ext cx="10694972" cy="7534275"/>
+                      <a:ext cx="10601379" cy="5056632"/>
                     </a:xfrm>
                     <a:prstGeom prst="rect">
                       <a:avLst/>
@@ -288,8 +322,6 @@
           <w:docGrid w:linePitch="360"/>
         </w:sectPr>
       </w:pPr>
-      <w:bookmarkStart w:id="0" w:name="_GoBack"/>
-      <w:bookmarkEnd w:id="0"/>
     </w:p>
     <w:p>
       <w:pPr>
@@ -306,7 +338,16 @@
           <w:u w:val="single"/>
         </w:rPr>
         <w:lastRenderedPageBreak/>
-        <w:t>Paquet FolderExplore</w:t>
+        <w:t xml:space="preserve">Paquet </w:t>
+      </w:r>
+      <w:proofErr w:type="spellStart"/>
+      <w:r>
+        <w:rPr>
+          <w:sz w:val="24"/>
+          <w:szCs w:val="24"/>
+          <w:u w:val="single"/>
+        </w:rPr>
+        <w:t>FolderExplore</w:t>
       </w:r>
       <w:r>
         <w:rPr>
@@ -316,6 +357,7 @@
         </w:rPr>
         <w:t>r</w:t>
       </w:r>
+      <w:proofErr w:type="spellEnd"/>
       <w:r>
         <w:rPr>
           <w:sz w:val="24"/>
@@ -380,44 +422,135 @@
       </w:r>
     </w:p>
     <w:p>
-      <w:r>
-        <w:t xml:space="preserve">LigneExplorateur </w:t>
+      <w:proofErr w:type="spellStart"/>
+      <w:r>
+        <w:t>LigneExplorateur</w:t>
+      </w:r>
+      <w:proofErr w:type="spellEnd"/>
+      <w:r>
+        <w:t xml:space="preserve"> </w:t>
       </w:r>
       <w:r>
         <w:t>représente</w:t>
       </w:r>
       <w:r>
-        <w:t xml:space="preserve"> une ligne dans l’explorateur c’est-à-dire une image et un nom. Il contient aussi son chemin correspondant. De cette manière on retourne le chemin du LigneEplorateur sectionné dans la vue (fonction GetRepertoireChoisi()).</w:t>
-      </w:r>
-    </w:p>
-    <w:p>
-      <w:pPr>
-        <w:rPr>
-          <w:sz w:val="24"/>
-          <w:szCs w:val="24"/>
-          <w:u w:val="single"/>
-        </w:rPr>
-      </w:pPr>
-      <w:r>
-        <w:rPr>
-          <w:sz w:val="24"/>
-          <w:szCs w:val="24"/>
-          <w:u w:val="single"/>
-        </w:rPr>
-        <w:t>Paquet DataManager :</w:t>
-      </w:r>
-    </w:p>
-    <w:p>
+        <w:t xml:space="preserve"> une ligne dans l’explorateur c’est-à-dire une image et un nom. Il contient aussi son chemin correspondant. De cette manière on retourne le chemin du </w:t>
+      </w:r>
+      <w:proofErr w:type="spellStart"/>
+      <w:r>
+        <w:t>LigneEplorateur</w:t>
+      </w:r>
+      <w:proofErr w:type="spellEnd"/>
+      <w:r>
+        <w:t xml:space="preserve"> sectionné dans la vue (fonction </w:t>
+      </w:r>
+      <w:proofErr w:type="spellStart"/>
+      <w:proofErr w:type="gramStart"/>
+      <w:r>
+        <w:t>GetRepertoireChoisi</w:t>
+      </w:r>
+      <w:proofErr w:type="spellEnd"/>
+      <w:r>
+        <w:t>(</w:t>
+      </w:r>
+      <w:proofErr w:type="gramEnd"/>
+      <w:r>
+        <w:t>)).</w:t>
+      </w:r>
+    </w:p>
+    <w:p/>
+    <w:p>
+      <w:pPr>
+        <w:rPr>
+          <w:sz w:val="24"/>
+          <w:szCs w:val="24"/>
+          <w:u w:val="single"/>
+        </w:rPr>
+      </w:pPr>
+      <w:r>
+        <w:rPr>
+          <w:sz w:val="24"/>
+          <w:szCs w:val="24"/>
+          <w:u w:val="single"/>
+        </w:rPr>
+        <w:t xml:space="preserve">Paquet </w:t>
+      </w:r>
+      <w:proofErr w:type="spellStart"/>
+      <w:r>
+        <w:rPr>
+          <w:sz w:val="24"/>
+          <w:szCs w:val="24"/>
+          <w:u w:val="single"/>
+        </w:rPr>
+        <w:t>Modele</w:t>
+      </w:r>
+      <w:proofErr w:type="spellEnd"/>
+      <w:r>
+        <w:rPr>
+          <w:sz w:val="24"/>
+          <w:szCs w:val="24"/>
+          <w:u w:val="single"/>
+        </w:rPr>
+        <w:t> :</w:t>
+      </w:r>
+    </w:p>
+    <w:p>
+      <w:pPr>
+        <w:rPr>
+          <w:i/>
+          <w:sz w:val="24"/>
+          <w:szCs w:val="24"/>
+          <w:u w:val="single"/>
+        </w:rPr>
+      </w:pPr>
+      <w:r>
+        <w:rPr>
+          <w:i/>
+          <w:sz w:val="24"/>
+          <w:szCs w:val="24"/>
+          <w:u w:val="single"/>
+        </w:rPr>
+        <w:t xml:space="preserve">-Partie </w:t>
+      </w:r>
+      <w:proofErr w:type="spellStart"/>
+      <w:r>
+        <w:rPr>
+          <w:i/>
+          <w:sz w:val="24"/>
+          <w:szCs w:val="24"/>
+          <w:u w:val="single"/>
+        </w:rPr>
+        <w:t>Element</w:t>
+      </w:r>
+      <w:proofErr w:type="spellEnd"/>
+      <w:r>
+        <w:rPr>
+          <w:i/>
+          <w:sz w:val="24"/>
+          <w:szCs w:val="24"/>
+          <w:u w:val="single"/>
+        </w:rPr>
+        <w:t> :</w:t>
+      </w:r>
+    </w:p>
+    <w:p>
+      <w:pPr>
+        <w:rPr>
+          <w:sz w:val="24"/>
+          <w:szCs w:val="24"/>
+          <w:u w:val="single"/>
+        </w:rPr>
+      </w:pPr>
       <w:r>
         <w:rPr>
           <w:noProof/>
           <w:lang w:eastAsia="fr-FR"/>
         </w:rPr>
         <w:drawing>
-          <wp:inline distT="0" distB="0" distL="0" distR="0" wp14:anchorId="651DD5DC" wp14:editId="5AD66010">
-            <wp:extent cx="5760720" cy="2379980"/>
-            <wp:effectExtent l="0" t="0" r="0" b="1270"/>
-            <wp:docPr id="11" name="Image 11"/>
+          <wp:inline distT="0" distB="0" distL="0" distR="0" wp14:anchorId="3F571D96" wp14:editId="4B4F362D">
+            <wp:extent cx="5760720" cy="1355090"/>
+            <wp:effectExtent l="0" t="0" r="0" b="0"/>
+            <wp:docPr id="13" name="Image 13"/>
             <wp:cNvGraphicFramePr>
               <a:graphicFrameLocks xmlns:a="http://schemas.openxmlformats.org/drawingml/2006/main" noChangeAspect="1"/>
             </wp:cNvGraphicFramePr>
@@ -437,7 +570,7 @@
                   <pic:spPr>
                     <a:xfrm>
                       <a:off x="0" y="0"/>
-                      <a:ext cx="5760720" cy="2379980"/>
+                      <a:ext cx="5760720" cy="1355090"/>
                     </a:xfrm>
                     <a:prstGeom prst="rect">
                       <a:avLst/>
@@ -449,110 +582,116 @@
           </wp:inline>
         </w:drawing>
       </w:r>
-      <w:r>
-        <w:t>La classe Loader et Saver sont 2 classes abstraites qui servent à la sérialisation. LoadElement et SaveElement implémentent les fonctions de sérialisation, et Stub sert à charger un jeu de test.</w:t>
-      </w:r>
-    </w:p>
-    <w:p>
-      <w:pPr>
-        <w:rPr>
-          <w:sz w:val="24"/>
-          <w:szCs w:val="24"/>
-          <w:u w:val="single"/>
-        </w:rPr>
-      </w:pPr>
-    </w:p>
-    <w:p>
-      <w:pPr>
-        <w:rPr>
-          <w:sz w:val="24"/>
-          <w:szCs w:val="24"/>
-          <w:u w:val="single"/>
-        </w:rPr>
-      </w:pPr>
-    </w:p>
-    <w:p>
-      <w:pPr>
-        <w:rPr>
-          <w:sz w:val="24"/>
-          <w:szCs w:val="24"/>
-          <w:u w:val="single"/>
-        </w:rPr>
-      </w:pPr>
-    </w:p>
-    <w:p>
-      <w:pPr>
-        <w:rPr>
-          <w:sz w:val="24"/>
-          <w:szCs w:val="24"/>
-          <w:u w:val="single"/>
-        </w:rPr>
-      </w:pPr>
-    </w:p>
-    <w:p>
-      <w:pPr>
-        <w:rPr>
-          <w:sz w:val="24"/>
-          <w:szCs w:val="24"/>
-          <w:u w:val="single"/>
-        </w:rPr>
-      </w:pPr>
-    </w:p>
-    <w:p>
-      <w:pPr>
-        <w:rPr>
-          <w:sz w:val="24"/>
-          <w:szCs w:val="24"/>
-          <w:u w:val="single"/>
-        </w:rPr>
-      </w:pPr>
-      <w:r>
-        <w:rPr>
+    </w:p>
+    <w:p>
+      <w:r>
+        <w:t>Jeu et Launcher héritent d’Elément. Elément possède un attribut Nom et permet de manipuler les Jeu et Launcher au sein d’une seule liste via polymorphisme.</w:t>
+      </w:r>
+      <w:r>
+        <w:t xml:space="preserve"> Jeu regroupe les informations principales d’un jeu et Launcher possède le nombre de jeux qu’il contient.</w:t>
+      </w:r>
+      <w:r>
+        <w:t xml:space="preserve"> L’attribut </w:t>
+      </w:r>
+      <w:proofErr w:type="spellStart"/>
+      <w:r>
+        <w:t>IsManuallyAdded</w:t>
+      </w:r>
+      <w:proofErr w:type="spellEnd"/>
+      <w:r>
+        <w:t xml:space="preserve"> permet de savoir si le jeu a été ajouter par l’utilisateur ou s’il est trouvé par l’application.</w:t>
+      </w:r>
+    </w:p>
+    <w:p>
+      <w:pPr>
+        <w:rPr>
+          <w:iCs/>
+        </w:rPr>
+      </w:pPr>
+    </w:p>
+    <w:p>
+      <w:pPr>
+        <w:rPr>
+          <w:iCs/>
+        </w:rPr>
+      </w:pPr>
+    </w:p>
+    <w:p>
+      <w:pPr>
+        <w:rPr>
+          <w:iCs/>
+        </w:rPr>
+      </w:pPr>
+    </w:p>
+    <w:p>
+      <w:pPr>
+        <w:rPr>
+          <w:iCs/>
+        </w:rPr>
+      </w:pPr>
+    </w:p>
+    <w:p>
+      <w:pPr>
+        <w:rPr>
+          <w:i/>
+          <w:iCs/>
+          <w:sz w:val="24"/>
+          <w:szCs w:val="24"/>
+          <w:u w:val="single"/>
+        </w:rPr>
+      </w:pPr>
+    </w:p>
+    <w:p>
+      <w:pPr>
+        <w:rPr>
+          <w:i/>
+          <w:iCs/>
+          <w:sz w:val="24"/>
+          <w:szCs w:val="24"/>
+          <w:u w:val="single"/>
+        </w:rPr>
+      </w:pPr>
+      <w:r>
+        <w:rPr>
+          <w:i/>
+          <w:iCs/>
           <w:sz w:val="24"/>
           <w:szCs w:val="24"/>
           <w:u w:val="single"/>
         </w:rPr>
         <w:lastRenderedPageBreak/>
-        <w:t>Paquet Modele :</w:t>
-      </w:r>
-    </w:p>
-    <w:p>
-      <w:pPr>
-        <w:rPr>
-          <w:i/>
-          <w:sz w:val="24"/>
-          <w:szCs w:val="24"/>
-          <w:u w:val="single"/>
-        </w:rPr>
-      </w:pPr>
-      <w:r>
-        <w:rPr>
-          <w:i/>
-          <w:sz w:val="24"/>
-          <w:szCs w:val="24"/>
-          <w:u w:val="single"/>
-        </w:rPr>
-        <w:t>-Partie Element :</w:t>
-      </w:r>
-    </w:p>
-    <w:p>
-      <w:pPr>
-        <w:rPr>
-          <w:sz w:val="24"/>
-          <w:szCs w:val="24"/>
-          <w:u w:val="single"/>
-        </w:rPr>
-      </w:pPr>
-      <w:r>
-        <w:rPr>
-          <w:noProof/>
-          <w:lang w:eastAsia="fr-FR"/>
+        <w:t>-</w:t>
+      </w:r>
+      <w:r>
+        <w:rPr>
+          <w:i/>
+          <w:iCs/>
+          <w:sz w:val="24"/>
+          <w:szCs w:val="24"/>
+          <w:u w:val="single"/>
+        </w:rPr>
+        <w:t>Partie Manager/Data :</w:t>
+      </w:r>
+    </w:p>
+    <w:p>
+      <w:pPr>
+        <w:rPr>
+          <w:sz w:val="24"/>
+          <w:szCs w:val="24"/>
+          <w:u w:val="single"/>
+        </w:rPr>
+      </w:pPr>
+      <w:r>
+        <w:rPr>
+          <w:sz w:val="24"/>
+          <w:szCs w:val="24"/>
+          <w:u w:val="single"/>
         </w:rPr>
         <w:drawing>
-          <wp:inline distT="0" distB="0" distL="0" distR="0" wp14:anchorId="3F571D96" wp14:editId="4B4F362D">
-            <wp:extent cx="5760720" cy="1355090"/>
-            <wp:effectExtent l="0" t="0" r="0" b="0"/>
-            <wp:docPr id="13" name="Image 13"/>
+          <wp:inline distT="0" distB="0" distL="0" distR="0" wp14:anchorId="710AFA30" wp14:editId="60CE3C1E">
+            <wp:extent cx="5760720" cy="4053205"/>
+            <wp:effectExtent l="0" t="0" r="0" b="4445"/>
+            <wp:docPr id="7" name="Image 7"/>
             <wp:cNvGraphicFramePr>
               <a:graphicFrameLocks xmlns:a="http://schemas.openxmlformats.org/drawingml/2006/main" noChangeAspect="1"/>
             </wp:cNvGraphicFramePr>
@@ -572,7 +711,7 @@
                   <pic:spPr>
                     <a:xfrm>
                       <a:off x="0" y="0"/>
-                      <a:ext cx="5760720" cy="1355090"/>
+                      <a:ext cx="5760720" cy="4053205"/>
                     </a:xfrm>
                     <a:prstGeom prst="rect">
                       <a:avLst/>
@@ -587,96 +726,79 @@
     </w:p>
     <w:p>
       <w:r>
-        <w:t>Jeu et Launcher héritent d’Elément. Elément possède un attribut Nom et permet de manipuler les Jeu et Launcher au sein d’une seule liste via polymorphisme.</w:t>
-      </w:r>
-      <w:r>
-        <w:t xml:space="preserve"> Jeu regroupe les informations principales d’un jeu et Launcher possède le nombre de jeux qu’il contient.</w:t>
-      </w:r>
-      <w:r>
-        <w:t xml:space="preserve"> L’attribut IsManuallyAdded permet de savoir si le jeu a été ajouter par l’utilisateur ou s’il est trouvé par l’application.</w:t>
-      </w:r>
-    </w:p>
-    <w:p>
-      <w:pPr>
-        <w:rPr>
-          <w:iCs/>
-        </w:rPr>
-      </w:pPr>
-    </w:p>
-    <w:p>
-      <w:pPr>
-        <w:rPr>
-          <w:iCs/>
-        </w:rPr>
-      </w:pPr>
-    </w:p>
-    <w:p>
-      <w:pPr>
-        <w:rPr>
-          <w:iCs/>
-        </w:rPr>
-      </w:pPr>
-    </w:p>
-    <w:p>
-      <w:pPr>
-        <w:rPr>
-          <w:iCs/>
-        </w:rPr>
-      </w:pPr>
-    </w:p>
-    <w:p>
-      <w:pPr>
-        <w:rPr>
-          <w:iCs/>
-        </w:rPr>
-      </w:pPr>
-    </w:p>
-    <w:p>
-      <w:pPr>
-        <w:rPr>
-          <w:iCs/>
-        </w:rPr>
-      </w:pPr>
-    </w:p>
-    <w:p>
-      <w:pPr>
-        <w:rPr>
-          <w:iCs/>
-        </w:rPr>
-      </w:pPr>
-    </w:p>
-    <w:p>
-      <w:pPr>
-        <w:rPr>
-          <w:i/>
-          <w:iCs/>
-          <w:sz w:val="24"/>
-          <w:szCs w:val="24"/>
-          <w:u w:val="single"/>
-        </w:rPr>
-      </w:pPr>
-    </w:p>
-    <w:p>
-      <w:pPr>
-        <w:rPr>
-          <w:i/>
-          <w:iCs/>
-          <w:sz w:val="24"/>
-          <w:szCs w:val="24"/>
-          <w:u w:val="single"/>
-        </w:rPr>
-      </w:pPr>
-    </w:p>
-    <w:p>
-      <w:pPr>
-        <w:rPr>
-          <w:i/>
-          <w:iCs/>
-          <w:sz w:val="24"/>
-          <w:szCs w:val="24"/>
-          <w:u w:val="single"/>
-        </w:rPr>
-      </w:pPr>
+        <w:t xml:space="preserve">Le Manager relie la vue au model. Il dépend de </w:t>
+      </w:r>
+      <w:r>
+        <w:t>D</w:t>
+      </w:r>
+      <w:r>
+        <w:t xml:space="preserve">ata qui permet de lancer </w:t>
+      </w:r>
+      <w:r>
+        <w:t>les fonctions affectant les données</w:t>
+      </w:r>
+      <w:r>
+        <w:t xml:space="preserve">. Data modifie les données et Manager ne sert </w:t>
+      </w:r>
+      <w:r>
+        <w:t>que d’interface entre la vue et Data</w:t>
+      </w:r>
+      <w:r>
+        <w:t>.</w:t>
+      </w:r>
+    </w:p>
+    <w:p>
+      <w:proofErr w:type="spellStart"/>
+      <w:proofErr w:type="gramStart"/>
+      <w:r>
+        <w:t>SetInfo</w:t>
+      </w:r>
+      <w:proofErr w:type="spellEnd"/>
+      <w:r>
+        <w:t>(</w:t>
+      </w:r>
+      <w:proofErr w:type="gramEnd"/>
+      <w:r>
+        <w:t xml:space="preserve">) appel la fonction </w:t>
+      </w:r>
+      <w:proofErr w:type="spellStart"/>
+      <w:r>
+        <w:t>SearchInfo.SetInfo</w:t>
+      </w:r>
+      <w:proofErr w:type="spellEnd"/>
+      <w:r>
+        <w:t>() dans un nouveau thread.</w:t>
+      </w:r>
+    </w:p>
+    <w:p>
+      <w:proofErr w:type="spellStart"/>
+      <w:proofErr w:type="gramStart"/>
+      <w:r>
+        <w:t>InsertGame</w:t>
+      </w:r>
+      <w:proofErr w:type="spellEnd"/>
+      <w:r>
+        <w:t>(</w:t>
+      </w:r>
+      <w:proofErr w:type="gramEnd"/>
+      <w:r>
+        <w:t>) insert les jeux par ordre alphabétique dans leurs différents launchers</w:t>
+      </w:r>
+    </w:p>
+    <w:p>
+      <w:proofErr w:type="spellStart"/>
+      <w:proofErr w:type="gramStart"/>
+      <w:r>
+        <w:t>InsertLauncher</w:t>
+      </w:r>
+      <w:proofErr w:type="spellEnd"/>
+      <w:r>
+        <w:t>(</w:t>
+      </w:r>
+      <w:proofErr w:type="gramEnd"/>
+      <w:r>
+        <w:t>) insert les launchers par ordre alphabétique en laissant le launcher « Autre » toujours en dernier.</w:t>
+      </w:r>
     </w:p>
     <w:p>
       <w:pPr>
@@ -796,22 +918,36 @@
           <w:u w:val="single"/>
         </w:rPr>
         <w:lastRenderedPageBreak/>
-        <w:t>-</w:t>
-      </w:r>
-      <w:r>
-        <w:rPr>
-          <w:i/>
-          <w:iCs/>
-          <w:sz w:val="24"/>
-          <w:szCs w:val="24"/>
-          <w:u w:val="single"/>
-        </w:rPr>
-        <w:t>Partie Manager/Data :</w:t>
-      </w:r>
-    </w:p>
-    <w:p>
-      <w:pPr>
-        <w:rPr>
+        <w:t xml:space="preserve">-Partie </w:t>
+      </w:r>
+      <w:proofErr w:type="spellStart"/>
+      <w:r>
+        <w:rPr>
+          <w:i/>
+          <w:iCs/>
+          <w:sz w:val="24"/>
+          <w:szCs w:val="24"/>
+          <w:u w:val="single"/>
+        </w:rPr>
+        <w:t>GameSearcher</w:t>
+      </w:r>
+      <w:proofErr w:type="spellEnd"/>
+      <w:r>
+        <w:rPr>
+          <w:i/>
+          <w:iCs/>
+          <w:sz w:val="24"/>
+          <w:szCs w:val="24"/>
+          <w:u w:val="single"/>
+        </w:rPr>
+        <w:t> :</w:t>
+      </w:r>
+    </w:p>
+    <w:p>
+      <w:pPr>
+        <w:rPr>
+          <w:i/>
+          <w:iCs/>
           <w:sz w:val="24"/>
           <w:szCs w:val="24"/>
           <w:u w:val="single"/>
@@ -823,10 +959,10 @@
           <w:lang w:eastAsia="fr-FR"/>
         </w:rPr>
         <w:drawing>
-          <wp:inline distT="0" distB="0" distL="0" distR="0" wp14:anchorId="75CFF6A9" wp14:editId="7DE4AC28">
-            <wp:extent cx="5760720" cy="5478145"/>
-            <wp:effectExtent l="0" t="0" r="0" b="8255"/>
-            <wp:docPr id="4" name="Image 4"/>
+          <wp:inline distT="0" distB="0" distL="0" distR="0" wp14:anchorId="6DD266BC" wp14:editId="191917DB">
+            <wp:extent cx="5760720" cy="5071745"/>
+            <wp:effectExtent l="0" t="0" r="0" b="0"/>
+            <wp:docPr id="15" name="Image 15"/>
             <wp:cNvGraphicFramePr>
               <a:graphicFrameLocks xmlns:a="http://schemas.openxmlformats.org/drawingml/2006/main" noChangeAspect="1"/>
             </wp:cNvGraphicFramePr>
@@ -846,7 +982,7 @@
                   <pic:spPr>
                     <a:xfrm>
                       <a:off x="0" y="0"/>
-                      <a:ext cx="5760720" cy="5478145"/>
+                      <a:ext cx="5760720" cy="5071745"/>
                     </a:xfrm>
                     <a:prstGeom prst="rect">
                       <a:avLst/>
@@ -860,119 +996,196 @@
       </w:r>
     </w:p>
     <w:p>
-      <w:r>
-        <w:t xml:space="preserve">Le Manager relie la vue au model. Il dépend de </w:t>
-      </w:r>
-      <w:r>
-        <w:t>D</w:t>
-      </w:r>
-      <w:r>
-        <w:t xml:space="preserve">ata qui permet de lancer </w:t>
-      </w:r>
-      <w:r>
-        <w:t>les fonctions affectant les données</w:t>
-      </w:r>
-      <w:r>
-        <w:t xml:space="preserve">. Data modifie les données et Manager ne sert </w:t>
-      </w:r>
-      <w:r>
-        <w:t>que d’interface entre la vue et Data</w:t>
-      </w:r>
+      <w:proofErr w:type="spellStart"/>
+      <w:r>
+        <w:t>SearchForExecutableAndName</w:t>
+      </w:r>
+      <w:proofErr w:type="spellEnd"/>
+      <w:r>
+        <w:t xml:space="preserve"> permet de récupérer l’ensemble des jeux présent sur l’ordinateur du client à partir des dossiers récupérés par </w:t>
+      </w:r>
+      <w:proofErr w:type="spellStart"/>
+      <w:r>
+        <w:t>SearchForGameDirectory</w:t>
+      </w:r>
+      <w:proofErr w:type="spellEnd"/>
+      <w:r>
+        <w:t xml:space="preserve">. </w:t>
+      </w:r>
+      <w:proofErr w:type="spellStart"/>
+      <w:r>
+        <w:t>LauncherName</w:t>
+      </w:r>
+      <w:proofErr w:type="spellEnd"/>
+      <w:r>
+        <w:t xml:space="preserve"> regroupe les principaux noms de launchers. </w:t>
+      </w:r>
+      <w:proofErr w:type="spellStart"/>
+      <w:r>
+        <w:t>SearchForGameDirectory</w:t>
+      </w:r>
+      <w:proofErr w:type="spellEnd"/>
+      <w:r>
+        <w:t xml:space="preserve"> permet de chercher les dossiers contenant des jeux.</w:t>
+      </w:r>
+    </w:p>
+    <w:p>
+      <w:proofErr w:type="spellStart"/>
+      <w:r>
+        <w:t>GetAllGameDirectory</w:t>
+      </w:r>
+      <w:proofErr w:type="spellEnd"/>
+      <w:r>
+        <w:t xml:space="preserve"> permet de retourner tous les emplacements de jeux connu (trouver grâce aux fonctions </w:t>
+      </w:r>
+      <w:proofErr w:type="spellStart"/>
+      <w:r>
+        <w:t>Search</w:t>
+      </w:r>
+      <w:proofErr w:type="spellEnd"/>
+      <w:r>
+        <w:t>…Games). Si la fonction prend un paramètre alors elle cherchera les jeux aussi dans les dossiers passer en paramètre.</w:t>
+      </w:r>
+    </w:p>
+    <w:p>
+      <w:proofErr w:type="spellStart"/>
+      <w:r>
+        <w:t>GetExecutableAndNameFromGameDirectory</w:t>
+      </w:r>
+      <w:proofErr w:type="spellEnd"/>
+      <w:r>
+        <w:t xml:space="preserve"> s’appuie sur la recherche de </w:t>
+      </w:r>
+      <w:proofErr w:type="spellStart"/>
+      <w:r>
+        <w:t>GetAllGameDirectory</w:t>
+      </w:r>
+      <w:proofErr w:type="spellEnd"/>
+      <w:r>
+        <w:t xml:space="preserve"> pour renvoyer une liste de jeu déjà avec certaine info </w:t>
+      </w:r>
+      <w:proofErr w:type="spellStart"/>
+      <w:r>
+        <w:t>pré-rempli</w:t>
+      </w:r>
+      <w:proofErr w:type="spellEnd"/>
+      <w:r>
+        <w:t xml:space="preserve"> (Dossiers/Nom/Exécutables/Launcher).</w:t>
+      </w:r>
+    </w:p>
+    <w:p>
+      <w:r>
+        <w:t xml:space="preserve">Pour récupérer ces infos la fonction s’appuie sur les fonctions </w:t>
+      </w:r>
+      <w:proofErr w:type="spellStart"/>
+      <w:r>
+        <w:t>SearchFor</w:t>
+      </w:r>
+      <w:proofErr w:type="spellEnd"/>
+      <w:r>
+        <w:t>…</w:t>
+      </w:r>
+      <w:proofErr w:type="spellStart"/>
+      <w:r>
+        <w:t>Executables</w:t>
+      </w:r>
+      <w:proofErr w:type="spellEnd"/>
       <w:r>
         <w:t>.</w:t>
       </w:r>
     </w:p>
     <w:p>
-      <w:r>
-        <w:t>SetInfo() appel la fonction SearchInfo.SetInfo() dans un nouveau thread.</w:t>
-      </w:r>
-    </w:p>
-    <w:p>
-      <w:r>
-        <w:t>InsertGame() insert les jeux par ordre alphabétique dans leurs différents launchers</w:t>
-      </w:r>
-    </w:p>
-    <w:p>
-      <w:r>
-        <w:t>InsertLauncher() insert les launchers par ordre alphabétique en laissant le launcher « Autre » toujours en dernier.</w:t>
-      </w:r>
-    </w:p>
-    <w:p/>
-    <w:p>
-      <w:pPr>
-        <w:rPr>
-          <w:i/>
-          <w:iCs/>
-          <w:sz w:val="24"/>
-          <w:szCs w:val="24"/>
-          <w:u w:val="single"/>
-        </w:rPr>
-      </w:pPr>
-    </w:p>
-    <w:p>
-      <w:pPr>
-        <w:rPr>
-          <w:i/>
-          <w:iCs/>
-          <w:sz w:val="24"/>
-          <w:szCs w:val="24"/>
-          <w:u w:val="single"/>
-        </w:rPr>
-      </w:pPr>
-    </w:p>
-    <w:p>
-      <w:pPr>
-        <w:rPr>
-          <w:i/>
-          <w:iCs/>
-          <w:sz w:val="24"/>
-          <w:szCs w:val="24"/>
-          <w:u w:val="single"/>
-        </w:rPr>
-      </w:pPr>
-    </w:p>
-    <w:p>
-      <w:pPr>
-        <w:rPr>
-          <w:i/>
-          <w:iCs/>
-          <w:sz w:val="24"/>
-          <w:szCs w:val="24"/>
-          <w:u w:val="single"/>
-        </w:rPr>
-      </w:pPr>
-    </w:p>
-    <w:p>
-      <w:pPr>
-        <w:rPr>
-          <w:i/>
-          <w:iCs/>
-          <w:sz w:val="24"/>
-          <w:szCs w:val="24"/>
-          <w:u w:val="single"/>
-        </w:rPr>
-      </w:pPr>
-    </w:p>
-    <w:p>
-      <w:pPr>
-        <w:rPr>
-          <w:i/>
-          <w:iCs/>
-          <w:sz w:val="24"/>
-          <w:szCs w:val="24"/>
-          <w:u w:val="single"/>
-        </w:rPr>
-      </w:pPr>
-      <w:r>
-        <w:rPr>
-          <w:i/>
-          <w:iCs/>
-          <w:sz w:val="24"/>
-          <w:szCs w:val="24"/>
-          <w:u w:val="single"/>
-        </w:rPr>
-        <w:t>-Partie SearchForExecutableAndName/LauncherName/SearchForGameDirectory</w:t>
-      </w:r>
+      <w:proofErr w:type="spellStart"/>
+      <w:r>
+        <w:t>SearchForExecutables</w:t>
+      </w:r>
+      <w:proofErr w:type="spellEnd"/>
+      <w:r>
+        <w:t xml:space="preserve"> fait la </w:t>
+      </w:r>
+      <w:proofErr w:type="spellStart"/>
+      <w:r>
+        <w:t>meme</w:t>
+      </w:r>
+      <w:proofErr w:type="spellEnd"/>
+      <w:r>
+        <w:t xml:space="preserve"> chose mais à partir d’une liste de dossiers ou d’un dossier unique.</w:t>
+      </w:r>
+    </w:p>
+    <w:p>
+      <w:proofErr w:type="spellStart"/>
+      <w:r>
+        <w:t>LauncherName</w:t>
+      </w:r>
+      <w:proofErr w:type="spellEnd"/>
+      <w:r>
+        <w:t xml:space="preserve"> est une </w:t>
+      </w:r>
+      <w:proofErr w:type="spellStart"/>
+      <w:r>
+        <w:t>enum</w:t>
+      </w:r>
+      <w:proofErr w:type="spellEnd"/>
+      <w:r>
+        <w:t xml:space="preserve"> qui contient les noms des principaux launcher.</w:t>
+      </w:r>
+    </w:p>
+    <w:p>
+      <w:pPr>
+        <w:rPr>
+          <w:i/>
+          <w:iCs/>
+          <w:sz w:val="24"/>
+          <w:szCs w:val="24"/>
+          <w:u w:val="single"/>
+        </w:rPr>
+      </w:pPr>
+    </w:p>
+    <w:p>
+      <w:pPr>
+        <w:rPr>
+          <w:i/>
+          <w:iCs/>
+          <w:sz w:val="24"/>
+          <w:szCs w:val="24"/>
+          <w:u w:val="single"/>
+        </w:rPr>
+      </w:pPr>
+    </w:p>
+    <w:p>
+      <w:r>
+        <w:rPr>
+          <w:i/>
+          <w:iCs/>
+          <w:sz w:val="24"/>
+          <w:szCs w:val="24"/>
+          <w:u w:val="single"/>
+        </w:rPr>
+        <w:lastRenderedPageBreak/>
+        <w:t>-Partie</w:t>
+      </w:r>
+      <w:r>
+        <w:rPr>
+          <w:i/>
+          <w:iCs/>
+          <w:sz w:val="24"/>
+          <w:szCs w:val="24"/>
+          <w:u w:val="single"/>
+        </w:rPr>
+        <w:t xml:space="preserve"> </w:t>
+      </w:r>
+      <w:proofErr w:type="spellStart"/>
+      <w:r>
+        <w:rPr>
+          <w:i/>
+          <w:iCs/>
+          <w:sz w:val="24"/>
+          <w:szCs w:val="24"/>
+          <w:u w:val="single"/>
+        </w:rPr>
+        <w:t>SearchInfo</w:t>
+      </w:r>
+      <w:proofErr w:type="spellEnd"/>
     </w:p>
     <w:p>
       <w:pPr>
@@ -990,10 +1203,10 @@
           <w:lang w:eastAsia="fr-FR"/>
         </w:rPr>
         <w:drawing>
-          <wp:inline distT="0" distB="0" distL="0" distR="0" wp14:anchorId="6DD266BC" wp14:editId="191917DB">
-            <wp:extent cx="5760720" cy="5071745"/>
+          <wp:inline distT="0" distB="0" distL="0" distR="0" wp14:anchorId="20179DB6" wp14:editId="450A1AA5">
+            <wp:extent cx="5760720" cy="2593975"/>
             <wp:effectExtent l="0" t="0" r="0" b="0"/>
-            <wp:docPr id="15" name="Image 15"/>
+            <wp:docPr id="37" name="Image 37"/>
             <wp:cNvGraphicFramePr>
               <a:graphicFrameLocks xmlns:a="http://schemas.openxmlformats.org/drawingml/2006/main" noChangeAspect="1"/>
             </wp:cNvGraphicFramePr>
@@ -1013,148 +1226,6 @@
                   <pic:spPr>
                     <a:xfrm>
                       <a:off x="0" y="0"/>
-                      <a:ext cx="5760720" cy="5071745"/>
-                    </a:xfrm>
-                    <a:prstGeom prst="rect">
-                      <a:avLst/>
-                    </a:prstGeom>
-                  </pic:spPr>
-                </pic:pic>
-              </a:graphicData>
-            </a:graphic>
-          </wp:inline>
-        </w:drawing>
-      </w:r>
-    </w:p>
-    <w:p>
-      <w:r>
-        <w:t xml:space="preserve">SearchForExecutableAndName permet de récupérer l’ensemble des jeux présent sur l’ordinateur du client à partir des dossiers récupérés par </w:t>
-      </w:r>
-      <w:r>
-        <w:t>SearchForGameDirectory</w:t>
-      </w:r>
-      <w:r>
-        <w:t>. LauncherName regroupe les principaux noms de launchers. SearchForGameDirectory permet de chercher les dossiers contenant des jeux.</w:t>
-      </w:r>
-    </w:p>
-    <w:p>
-      <w:r>
-        <w:t>GetAllGameDirectory permet de retourner tous les emplacements de jeux connu (trouver grâce aux fonctions Search…Games). Si la fonction prend un paramètre alors elle cherchera les jeux aussi dans les dossiers passer en paramètre.</w:t>
-      </w:r>
-    </w:p>
-    <w:p>
-      <w:r>
-        <w:t>GetExecutableAndNameFromGameDirectory s’appuie sur la recherche de GetAllGameDirectory pour renvoyer une liste de jeu déjà avec certaine info pré-rempli (Dossiers/Nom/Exécutables/Launcher).</w:t>
-      </w:r>
-    </w:p>
-    <w:p>
-      <w:r>
-        <w:t>Pour récupérer ces infos la fonction s’appuie sur les fonctions SearchFor…Executables.</w:t>
-      </w:r>
-    </w:p>
-    <w:p>
-      <w:r>
-        <w:t>SearchForExecutables fait la meme chose mais à partir d’une liste de dossiers ou d’un dossier unique.</w:t>
-      </w:r>
-    </w:p>
-    <w:p>
-      <w:r>
-        <w:t>LauncherName est une enum qui contient les noms des principaux launcher.</w:t>
-      </w:r>
-    </w:p>
-    <w:p>
-      <w:pPr>
-        <w:rPr>
-          <w:i/>
-          <w:iCs/>
-          <w:sz w:val="24"/>
-          <w:szCs w:val="24"/>
-          <w:u w:val="single"/>
-        </w:rPr>
-      </w:pPr>
-    </w:p>
-    <w:p>
-      <w:pPr>
-        <w:rPr>
-          <w:i/>
-          <w:iCs/>
-          <w:sz w:val="24"/>
-          <w:szCs w:val="24"/>
-          <w:u w:val="single"/>
-        </w:rPr>
-      </w:pPr>
-    </w:p>
-    <w:p>
-      <w:r>
-        <w:rPr>
-          <w:i/>
-          <w:iCs/>
-          <w:sz w:val="24"/>
-          <w:szCs w:val="24"/>
-          <w:u w:val="single"/>
-        </w:rPr>
-        <w:t>-Partie</w:t>
-      </w:r>
-      <w:r>
-        <w:rPr>
-          <w:i/>
-          <w:iCs/>
-          <w:sz w:val="24"/>
-          <w:szCs w:val="24"/>
-          <w:u w:val="single"/>
-        </w:rPr>
-        <w:t xml:space="preserve"> </w:t>
-      </w:r>
-      <w:r>
-        <w:rPr>
-          <w:i/>
-          <w:iCs/>
-          <w:sz w:val="24"/>
-          <w:szCs w:val="24"/>
-          <w:u w:val="single"/>
-        </w:rPr>
-        <w:t>SearchInfo</w:t>
-      </w:r>
-    </w:p>
-    <w:p>
-      <w:pPr>
-        <w:rPr>
-          <w:i/>
-          <w:iCs/>
-          <w:sz w:val="24"/>
-          <w:szCs w:val="24"/>
-          <w:u w:val="single"/>
-        </w:rPr>
-      </w:pPr>
-      <w:r>
-        <w:rPr>
-          <w:noProof/>
-          <w:lang w:eastAsia="fr-FR"/>
-        </w:rPr>
-        <w:drawing>
-          <wp:inline distT="0" distB="0" distL="0" distR="0" wp14:anchorId="20179DB6" wp14:editId="450A1AA5">
-            <wp:extent cx="5760720" cy="2593975"/>
-            <wp:effectExtent l="0" t="0" r="0" b="0"/>
-            <wp:docPr id="37" name="Image 37"/>
-            <wp:cNvGraphicFramePr>
-              <a:graphicFrameLocks xmlns:a="http://schemas.openxmlformats.org/drawingml/2006/main" noChangeAspect="1"/>
-            </wp:cNvGraphicFramePr>
-            <a:graphic xmlns:a="http://schemas.openxmlformats.org/drawingml/2006/main">
-              <a:graphicData uri="http://schemas.openxmlformats.org/drawingml/2006/picture">
-                <pic:pic xmlns:pic="http://schemas.openxmlformats.org/drawingml/2006/picture">
-                  <pic:nvPicPr>
-                    <pic:cNvPr id="1" name=""/>
-                    <pic:cNvPicPr/>
-                  </pic:nvPicPr>
-                  <pic:blipFill>
-                    <a:blip r:embed="rId12"/>
-                    <a:stretch>
-                      <a:fillRect/>
-                    </a:stretch>
-                  </pic:blipFill>
-                  <pic:spPr>
-                    <a:xfrm>
-                      <a:off x="0" y="0"/>
                       <a:ext cx="5760720" cy="2593975"/>
                     </a:xfrm>
                     <a:prstGeom prst="rect">
@@ -1169,54 +1240,157 @@
       </w:r>
     </w:p>
     <w:p>
-      <w:r>
-        <w:t>SearchInfo permet d’aller chercher les informations d’un jeu sur internet tel que l’icône, la description et l’image. La classe possède des attribut ThreadStatic pour permettre de multithreadé la recherche d’info (qui peux prendre jusqu’à 2 sec par jeu voir plus).</w:t>
-      </w:r>
-    </w:p>
-    <w:p>
-      <w:r>
-        <w:t xml:space="preserve">SetInfo reçoit un objet car il doit être compatible avec le deleguate </w:t>
-      </w:r>
+      <w:proofErr w:type="spellStart"/>
+      <w:r>
+        <w:t>SearchInfo</w:t>
+      </w:r>
+      <w:proofErr w:type="spellEnd"/>
+      <w:r>
+        <w:t xml:space="preserve"> permet d’aller chercher les informations d’un jeu sur internet tel que l’icône, la description et l’image. La classe possède des attribut </w:t>
+      </w:r>
+      <w:proofErr w:type="spellStart"/>
+      <w:r>
+        <w:t>ThreadStatic</w:t>
+      </w:r>
+      <w:proofErr w:type="spellEnd"/>
+      <w:r>
+        <w:t xml:space="preserve"> pour permettre de </w:t>
+      </w:r>
+      <w:proofErr w:type="spellStart"/>
+      <w:r>
+        <w:t>multithreadé</w:t>
+      </w:r>
+      <w:proofErr w:type="spellEnd"/>
+      <w:r>
+        <w:t xml:space="preserve"> la recherche d’info (qui peux prendre jusqu’à 2 sec par jeu voir plus).</w:t>
+      </w:r>
+    </w:p>
+    <w:p>
+      <w:proofErr w:type="spellStart"/>
+      <w:r>
+        <w:t>SetInfo</w:t>
+      </w:r>
+      <w:proofErr w:type="spellEnd"/>
+      <w:r>
+        <w:t xml:space="preserve"> reçoit un objet car il doit être compatible avec le </w:t>
+      </w:r>
+      <w:proofErr w:type="spellStart"/>
+      <w:r>
+        <w:t>deleguate</w:t>
+      </w:r>
+      <w:proofErr w:type="spellEnd"/>
+      <w:r>
+        <w:t xml:space="preserve"> </w:t>
+      </w:r>
+      <w:proofErr w:type="spellStart"/>
       <w:r>
         <w:t>ParameterizedThreadStart</w:t>
       </w:r>
-      <w:r>
-        <w:t xml:space="preserve"> pour pouvoir lui donner un jeu en paramètre. SetInfo va regarder quelle sont les infos manquantes.</w:t>
-      </w:r>
-    </w:p>
-    <w:p>
-      <w:r>
-        <w:t>ExtractGameInfoFromExec sert à récupérer des infos (dossier, nom) à partir de l’exécutable.</w:t>
-      </w:r>
-    </w:p>
-    <w:p>
-      <w:r>
-        <w:t>Tanslate s’appuie sur un serveur de traduction pour traduire de l’anglais vers français.</w:t>
-      </w:r>
-    </w:p>
-    <w:p>
-      <w:r>
-        <w:t>ExtractGameInfoFromWeb lance les extractions nécessaires à partir des infos recu par SetInfo.</w:t>
-      </w:r>
-    </w:p>
-    <w:p>
-      <w:r>
-        <w:t>ReplaceName sert à obtenir le nom du jeu modifié convenant au site qu’on utilise pour aller chercher les infos (IGDB).</w:t>
-      </w:r>
-    </w:p>
-    <w:p>
-      <w:r>
-        <w:t>ExctractDescription/Image/Icon servent à extraire les infos.</w:t>
-      </w:r>
-    </w:p>
-    <w:p>
-      <w:r>
-        <w:t>GetFolderName renvoie un nom de dossier correspondant au spécification de Windows à partir du nom du jeu.</w:t>
-      </w:r>
-    </w:p>
-    <w:p>
-      <w:r>
-        <w:t>CreateFolderStructure s’assure de créer le chemin dans lequel les infos seront placé.</w:t>
+      <w:proofErr w:type="spellEnd"/>
+      <w:r>
+        <w:t xml:space="preserve"> pour pouvoir lui donner un jeu en paramètre. </w:t>
+      </w:r>
+      <w:proofErr w:type="spellStart"/>
+      <w:r>
+        <w:t>SetInfo</w:t>
+      </w:r>
+      <w:proofErr w:type="spellEnd"/>
+      <w:r>
+        <w:t xml:space="preserve"> va regarder quelle sont les infos manquantes.</w:t>
+      </w:r>
+    </w:p>
+    <w:p>
+      <w:proofErr w:type="spellStart"/>
+      <w:r>
+        <w:t>ExtractGameInfoFromExec</w:t>
+      </w:r>
+      <w:proofErr w:type="spellEnd"/>
+      <w:r>
+        <w:t xml:space="preserve"> sert à récupérer des infos (dossier, nom) à partir de l’exécutable.</w:t>
+      </w:r>
+    </w:p>
+    <w:p>
+      <w:proofErr w:type="spellStart"/>
+      <w:r>
+        <w:t>Tanslate</w:t>
+      </w:r>
+      <w:proofErr w:type="spellEnd"/>
+      <w:r>
+        <w:t xml:space="preserve"> s’appuie sur un serveur de traduction pour traduire de l’anglais vers français.</w:t>
+      </w:r>
+    </w:p>
+    <w:p>
+      <w:proofErr w:type="spellStart"/>
+      <w:r>
+        <w:t>ExtractGameInfoFromWeb</w:t>
+      </w:r>
+      <w:proofErr w:type="spellEnd"/>
+      <w:r>
+        <w:t xml:space="preserve"> lance les extractions nécessaires à partir des infos </w:t>
+      </w:r>
+      <w:proofErr w:type="spellStart"/>
+      <w:r>
+        <w:t>recu</w:t>
+      </w:r>
+      <w:proofErr w:type="spellEnd"/>
+      <w:r>
+        <w:t xml:space="preserve"> par </w:t>
+      </w:r>
+      <w:proofErr w:type="spellStart"/>
+      <w:r>
+        <w:t>SetInfo</w:t>
+      </w:r>
+      <w:proofErr w:type="spellEnd"/>
+      <w:r>
+        <w:t>.</w:t>
+      </w:r>
+    </w:p>
+    <w:p>
+      <w:proofErr w:type="spellStart"/>
+      <w:r>
+        <w:t>ReplaceName</w:t>
+      </w:r>
+      <w:proofErr w:type="spellEnd"/>
+      <w:r>
+        <w:t xml:space="preserve"> sert à obtenir le nom du jeu modifié convenant au site qu’on utilise pour aller chercher les infos (IGDB).</w:t>
+      </w:r>
+    </w:p>
+    <w:p>
+      <w:proofErr w:type="spellStart"/>
+      <w:r>
+        <w:t>ExctractDescription</w:t>
+      </w:r>
+      <w:proofErr w:type="spellEnd"/>
+      <w:r>
+        <w:t>/Image/Icon servent à extraire les infos.</w:t>
+      </w:r>
+    </w:p>
+    <w:p>
+      <w:proofErr w:type="spellStart"/>
+      <w:r>
+        <w:t>GetFolderName</w:t>
+      </w:r>
+      <w:proofErr w:type="spellEnd"/>
+      <w:r>
+        <w:t xml:space="preserve"> renvoie un nom de dossier correspondant </w:t>
+      </w:r>
+      <w:proofErr w:type="gramStart"/>
+      <w:r>
+        <w:t>au spécification</w:t>
+      </w:r>
+      <w:proofErr w:type="gramEnd"/>
+      <w:r>
+        <w:t xml:space="preserve"> de Windows à partir du nom du jeu.</w:t>
+      </w:r>
+    </w:p>
+    <w:p>
+      <w:proofErr w:type="spellStart"/>
+      <w:r>
+        <w:t>CreateFolderStructure</w:t>
+      </w:r>
+      <w:proofErr w:type="spellEnd"/>
+      <w:r>
+        <w:t xml:space="preserve"> s’assure de créer le chemin dans lequel les infos seront placé.</w:t>
       </w:r>
     </w:p>
     <w:p/>
@@ -1297,6 +1471,7 @@
           <w:szCs w:val="24"/>
           <w:u w:val="single"/>
         </w:rPr>
+        <w:lastRenderedPageBreak/>
         <w:t>Paquet Vue :</w:t>
       </w:r>
     </w:p>
@@ -1318,8 +1493,20 @@
           <w:szCs w:val="24"/>
           <w:u w:val="single"/>
         </w:rPr>
-        <w:t>-Partie MainWindow</w:t>
-      </w:r>
+        <w:t xml:space="preserve">-Partie </w:t>
+      </w:r>
+      <w:proofErr w:type="spellStart"/>
+      <w:r>
+        <w:rPr>
+          <w:i/>
+          <w:iCs/>
+          <w:sz w:val="24"/>
+          <w:szCs w:val="24"/>
+          <w:u w:val="single"/>
+        </w:rPr>
+        <w:t>MainWindow</w:t>
+      </w:r>
+      <w:proofErr w:type="spellEnd"/>
     </w:p>
     <w:p>
       <w:pPr>
@@ -1355,7 +1542,7 @@
                     </pic:cNvPicPr>
                   </pic:nvPicPr>
                   <pic:blipFill>
-                    <a:blip r:embed="rId13">
+                    <a:blip r:embed="rId12">
                       <a:extLst>
                         <a:ext uri="{28A0092B-C50C-407E-A947-70E740481C1C}">
                           <a14:useLocalDpi xmlns:a14="http://schemas.microsoft.com/office/drawing/2010/main" val="0"/>
@@ -1389,46 +1576,182 @@
     </w:p>
     <w:p>
       <w:r>
-        <w:t>App possède un Navigator de cette manière le Navigator est accessible à l’entièreté de la Vue.       App possède un Manager de cette manière le Manager est accessible à l’entièreté de la Vue.  Navigator est la classe qui gère la navigation de la vue, c’est elle qui modifie les ContentControl et ouvre les fenêtres.</w:t>
-      </w:r>
-    </w:p>
-    <w:p>
-      <w:r>
-        <w:t>Navigator.Setup() permet de chargé l’application à partir de la sauvegarde (stub ou réel) et Save() lance la sauvegarde. UpdateDetail permet de changer le contenu du ContentControl passer en paramètre afin d’avoir l’affichage souhaité par rapport au type de l’élément sélectionné dans ListBox. SetupeMasterDetail met un MasterDetail dans le ContentControl passer en paramètre.</w:t>
-      </w:r>
-    </w:p>
-    <w:p>
-      <w:r>
-        <w:t>La MainWindow est la fenêtre d’accueil de l’application, c’est elle qui possède le Master Detail. Window_Closed lance Navigator.Save().</w:t>
-      </w:r>
-    </w:p>
-    <w:p>
-      <w:r>
-        <w:t>AjoutDetailWindow permet de modifier les détail d’un jeu.</w:t>
-      </w:r>
-    </w:p>
-    <w:p>
-      <w:r>
-        <w:t>AjoutJeuWIndow permet d’ajouter un jeu.</w:t>
-      </w:r>
-    </w:p>
-    <w:p>
-      <w:r>
+        <w:t xml:space="preserve">App possède un Navigator de cette manière le Navigator est accessible à l’entièreté de la Vue.       App possède un Manager de cette manière le Manager est accessible à l’entièreté de la Vue.  Navigator est la classe qui gère la navigation de la vue, c’est elle qui modifie les </w:t>
+      </w:r>
+      <w:proofErr w:type="spellStart"/>
+      <w:r>
+        <w:t>ContentControl</w:t>
+      </w:r>
+      <w:proofErr w:type="spellEnd"/>
+      <w:r>
+        <w:t xml:space="preserve"> et ouvre les fenêtres.</w:t>
+      </w:r>
+    </w:p>
+    <w:p>
+      <w:proofErr w:type="spellStart"/>
+      <w:r>
+        <w:t>Navigator.Setup</w:t>
+      </w:r>
+      <w:proofErr w:type="spellEnd"/>
+      <w:r>
+        <w:t xml:space="preserve">() permet de chargé l’application à partir de la sauvegarde (stub ou réel) et </w:t>
+      </w:r>
+      <w:proofErr w:type="gramStart"/>
+      <w:r>
+        <w:t>Save(</w:t>
+      </w:r>
+      <w:proofErr w:type="gramEnd"/>
+      <w:r>
+        <w:t xml:space="preserve">) lance la sauvegarde. </w:t>
+      </w:r>
+      <w:proofErr w:type="spellStart"/>
+      <w:r>
+        <w:t>UpdateDetail</w:t>
+      </w:r>
+      <w:proofErr w:type="spellEnd"/>
+      <w:r>
+        <w:t xml:space="preserve"> permet de changer le contenu du </w:t>
+      </w:r>
+      <w:proofErr w:type="spellStart"/>
+      <w:r>
+        <w:t>ContentControl</w:t>
+      </w:r>
+      <w:proofErr w:type="spellEnd"/>
+      <w:r>
+        <w:t xml:space="preserve"> passer en paramètre afin d’avoir l’affichage souhaité par rapport au type de l’élément sélectionné dans </w:t>
+      </w:r>
+      <w:proofErr w:type="spellStart"/>
+      <w:r>
+        <w:t>ListBox</w:t>
+      </w:r>
+      <w:proofErr w:type="spellEnd"/>
+      <w:r>
+        <w:t xml:space="preserve">. </w:t>
+      </w:r>
+      <w:proofErr w:type="spellStart"/>
+      <w:r>
+        <w:t>SetupeMasterDetail</w:t>
+      </w:r>
+      <w:proofErr w:type="spellEnd"/>
+      <w:r>
+        <w:t xml:space="preserve"> met un </w:t>
+      </w:r>
+      <w:proofErr w:type="spellStart"/>
+      <w:r>
+        <w:t>MasterDetail</w:t>
+      </w:r>
+      <w:proofErr w:type="spellEnd"/>
+      <w:r>
+        <w:t xml:space="preserve"> dans le </w:t>
+      </w:r>
+      <w:proofErr w:type="spellStart"/>
+      <w:r>
+        <w:t>ContentControl</w:t>
+      </w:r>
+      <w:proofErr w:type="spellEnd"/>
+      <w:r>
+        <w:t xml:space="preserve"> passer en paramètre.</w:t>
+      </w:r>
+    </w:p>
+    <w:p>
+      <w:r>
+        <w:t xml:space="preserve">La </w:t>
+      </w:r>
+      <w:proofErr w:type="spellStart"/>
+      <w:r>
+        <w:t>MainWindow</w:t>
+      </w:r>
+      <w:proofErr w:type="spellEnd"/>
+      <w:r>
+        <w:t xml:space="preserve"> est la fenêtre d’accueil de l’application, c’est elle qui possède le Master </w:t>
+      </w:r>
+      <w:proofErr w:type="spellStart"/>
+      <w:r>
+        <w:t>Detail</w:t>
+      </w:r>
+      <w:proofErr w:type="spellEnd"/>
+      <w:r>
+        <w:t xml:space="preserve">. </w:t>
+      </w:r>
+      <w:proofErr w:type="spellStart"/>
+      <w:r>
+        <w:t>Window_Closed</w:t>
+      </w:r>
+      <w:proofErr w:type="spellEnd"/>
+      <w:r>
+        <w:t xml:space="preserve"> lance </w:t>
+      </w:r>
+      <w:proofErr w:type="spellStart"/>
+      <w:r>
+        <w:t>Navigator.Save</w:t>
+      </w:r>
+      <w:proofErr w:type="spellEnd"/>
+      <w:r>
+        <w:t>().</w:t>
+      </w:r>
+    </w:p>
+    <w:p>
+      <w:proofErr w:type="spellStart"/>
+      <w:r>
+        <w:t>AjoutDetailWindow</w:t>
+      </w:r>
+      <w:proofErr w:type="spellEnd"/>
+      <w:r>
+        <w:t xml:space="preserve"> permet de modifier </w:t>
+      </w:r>
+      <w:proofErr w:type="gramStart"/>
+      <w:r>
+        <w:t>les détail</w:t>
+      </w:r>
+      <w:proofErr w:type="gramEnd"/>
+      <w:r>
+        <w:t xml:space="preserve"> d’un jeu.</w:t>
+      </w:r>
+    </w:p>
+    <w:p>
+      <w:proofErr w:type="spellStart"/>
+      <w:r>
+        <w:t>AjoutJeuWIndow</w:t>
+      </w:r>
+      <w:proofErr w:type="spellEnd"/>
+      <w:r>
+        <w:t xml:space="preserve"> permet d’ajouter un jeu.</w:t>
+      </w:r>
+    </w:p>
+    <w:p>
+      <w:proofErr w:type="spellStart"/>
+      <w:r>
+        <w:t>Parametre</w:t>
+      </w:r>
+      <w:proofErr w:type="spellEnd"/>
+      <w:r>
+        <w:t xml:space="preserve"> permet d’ajouter un dossier contenant des dossiers de jeux.</w:t>
+      </w:r>
+    </w:p>
+    <w:p>
+      <w:r>
+        <w:rPr>
+          <w:i/>
+          <w:iCs/>
+          <w:sz w:val="24"/>
+          <w:szCs w:val="24"/>
+          <w:u w:val="single"/>
+        </w:rPr>
         <w:lastRenderedPageBreak/>
-        <w:t>Parametre permet d’ajouter un dossier contenant des dossiers de jeux.</w:t>
-      </w:r>
-    </w:p>
-    <w:p>
-      <w:r>
-        <w:rPr>
-          <w:i/>
-          <w:iCs/>
-          <w:sz w:val="24"/>
-          <w:szCs w:val="24"/>
-          <w:u w:val="single"/>
-        </w:rPr>
-        <w:t>-Partie MasterDetail</w:t>
-      </w:r>
+        <w:t xml:space="preserve">-Partie </w:t>
+      </w:r>
+      <w:proofErr w:type="spellStart"/>
+      <w:r>
+        <w:rPr>
+          <w:i/>
+          <w:iCs/>
+          <w:sz w:val="24"/>
+          <w:szCs w:val="24"/>
+          <w:u w:val="single"/>
+        </w:rPr>
+        <w:t>MasterDetail</w:t>
+      </w:r>
+      <w:proofErr w:type="spellEnd"/>
       <w:r>
         <w:rPr>
           <w:noProof/>
@@ -1450,7 +1773,7 @@
                     <pic:cNvPicPr/>
                   </pic:nvPicPr>
                   <pic:blipFill>
-                    <a:blip r:embed="rId14"/>
+                    <a:blip r:embed="rId13"/>
                     <a:stretch>
                       <a:fillRect/>
                     </a:stretch>
@@ -1472,29 +1795,99 @@
       </w:r>
     </w:p>
     <w:p>
-      <w:r>
-        <w:t>MasterDetail permet de voir les différents launchers et jeux ainsi que leurs informations. ListeJeu_SelectionChanged() appelle Navigator.</w:t>
+      <w:proofErr w:type="spellStart"/>
+      <w:r>
+        <w:t>MasterDetail</w:t>
+      </w:r>
+      <w:proofErr w:type="spellEnd"/>
+      <w:r>
+        <w:t xml:space="preserve"> permet de voir les différents launchers et jeux ainsi que leurs informations. </w:t>
+      </w:r>
+      <w:proofErr w:type="spellStart"/>
+      <w:r>
+        <w:t>ListeJeu_</w:t>
+      </w:r>
+      <w:proofErr w:type="gramStart"/>
+      <w:r>
+        <w:t>SelectionChanged</w:t>
+      </w:r>
+      <w:proofErr w:type="spellEnd"/>
+      <w:r>
+        <w:t>(</w:t>
+      </w:r>
+      <w:proofErr w:type="gramEnd"/>
+      <w:r>
+        <w:t>) appelle Navigator.</w:t>
       </w:r>
       <w:r>
         <w:t xml:space="preserve"> </w:t>
       </w:r>
-      <w:r>
-        <w:t>UpdateDetail()</w:t>
-      </w:r>
-    </w:p>
-    <w:p>
-      <w:r>
-        <w:t>DetailJeu et DetailLuncher corresponde à la partie détails de leurs types respectifs.</w:t>
-      </w:r>
-    </w:p>
-    <w:p>
-      <w:r>
-        <w:t>JeuUC et LuncherUC corresponde à la partie Master de leurs types respectifs.</w:t>
-      </w:r>
-    </w:p>
-    <w:p>
-      <w:r>
-        <w:t>VignetteJeu correspond à l’affichage d’un jeu dans le détail de launcher. VignetteClicked permet d’aller sur le jeu cliquer.</w:t>
+      <w:proofErr w:type="spellStart"/>
+      <w:proofErr w:type="gramStart"/>
+      <w:r>
+        <w:t>UpdateDetail</w:t>
+      </w:r>
+      <w:proofErr w:type="spellEnd"/>
+      <w:r>
+        <w:t>(</w:t>
+      </w:r>
+      <w:proofErr w:type="gramEnd"/>
+      <w:r>
+        <w:t>)</w:t>
+      </w:r>
+    </w:p>
+    <w:p>
+      <w:proofErr w:type="spellStart"/>
+      <w:r>
+        <w:t>DetailJeu</w:t>
+      </w:r>
+      <w:proofErr w:type="spellEnd"/>
+      <w:r>
+        <w:t xml:space="preserve"> et </w:t>
+      </w:r>
+      <w:proofErr w:type="spellStart"/>
+      <w:r>
+        <w:t>DetailLuncher</w:t>
+      </w:r>
+      <w:proofErr w:type="spellEnd"/>
+      <w:r>
+        <w:t xml:space="preserve"> corresponde à la partie détails de leurs types respectifs.</w:t>
+      </w:r>
+    </w:p>
+    <w:p>
+      <w:proofErr w:type="spellStart"/>
+      <w:r>
+        <w:t>JeuUC</w:t>
+      </w:r>
+      <w:proofErr w:type="spellEnd"/>
+      <w:r>
+        <w:t xml:space="preserve"> et </w:t>
+      </w:r>
+      <w:proofErr w:type="spellStart"/>
+      <w:r>
+        <w:t>LuncherUC</w:t>
+      </w:r>
+      <w:proofErr w:type="spellEnd"/>
+      <w:r>
+        <w:t xml:space="preserve"> corresponde à la partie Master de leurs types respectifs.</w:t>
+      </w:r>
+    </w:p>
+    <w:p>
+      <w:proofErr w:type="spellStart"/>
+      <w:r>
+        <w:t>VignetteJeu</w:t>
+      </w:r>
+      <w:proofErr w:type="spellEnd"/>
+      <w:r>
+        <w:t xml:space="preserve"> correspond à l’affichage d’un jeu dans le détail de launcher. </w:t>
+      </w:r>
+      <w:proofErr w:type="spellStart"/>
+      <w:r>
+        <w:t>VignetteClicked</w:t>
+      </w:r>
+      <w:proofErr w:type="spellEnd"/>
+      <w:r>
+        <w:t xml:space="preserve"> permet d’aller sur le jeu cliquer.</w:t>
       </w:r>
     </w:p>
     <w:p>
@@ -1671,6 +2064,7 @@
           <w:u w:val="single"/>
           <w:lang w:eastAsia="fr-FR"/>
         </w:rPr>
+        <w:lastRenderedPageBreak/>
         <mc:AlternateContent>
           <mc:Choice Requires="wps">
             <w:drawing>
@@ -1711,13 +2105,34 @@
                       <wps:txbx>
                         <w:txbxContent>
                           <w:p>
+                            <w:proofErr w:type="spellStart"/>
                             <w:r>
-                              <w:t>FolderExplorerView correspond à l’affichage d’un explorateur de dossier pour cela il s’appuie sur FolderExplorer présenter plus haut.</w:t>
+                              <w:t>FolderExplorerView</w:t>
+                            </w:r>
+                            <w:proofErr w:type="spellEnd"/>
+                            <w:r>
+                              <w:t xml:space="preserve"> correspond à l’affichage d’un explorateur de dossier pour cela il s’appuie sur </w:t>
+                            </w:r>
+                            <w:proofErr w:type="spellStart"/>
+                            <w:r>
+                              <w:t>FolderExplorer</w:t>
+                            </w:r>
+                            <w:proofErr w:type="spellEnd"/>
+                            <w:r>
+                              <w:t xml:space="preserve"> présenter plus haut.</w:t>
                             </w:r>
                           </w:p>
                           <w:p>
                             <w:r>
-                              <w:t>Chaque évènement appel son équivalent dans le FolderExplorer.</w:t>
+                              <w:t xml:space="preserve">Chaque évènement appel son équivalent dans le </w:t>
+                            </w:r>
+                            <w:proofErr w:type="spellStart"/>
+                            <w:r>
+                              <w:t>FolderExplorer</w:t>
+                            </w:r>
+                            <w:proofErr w:type="spellEnd"/>
+                            <w:r>
+                              <w:t>.</w:t>
                             </w:r>
                           </w:p>
                         </w:txbxContent>
@@ -1789,8 +2204,20 @@
           <w:szCs w:val="24"/>
           <w:u w:val="single"/>
         </w:rPr>
-        <w:t>-Partie FolderExplorerView</w:t>
-      </w:r>
+        <w:t xml:space="preserve">-Partie </w:t>
+      </w:r>
+      <w:proofErr w:type="spellStart"/>
+      <w:r>
+        <w:rPr>
+          <w:i/>
+          <w:iCs/>
+          <w:sz w:val="24"/>
+          <w:szCs w:val="24"/>
+          <w:u w:val="single"/>
+        </w:rPr>
+        <w:t>FolderExplorerView</w:t>
+      </w:r>
+      <w:proofErr w:type="spellEnd"/>
     </w:p>
     <w:p>
       <w:pPr>
@@ -1810,6 +2237,73 @@
             <wp:extent cx="3544501" cy="3379622"/>
             <wp:effectExtent l="0" t="0" r="0" b="0"/>
             <wp:docPr id="21" name="Image 21"/>
+            <wp:cNvGraphicFramePr>
+              <a:graphicFrameLocks xmlns:a="http://schemas.openxmlformats.org/drawingml/2006/main" noChangeAspect="1"/>
+            </wp:cNvGraphicFramePr>
+            <a:graphic xmlns:a="http://schemas.openxmlformats.org/drawingml/2006/main">
+              <a:graphicData uri="http://schemas.openxmlformats.org/drawingml/2006/picture">
+                <pic:pic xmlns:pic="http://schemas.openxmlformats.org/drawingml/2006/picture">
+                  <pic:nvPicPr>
+                    <pic:cNvPr id="1" name=""/>
+                    <pic:cNvPicPr/>
+                  </pic:nvPicPr>
+                  <pic:blipFill>
+                    <a:blip r:embed="rId14"/>
+                    <a:stretch>
+                      <a:fillRect/>
+                    </a:stretch>
+                  </pic:blipFill>
+                  <pic:spPr>
+                    <a:xfrm>
+                      <a:off x="0" y="0"/>
+                      <a:ext cx="3564357" cy="3398555"/>
+                    </a:xfrm>
+                    <a:prstGeom prst="rect">
+                      <a:avLst/>
+                    </a:prstGeom>
+                  </pic:spPr>
+                </pic:pic>
+              </a:graphicData>
+            </a:graphic>
+          </wp:inline>
+        </w:drawing>
+      </w:r>
+    </w:p>
+    <w:p>
+      <w:pPr>
+        <w:rPr>
+          <w:sz w:val="24"/>
+          <w:szCs w:val="24"/>
+          <w:u w:val="single"/>
+        </w:rPr>
+      </w:pPr>
+      <w:r>
+        <w:rPr>
+          <w:sz w:val="24"/>
+          <w:szCs w:val="24"/>
+          <w:u w:val="single"/>
+        </w:rPr>
+        <w:t>Paquet Logger :</w:t>
+      </w:r>
+    </w:p>
+    <w:p>
+      <w:pPr>
+        <w:rPr>
+          <w:sz w:val="32"/>
+          <w:szCs w:val="32"/>
+          <w:u w:val="single"/>
+        </w:rPr>
+      </w:pPr>
+      <w:r>
+        <w:rPr>
+          <w:noProof/>
+          <w:lang w:eastAsia="fr-FR"/>
+        </w:rPr>
+        <w:drawing>
+          <wp:inline distT="0" distB="0" distL="0" distR="0" wp14:anchorId="32AF3D81" wp14:editId="07D73E28">
+            <wp:extent cx="2495550" cy="1933575"/>
+            <wp:effectExtent l="0" t="0" r="0" b="9525"/>
+            <wp:docPr id="33" name="Image 33"/>
             <wp:cNvGraphicFramePr>
               <a:graphicFrameLocks xmlns:a="http://schemas.openxmlformats.org/drawingml/2006/main" noChangeAspect="1"/>
             </wp:cNvGraphicFramePr>
@@ -1829,7 +2323,7 @@
                   <pic:spPr>
                     <a:xfrm>
                       <a:off x="0" y="0"/>
-                      <a:ext cx="3564357" cy="3398555"/>
+                      <a:ext cx="2495550" cy="1933575"/>
                     </a:xfrm>
                     <a:prstGeom prst="rect">
                       <a:avLst/>
@@ -1843,20 +2337,96 @@
       </w:r>
     </w:p>
     <w:p>
-      <w:pPr>
-        <w:rPr>
-          <w:sz w:val="24"/>
-          <w:szCs w:val="24"/>
-          <w:u w:val="single"/>
-        </w:rPr>
-      </w:pPr>
-      <w:r>
-        <w:rPr>
-          <w:sz w:val="24"/>
-          <w:szCs w:val="24"/>
-          <w:u w:val="single"/>
-        </w:rPr>
-        <w:t>Paquet Logger :</w:t>
+      <w:r>
+        <w:t>La classe Logs sert à faire des Log de l’appli. Cette classe n’a pas de lien dans le diagramme de classe car elle pourrait être présente dans toutes les classes de l’appli. On laisse donc les développeurs l’utiliser quand bon leur semble.</w:t>
+      </w:r>
+    </w:p>
+    <w:p>
+      <w:r>
+        <w:t xml:space="preserve">Lorsqu’on ajoute </w:t>
+      </w:r>
+      <w:proofErr w:type="gramStart"/>
+      <w:r>
+        <w:t>une string</w:t>
+      </w:r>
+      <w:proofErr w:type="gramEnd"/>
+      <w:r>
+        <w:t xml:space="preserve"> dans la Queue on vérifie si le thread tourne ou pas et on relance le thread si jamais il était à l’arrêt.</w:t>
+      </w:r>
+    </w:p>
+    <w:p>
+      <w:proofErr w:type="spellStart"/>
+      <w:proofErr w:type="gramStart"/>
+      <w:r>
+        <w:t>InfoLog</w:t>
+      </w:r>
+      <w:proofErr w:type="spellEnd"/>
+      <w:r>
+        <w:t>(</w:t>
+      </w:r>
+      <w:proofErr w:type="gramEnd"/>
+      <w:r>
+        <w:t>) ajoute une ligne concernant une info dans la Queue.</w:t>
+      </w:r>
+    </w:p>
+    <w:p>
+      <w:proofErr w:type="spellStart"/>
+      <w:proofErr w:type="gramStart"/>
+      <w:r>
+        <w:t>ErrorLog</w:t>
+      </w:r>
+      <w:proofErr w:type="spellEnd"/>
+      <w:r>
+        <w:t>(</w:t>
+      </w:r>
+      <w:proofErr w:type="gramEnd"/>
+      <w:r>
+        <w:t>) ajoute une ligne concernant une erreur dans la Queue.</w:t>
+      </w:r>
+    </w:p>
+    <w:p>
+      <w:proofErr w:type="spellStart"/>
+      <w:proofErr w:type="gramStart"/>
+      <w:r>
+        <w:t>WarningLog</w:t>
+      </w:r>
+      <w:proofErr w:type="spellEnd"/>
+      <w:r>
+        <w:t>(</w:t>
+      </w:r>
+      <w:proofErr w:type="gramEnd"/>
+      <w:r>
+        <w:t>) ajoute une ligne concernant une information importante dans la Queue.</w:t>
+      </w:r>
+    </w:p>
+    <w:p>
+      <w:proofErr w:type="spellStart"/>
+      <w:proofErr w:type="gramStart"/>
+      <w:r>
+        <w:t>SuppLog</w:t>
+      </w:r>
+      <w:proofErr w:type="spellEnd"/>
+      <w:r>
+        <w:t>(</w:t>
+      </w:r>
+      <w:proofErr w:type="gramEnd"/>
+      <w:r>
+        <w:t>) réinitialise le fichier de log chaque jour.</w:t>
+      </w:r>
+    </w:p>
+    <w:p>
+      <w:proofErr w:type="spellStart"/>
+      <w:proofErr w:type="gramStart"/>
+      <w:r>
+        <w:t>SaveLog</w:t>
+      </w:r>
+      <w:proofErr w:type="spellEnd"/>
+      <w:r>
+        <w:t>(</w:t>
+      </w:r>
+      <w:proofErr w:type="gramEnd"/>
+      <w:r>
+        <w:t>) est exécuté par le thread et tant que la Queue n’est pas vide il écrit dans un fichier (Dossier) le contenu de la Queue.</w:t>
       </w:r>
     </w:p>
     <w:p>
@@ -1869,14 +2439,33 @@
       </w:pPr>
       <w:r>
         <w:rPr>
-          <w:noProof/>
-          <w:lang w:eastAsia="fr-FR"/>
+          <w:sz w:val="32"/>
+          <w:szCs w:val="32"/>
+          <w:u w:val="single"/>
+        </w:rPr>
+        <w:lastRenderedPageBreak/>
+        <w:t>-Diagramme de paquet</w:t>
+      </w:r>
+    </w:p>
+    <w:p>
+      <w:pPr>
+        <w:rPr>
+          <w:sz w:val="32"/>
+          <w:szCs w:val="32"/>
+          <w:u w:val="single"/>
+        </w:rPr>
+      </w:pPr>
+      <w:r>
+        <w:rPr>
+          <w:sz w:val="32"/>
+          <w:szCs w:val="32"/>
+          <w:u w:val="single"/>
         </w:rPr>
         <w:drawing>
-          <wp:inline distT="0" distB="0" distL="0" distR="0" wp14:anchorId="32AF3D81" wp14:editId="07D73E28">
-            <wp:extent cx="2495550" cy="1933575"/>
-            <wp:effectExtent l="0" t="0" r="0" b="9525"/>
-            <wp:docPr id="33" name="Image 33"/>
+          <wp:inline distT="0" distB="0" distL="0" distR="0" wp14:anchorId="524D03CD" wp14:editId="67CE9618">
+            <wp:extent cx="5760720" cy="3663950"/>
+            <wp:effectExtent l="0" t="0" r="0" b="0"/>
+            <wp:docPr id="8" name="Image 8"/>
             <wp:cNvGraphicFramePr>
               <a:graphicFrameLocks xmlns:a="http://schemas.openxmlformats.org/drawingml/2006/main" noChangeAspect="1"/>
             </wp:cNvGraphicFramePr>
@@ -1896,7 +2485,7 @@
                   <pic:spPr>
                     <a:xfrm>
                       <a:off x="0" y="0"/>
-                      <a:ext cx="2495550" cy="1933575"/>
+                      <a:ext cx="5760720" cy="3663950"/>
                     </a:xfrm>
                     <a:prstGeom prst="rect">
                       <a:avLst/>
@@ -1911,40 +2500,108 @@
     </w:p>
     <w:p>
       <w:r>
-        <w:t>La classe Logs sert à faire des Log de l’appli. Cette classe n’a pas de lien dans le diagramme de classe car elle pourrait être présente dans toutes les classes de l’appli. On laisse donc les développeurs l’utiliser quand bon leur semble.</w:t>
-      </w:r>
-    </w:p>
-    <w:p>
-      <w:r>
-        <w:t>Lorsqu’on ajoute une string dans la Queue on vérifie si le thread tourne ou pas et on relance le thread si jamais il était à l’arrêt.</w:t>
-      </w:r>
-    </w:p>
-    <w:p>
-      <w:r>
-        <w:t>InfoLog() ajoute une ligne concernant une info dans la Queue.</w:t>
-      </w:r>
-    </w:p>
-    <w:p>
-      <w:r>
-        <w:t>ErrorLog() ajoute une ligne concernant une erreur dans la Queue.</w:t>
-      </w:r>
-    </w:p>
-    <w:p>
-      <w:r>
-        <w:t>WarningLog() ajoute une ligne concernant une information importante dans la Queue.</w:t>
-      </w:r>
-    </w:p>
-    <w:p>
-      <w:r>
-        <w:t>SuppLog() réinitialise le fichier de log chaque jour.</w:t>
-      </w:r>
-    </w:p>
-    <w:p>
-      <w:r>
-        <w:lastRenderedPageBreak/>
-        <w:t>SaveLog() est exécuté par le thread et tant que la Queue n’est pas vide il écrit dans un fichier (Dossier) le contenu de la Queue.</w:t>
-      </w:r>
-    </w:p>
+        <w:t xml:space="preserve">Les paquets </w:t>
+      </w:r>
+      <w:proofErr w:type="spellStart"/>
+      <w:r>
+        <w:t>FolderExplorer</w:t>
+      </w:r>
+      <w:proofErr w:type="spellEnd"/>
+      <w:r>
+        <w:t xml:space="preserve"> et Icones n’ont pas de dépendances, Vue est dépendant de tous les paquets. </w:t>
+      </w:r>
+      <w:r>
+        <w:t>Persistance</w:t>
+      </w:r>
+      <w:r>
+        <w:t xml:space="preserve"> dépend de </w:t>
+      </w:r>
+      <w:proofErr w:type="spellStart"/>
+      <w:r>
+        <w:t>Modele</w:t>
+      </w:r>
+      <w:proofErr w:type="spellEnd"/>
+      <w:r>
+        <w:t xml:space="preserve"> et Logger et </w:t>
+      </w:r>
+      <w:proofErr w:type="spellStart"/>
+      <w:r>
+        <w:t>Modele</w:t>
+      </w:r>
+      <w:proofErr w:type="spellEnd"/>
+      <w:r>
+        <w:t xml:space="preserve"> </w:t>
+      </w:r>
+      <w:proofErr w:type="spellStart"/>
+      <w:r>
+        <w:t>depend</w:t>
+      </w:r>
+      <w:proofErr w:type="spellEnd"/>
+      <w:r>
+        <w:t xml:space="preserve"> uniquement de Logger.</w:t>
+      </w:r>
+    </w:p>
+    <w:p>
+      <w:r>
+        <w:t>Persistance</w:t>
+      </w:r>
+      <w:r>
+        <w:t xml:space="preserve"> s’occupe </w:t>
+      </w:r>
+      <w:r>
+        <w:t>de sauvegarder et charger les données de l’application</w:t>
+      </w:r>
+      <w:r>
+        <w:t>.</w:t>
+      </w:r>
+      <w:r>
+        <w:t xml:space="preserve"> Elle dépend donc de stub pour charger des jeux lorsqu’il n’y en a pas dans l’ordinateur. Elle dépend également de Modèle afin de créer des </w:t>
+      </w:r>
+      <w:proofErr w:type="spellStart"/>
+      <w:r>
+        <w:t>Elements</w:t>
+      </w:r>
+      <w:proofErr w:type="spellEnd"/>
+      <w:r>
+        <w:t>.</w:t>
+      </w:r>
+    </w:p>
+    <w:p>
+      <w:proofErr w:type="spellStart"/>
+      <w:r>
+        <w:t>Modele</w:t>
+      </w:r>
+      <w:proofErr w:type="spellEnd"/>
+      <w:r>
+        <w:t xml:space="preserve"> contient une classe Manager servant d’interface entre la logique de l’application et la Vue.</w:t>
+      </w:r>
+    </w:p>
+    <w:p>
+      <w:r>
+        <w:t>Le Logger aura pour but de permettre un débogage plus simple une fois l’application déployer chez le client.</w:t>
+      </w:r>
+      <w:r>
+        <w:t xml:space="preserve"> Il est utilisé pas plusieurs paquets.</w:t>
+      </w:r>
+    </w:p>
+    <w:p>
+      <w:bookmarkStart w:id="0" w:name="_GoBack"/>
+      <w:bookmarkEnd w:id="0"/>
+      <w:r>
+        <w:t>Le paquet Icone permettra de mettre à jour les icones sans avoir à mettre à jour le paquet qui les contiens.</w:t>
+      </w:r>
+    </w:p>
+    <w:p>
+      <w:proofErr w:type="spellStart"/>
+      <w:r>
+        <w:t>FolderExplorer</w:t>
+      </w:r>
+      <w:proofErr w:type="spellEnd"/>
+      <w:r>
+        <w:t xml:space="preserve"> implémente le comportement d’un explorateur de dossier.</w:t>
+      </w:r>
+    </w:p>
+    <w:p/>
     <w:p>
       <w:pPr>
         <w:rPr>
@@ -1959,7 +2616,7 @@
           <w:szCs w:val="32"/>
           <w:u w:val="single"/>
         </w:rPr>
-        <w:t>-Diagramme de paquet</w:t>
+        <w:t>-Diagramme de séquence du loader</w:t>
       </w:r>
     </w:p>
     <w:p>
@@ -1975,11 +2632,12 @@
           <w:noProof/>
           <w:lang w:eastAsia="fr-FR"/>
         </w:rPr>
+        <w:lastRenderedPageBreak/>
         <w:drawing>
-          <wp:inline distT="0" distB="0" distL="0" distR="0" wp14:anchorId="67783229" wp14:editId="0929407D">
-            <wp:extent cx="5760720" cy="3261995"/>
-            <wp:effectExtent l="0" t="0" r="0" b="0"/>
-            <wp:docPr id="2" name="Image 2"/>
+          <wp:inline distT="0" distB="0" distL="0" distR="0" wp14:anchorId="0E9BBCFA" wp14:editId="07AD73D4">
+            <wp:extent cx="5760720" cy="2087880"/>
+            <wp:effectExtent l="0" t="0" r="0" b="7620"/>
+            <wp:docPr id="5" name="Image 5"/>
             <wp:cNvGraphicFramePr>
               <a:graphicFrameLocks xmlns:a="http://schemas.openxmlformats.org/drawingml/2006/main" noChangeAspect="1"/>
             </wp:cNvGraphicFramePr>
@@ -1999,100 +2657,6 @@
                   <pic:spPr>
                     <a:xfrm>
                       <a:off x="0" y="0"/>
-                      <a:ext cx="5760720" cy="3261995"/>
-                    </a:xfrm>
-                    <a:prstGeom prst="rect">
-                      <a:avLst/>
-                    </a:prstGeom>
-                  </pic:spPr>
-                </pic:pic>
-              </a:graphicData>
-            </a:graphic>
-          </wp:inline>
-        </w:drawing>
-      </w:r>
-    </w:p>
-    <w:p>
-      <w:r>
-        <w:t>Les paquets FolderExplorer et Icones n’ont pas de dépendances, Vue est dépendant de tous les paquets. DataManager dépend de Modele et Logger et Modele depend uniquement de Logger.</w:t>
-      </w:r>
-    </w:p>
-    <w:p>
-      <w:r>
-        <w:t>DataManager s’occupe de la persistance de l’application. Modele contient une classe Manager servant d’interface entre la logique de l’application et la Vue.</w:t>
-      </w:r>
-    </w:p>
-    <w:p>
-      <w:r>
-        <w:t>Le Logger aura pour but de permettre un débogage plus simple une fois l’application déployer chez le client.</w:t>
-      </w:r>
-    </w:p>
-    <w:p>
-      <w:r>
-        <w:t>Le paquet Icone permettra de mettre à jour les icones sans avoir à mettre à jour le paquet qui les contiens.</w:t>
-      </w:r>
-    </w:p>
-    <w:p>
-      <w:r>
-        <w:t>FolderExplorer implémente le comportement d’un explorateur de dossier.</w:t>
-      </w:r>
-    </w:p>
-    <w:p/>
-    <w:p>
-      <w:pPr>
-        <w:rPr>
-          <w:sz w:val="32"/>
-          <w:szCs w:val="32"/>
-          <w:u w:val="single"/>
-        </w:rPr>
-      </w:pPr>
-      <w:r>
-        <w:rPr>
-          <w:sz w:val="32"/>
-          <w:szCs w:val="32"/>
-          <w:u w:val="single"/>
-        </w:rPr>
-        <w:t>-Diagramme de séquence du loader</w:t>
-      </w:r>
-    </w:p>
-    <w:p>
-      <w:pPr>
-        <w:rPr>
-          <w:sz w:val="32"/>
-          <w:szCs w:val="32"/>
-          <w:u w:val="single"/>
-        </w:rPr>
-      </w:pPr>
-      <w:r>
-        <w:rPr>
-          <w:noProof/>
-          <w:lang w:eastAsia="fr-FR"/>
-        </w:rPr>
-        <w:lastRenderedPageBreak/>
-        <w:drawing>
-          <wp:inline distT="0" distB="0" distL="0" distR="0" wp14:anchorId="0E9BBCFA" wp14:editId="07AD73D4">
-            <wp:extent cx="5760720" cy="2087880"/>
-            <wp:effectExtent l="0" t="0" r="0" b="7620"/>
-            <wp:docPr id="5" name="Image 5"/>
-            <wp:cNvGraphicFramePr>
-              <a:graphicFrameLocks xmlns:a="http://schemas.openxmlformats.org/drawingml/2006/main" noChangeAspect="1"/>
-            </wp:cNvGraphicFramePr>
-            <a:graphic xmlns:a="http://schemas.openxmlformats.org/drawingml/2006/main">
-              <a:graphicData uri="http://schemas.openxmlformats.org/drawingml/2006/picture">
-                <pic:pic xmlns:pic="http://schemas.openxmlformats.org/drawingml/2006/picture">
-                  <pic:nvPicPr>
-                    <pic:cNvPr id="1" name=""/>
-                    <pic:cNvPicPr/>
-                  </pic:nvPicPr>
-                  <pic:blipFill>
-                    <a:blip r:embed="rId18"/>
-                    <a:stretch>
-                      <a:fillRect/>
-                    </a:stretch>
-                  </pic:blipFill>
-                  <pic:spPr>
-                    <a:xfrm>
-                      <a:off x="0" y="0"/>
                       <a:ext cx="5760720" cy="2087880"/>
                     </a:xfrm>
                     <a:prstGeom prst="rect">
@@ -2117,7 +2681,7 @@
 </file>
 
 <file path=word/styles.xml><?xml version="1.0" encoding="utf-8"?>
-<w:styles xmlns:mc="http://schemas.openxmlformats.org/markup-compatibility/2006" xmlns:r="http://schemas.openxmlformats.org/officeDocument/2006/relationships" xmlns:w="http://schemas.openxmlformats.org/wordprocessingml/2006/main" xmlns:w14="http://schemas.microsoft.com/office/word/2010/wordml" xmlns:w15="http://schemas.microsoft.com/office/word/2012/wordml" xmlns:w16se="http://schemas.microsoft.com/office/word/2015/wordml/symex" mc:Ignorable="w14 w15 w16se">
+<w:styles xmlns:mc="http://schemas.openxmlformats.org/markup-compatibility/2006" xmlns:r="http://schemas.openxmlformats.org/officeDocument/2006/relationships" xmlns:w="http://schemas.openxmlformats.org/wordprocessingml/2006/main" xmlns:w14="http://schemas.microsoft.com/office/word/2010/wordml" xmlns:w15="http://schemas.microsoft.com/office/word/2012/wordml" xmlns:w16cid="http://schemas.microsoft.com/office/word/2016/wordml/cid" xmlns:w16se="http://schemas.microsoft.com/office/word/2015/wordml/symex" mc:Ignorable="w14 w15 w16se w16cid">
   <w:docDefaults>
     <w:rPrDefault>
       <w:rPr>
@@ -2133,7 +2697,7 @@
       </w:pPr>
     </w:pPrDefault>
   </w:docDefaults>
-  <w:latentStyles w:defLockedState="0" w:defUIPriority="99" w:defSemiHidden="0" w:defUnhideWhenUsed="0" w:defQFormat="0" w:count="371">
+  <w:latentStyles w:defLockedState="0" w:defUIPriority="99" w:defSemiHidden="0" w:defUnhideWhenUsed="0" w:defQFormat="0" w:count="375">
     <w:lsdException w:name="Normal" w:uiPriority="0" w:qFormat="1"/>
     <w:lsdException w:name="heading 1" w:uiPriority="9" w:qFormat="1"/>
     <w:lsdException w:name="heading 2" w:semiHidden="1" w:uiPriority="9" w:unhideWhenUsed="1" w:qFormat="1"/>
@@ -2239,7 +2803,6 @@
     <w:lsdException w:name="HTML Sample" w:semiHidden="1" w:unhideWhenUsed="1"/>
     <w:lsdException w:name="HTML Typewriter" w:semiHidden="1" w:unhideWhenUsed="1"/>
     <w:lsdException w:name="HTML Variable" w:semiHidden="1" w:unhideWhenUsed="1"/>
-    <w:lsdException w:name="Normal Table" w:semiHidden="1" w:unhideWhenUsed="1"/>
     <w:lsdException w:name="annotation subject" w:semiHidden="1" w:unhideWhenUsed="1"/>
     <w:lsdException w:name="No List" w:semiHidden="1" w:unhideWhenUsed="1"/>
     <w:lsdException w:name="Outline List 1" w:semiHidden="1" w:unhideWhenUsed="1"/>
@@ -2283,10 +2846,8 @@
     <w:lsdException w:name="Table Elegant" w:semiHidden="1" w:unhideWhenUsed="1"/>
     <w:lsdException w:name="Table Professional" w:semiHidden="1" w:unhideWhenUsed="1"/>
     <w:lsdException w:name="Table Subtle 1" w:semiHidden="1" w:unhideWhenUsed="1"/>
-    <w:lsdException w:name="Table Subtle 2" w:semiHidden="1" w:unhideWhenUsed="1"/>
     <w:lsdException w:name="Table Web 1" w:semiHidden="1" w:unhideWhenUsed="1"/>
     <w:lsdException w:name="Table Web 2" w:semiHidden="1" w:unhideWhenUsed="1"/>
-    <w:lsdException w:name="Table Web 3" w:semiHidden="1" w:unhideWhenUsed="1"/>
     <w:lsdException w:name="Balloon Text" w:semiHidden="1" w:unhideWhenUsed="1"/>
     <w:lsdException w:name="Table Grid" w:uiPriority="39"/>
     <w:lsdException w:name="Table Theme" w:semiHidden="1" w:unhideWhenUsed="1"/>
@@ -2505,6 +3066,10 @@
     <w:lsdException w:name="List Table 5 Dark Accent 6" w:uiPriority="50"/>
     <w:lsdException w:name="List Table 6 Colorful Accent 6" w:uiPriority="51"/>
     <w:lsdException w:name="List Table 7 Colorful Accent 6" w:uiPriority="52"/>
+    <w:lsdException w:name="Mention" w:semiHidden="1" w:unhideWhenUsed="1"/>
+    <w:lsdException w:name="Smart Hyperlink" w:semiHidden="1" w:unhideWhenUsed="1"/>
+    <w:lsdException w:name="Hashtag" w:semiHidden="1" w:unhideWhenUsed="1"/>
+    <w:lsdException w:name="Unresolved Mention" w:semiHidden="1" w:unhideWhenUsed="1"/>
   </w:latentStyles>
   <w:style w:type="paragraph" w:default="1" w:styleId="Normal">
     <w:name w:val="Normal"/>
@@ -2856,7 +3421,7 @@
 </file>
 
 <file path=customXml/itemProps1.xml><?xml version="1.0" encoding="utf-8"?>
-<ds:datastoreItem xmlns:ds="http://schemas.openxmlformats.org/officeDocument/2006/customXml" ds:itemID="{9A19BAEF-AD8B-45DA-B4AE-A2CB1710F67A}">
+<ds:datastoreItem xmlns:ds="http://schemas.openxmlformats.org/officeDocument/2006/customXml" ds:itemID="{656F6CF5-A9ED-48FF-A930-B49E88ECD64B}">
   <ds:schemaRefs>
     <ds:schemaRef ds:uri="http://schemas.openxmlformats.org/officeDocument/2006/bibliography"/>
   </ds:schemaRefs>

</xml_diff>

<commit_message>
update Documentation C#.docx update Documentation IHM.docx inversion positionnement enregistrer<->retour
</commit_message>
<xml_diff>
--- a/Documentation/Documentation C#.docx
+++ b/Documentation/Documentation C#.docx
@@ -1,6 +1,6 @@
 
 <file path=word/document.xml><?xml version="1.0" encoding="utf-8"?>
-<w:document xmlns:wpc="http://schemas.microsoft.com/office/word/2010/wordprocessingCanvas" xmlns:cx="http://schemas.microsoft.com/office/drawing/2014/chartex" xmlns:cx1="http://schemas.microsoft.com/office/drawing/2015/9/8/chartex" xmlns:cx2="http://schemas.microsoft.com/office/drawing/2015/10/21/chartex" xmlns:cx3="http://schemas.microsoft.com/office/drawing/2016/5/9/chartex" xmlns:cx4="http://schemas.microsoft.com/office/drawing/2016/5/10/chartex" xmlns:cx5="http://schemas.microsoft.com/office/drawing/2016/5/11/chartex" xmlns:cx6="http://schemas.microsoft.com/office/drawing/2016/5/12/chartex" xmlns:cx7="http://schemas.microsoft.com/office/drawing/2016/5/13/chartex" xmlns:cx8="http://schemas.microsoft.com/office/drawing/2016/5/14/chartex" xmlns:mc="http://schemas.openxmlformats.org/markup-compatibility/2006" xmlns:aink="http://schemas.microsoft.com/office/drawing/2016/ink" xmlns:am3d="http://schemas.microsoft.com/office/drawing/2017/model3d" xmlns:o="urn:schemas-microsoft-com:office:office" xmlns:r="http://schemas.openxmlformats.org/officeDocument/2006/relationships" xmlns:m="http://schemas.openxmlformats.org/officeDocument/2006/math" xmlns:v="urn:schemas-microsoft-com:vml" xmlns:wp14="http://schemas.microsoft.com/office/word/2010/wordprocessingDrawing" xmlns:wp="http://schemas.openxmlformats.org/drawingml/2006/wordprocessingDrawing" xmlns:w10="urn:schemas-microsoft-com:office:word" xmlns:w="http://schemas.openxmlformats.org/wordprocessingml/2006/main" xmlns:w14="http://schemas.microsoft.com/office/word/2010/wordml" xmlns:w15="http://schemas.microsoft.com/office/word/2012/wordml" xmlns:w16cid="http://schemas.microsoft.com/office/word/2016/wordml/cid" xmlns:w16se="http://schemas.microsoft.com/office/word/2015/wordml/symex" xmlns:wpg="http://schemas.microsoft.com/office/word/2010/wordprocessingGroup" xmlns:wpi="http://schemas.microsoft.com/office/word/2010/wordprocessingInk" xmlns:wne="http://schemas.microsoft.com/office/word/2006/wordml" xmlns:wps="http://schemas.microsoft.com/office/word/2010/wordprocessingShape" mc:Ignorable="w14 w15 w16se w16cid wp14">
+<w:document xmlns:wpc="http://schemas.microsoft.com/office/word/2010/wordprocessingCanvas" xmlns:cx="http://schemas.microsoft.com/office/drawing/2014/chartex" xmlns:cx1="http://schemas.microsoft.com/office/drawing/2015/9/8/chartex" xmlns:mc="http://schemas.openxmlformats.org/markup-compatibility/2006" xmlns:o="urn:schemas-microsoft-com:office:office" xmlns:r="http://schemas.openxmlformats.org/officeDocument/2006/relationships" xmlns:m="http://schemas.openxmlformats.org/officeDocument/2006/math" xmlns:v="urn:schemas-microsoft-com:vml" xmlns:wp14="http://schemas.microsoft.com/office/word/2010/wordprocessingDrawing" xmlns:wp="http://schemas.openxmlformats.org/drawingml/2006/wordprocessingDrawing" xmlns:w10="urn:schemas-microsoft-com:office:word" xmlns:w="http://schemas.openxmlformats.org/wordprocessingml/2006/main" xmlns:w14="http://schemas.microsoft.com/office/word/2010/wordml" xmlns:w15="http://schemas.microsoft.com/office/word/2012/wordml" xmlns:w16se="http://schemas.microsoft.com/office/word/2015/wordml/symex" xmlns:wpg="http://schemas.microsoft.com/office/word/2010/wordprocessingGroup" xmlns:wpi="http://schemas.microsoft.com/office/word/2010/wordprocessingInk" xmlns:wne="http://schemas.microsoft.com/office/word/2006/wordml" xmlns:wps="http://schemas.microsoft.com/office/word/2010/wordprocessingShape" mc:Ignorable="w14 w15 w16se wp14">
   <w:body>
     <w:p>
       <w:pPr>
@@ -39,7 +39,16 @@
     </w:p>
     <w:p>
       <w:r>
-        <w:t>Pour notre application nous avons décidé d’utiliser le patron de conception structurel de la « façade ». L’utilisation de ce patron nous permet d’avoir une seule interface avec la vue. Donc pour toutes les actions de la vue autre que la navigation, une fonction de notre manager est lancée pour répondre à l’action demander par l’utilisateur.</w:t>
+        <w:t xml:space="preserve">Pour notre application nous avons décidé d’utiliser le patron de conception structurel de la « façade ». L’utilisation de ce patron nous permet d’avoir une seule </w:t>
+      </w:r>
+      <w:r>
+        <w:t xml:space="preserve">et unique </w:t>
+      </w:r>
+      <w:r>
+        <w:t>interface avec la vue. Donc pour toutes les actions de la vue autre que la navigation, une fonction de notre manager est lancée pour répondre à l’action demander par l’utilisateur.</w:t>
+      </w:r>
+      <w:r>
+        <w:t xml:space="preserve"> De cette manière aucune modification des données ou autre changement ne peux se faire sans « l’accord » du manager.</w:t>
       </w:r>
     </w:p>
     <w:p>
@@ -65,31 +74,24 @@
       </w:pPr>
       <w:r>
         <w:rPr>
-          <w:sz w:val="24"/>
-          <w:szCs w:val="24"/>
-          <w:u w:val="single"/>
-        </w:rPr>
-        <w:t>Diagramme de classe simplifié :</w:t>
-      </w:r>
-    </w:p>
-    <w:p>
-      <w:pPr>
-        <w:rPr>
-          <w:sz w:val="24"/>
-          <w:szCs w:val="24"/>
-          <w:u w:val="single"/>
-        </w:rPr>
-      </w:pPr>
-      <w:r>
-        <w:rPr>
-          <w:sz w:val="24"/>
-          <w:szCs w:val="24"/>
-          <w:u w:val="single"/>
+          <w:noProof/>
+          <w:sz w:val="24"/>
+          <w:szCs w:val="24"/>
+          <w:u w:val="single"/>
+          <w:lang w:eastAsia="fr-FR"/>
         </w:rPr>
         <w:drawing>
-          <wp:inline distT="0" distB="0" distL="0" distR="0" wp14:anchorId="1BBE4478" wp14:editId="077DA126">
-            <wp:extent cx="5760720" cy="3529965"/>
-            <wp:effectExtent l="0" t="0" r="0" b="0"/>
+          <wp:anchor distT="0" distB="0" distL="114300" distR="114300" simplePos="0" relativeHeight="251661312" behindDoc="1" locked="0" layoutInCell="1" allowOverlap="1">
+            <wp:simplePos x="0" y="0"/>
+            <wp:positionH relativeFrom="margin">
+              <wp:posOffset>-882015</wp:posOffset>
+            </wp:positionH>
+            <wp:positionV relativeFrom="paragraph">
+              <wp:posOffset>356235</wp:posOffset>
+            </wp:positionV>
+            <wp:extent cx="7459980" cy="4526280"/>
+            <wp:effectExtent l="0" t="0" r="7620" b="7620"/>
+            <wp:wrapTopAndBottom/>
             <wp:docPr id="1" name="Image 1"/>
             <wp:cNvGraphicFramePr>
               <a:graphicFrameLocks xmlns:a="http://schemas.openxmlformats.org/drawingml/2006/main" noChangeAspect="1"/>
@@ -101,125 +103,110 @@
                     <pic:cNvPr id="1" name=""/>
                     <pic:cNvPicPr/>
                   </pic:nvPicPr>
-                  <pic:blipFill>
-                    <a:blip r:embed="rId5"/>
-                    <a:stretch>
-                      <a:fillRect/>
-                    </a:stretch>
+                  <pic:blipFill rotWithShape="1">
+                    <a:blip r:embed="rId7">
+                      <a:extLst>
+                        <a:ext uri="{28A0092B-C50C-407E-A947-70E740481C1C}">
+                          <a14:useLocalDpi xmlns:a14="http://schemas.microsoft.com/office/drawing/2010/main" val="0"/>
+                        </a:ext>
+                      </a:extLst>
+                    </a:blip>
+                    <a:srcRect b="969"/>
+                    <a:stretch/>
                   </pic:blipFill>
-                  <pic:spPr>
+                  <pic:spPr bwMode="auto">
                     <a:xfrm>
                       <a:off x="0" y="0"/>
-                      <a:ext cx="5760720" cy="3529965"/>
+                      <a:ext cx="7459980" cy="4526280"/>
                     </a:xfrm>
                     <a:prstGeom prst="rect">
                       <a:avLst/>
                     </a:prstGeom>
+                    <a:ln>
+                      <a:noFill/>
+                    </a:ln>
+                    <a:extLst>
+                      <a:ext uri="{53640926-AAD7-44D8-BBD7-CCE9431645EC}">
+                        <a14:shadowObscured xmlns:a14="http://schemas.microsoft.com/office/drawing/2010/main"/>
+                      </a:ext>
+                    </a:extLst>
                   </pic:spPr>
                 </pic:pic>
               </a:graphicData>
             </a:graphic>
-          </wp:inline>
+            <wp14:sizeRelH relativeFrom="margin">
+              <wp14:pctWidth>0</wp14:pctWidth>
+            </wp14:sizeRelH>
+            <wp14:sizeRelV relativeFrom="margin">
+              <wp14:pctHeight>0</wp14:pctHeight>
+            </wp14:sizeRelV>
+          </wp:anchor>
         </w:drawing>
       </w:r>
-    </w:p>
-    <w:p>
-      <w:pPr>
-        <w:rPr>
-          <w:sz w:val="24"/>
-          <w:szCs w:val="24"/>
-          <w:u w:val="single"/>
-        </w:rPr>
-      </w:pPr>
-    </w:p>
-    <w:p>
-      <w:pPr>
-        <w:rPr>
-          <w:sz w:val="24"/>
-          <w:szCs w:val="24"/>
-          <w:u w:val="single"/>
-        </w:rPr>
-      </w:pPr>
-    </w:p>
-    <w:p>
-      <w:pPr>
-        <w:rPr>
-          <w:sz w:val="24"/>
-          <w:szCs w:val="24"/>
-          <w:u w:val="single"/>
-        </w:rPr>
-      </w:pPr>
-    </w:p>
-    <w:p>
-      <w:pPr>
-        <w:rPr>
-          <w:sz w:val="24"/>
-          <w:szCs w:val="24"/>
-          <w:u w:val="single"/>
-        </w:rPr>
-      </w:pPr>
-    </w:p>
-    <w:p>
-      <w:pPr>
-        <w:rPr>
-          <w:sz w:val="24"/>
-          <w:szCs w:val="24"/>
-          <w:u w:val="single"/>
-        </w:rPr>
-      </w:pPr>
-    </w:p>
-    <w:p>
-      <w:pPr>
-        <w:rPr>
-          <w:sz w:val="24"/>
-          <w:szCs w:val="24"/>
-          <w:u w:val="single"/>
-        </w:rPr>
-      </w:pPr>
-    </w:p>
-    <w:p>
-      <w:pPr>
-        <w:rPr>
-          <w:sz w:val="24"/>
-          <w:szCs w:val="24"/>
-          <w:u w:val="single"/>
-        </w:rPr>
-      </w:pPr>
-    </w:p>
-    <w:p>
-      <w:pPr>
-        <w:rPr>
-          <w:sz w:val="24"/>
-          <w:szCs w:val="24"/>
-          <w:u w:val="single"/>
-        </w:rPr>
-      </w:pPr>
-    </w:p>
-    <w:p>
-      <w:pPr>
-        <w:rPr>
-          <w:sz w:val="24"/>
-          <w:szCs w:val="24"/>
-          <w:u w:val="single"/>
-        </w:rPr>
-      </w:pPr>
-    </w:p>
-    <w:p>
-      <w:pPr>
-        <w:rPr>
-          <w:sz w:val="24"/>
-          <w:szCs w:val="24"/>
-          <w:u w:val="single"/>
-        </w:rPr>
-      </w:pPr>
-      <w:r>
-        <w:rPr>
-          <w:sz w:val="24"/>
-          <w:szCs w:val="24"/>
-          <w:u w:val="single"/>
-        </w:rPr>
-        <w:t>Diagramme de classe :</w:t>
-      </w:r>
+      <w:r>
+        <w:rPr>
+          <w:sz w:val="24"/>
+          <w:szCs w:val="24"/>
+          <w:u w:val="single"/>
+        </w:rPr>
+        <w:t>Diagramme de classe simplifié :</w:t>
+      </w:r>
+    </w:p>
+    <w:p>
+      <w:pPr>
+        <w:rPr>
+          <w:noProof/>
+          <w:sz w:val="24"/>
+          <w:szCs w:val="24"/>
+          <w:u w:val="single"/>
+          <w:lang w:eastAsia="fr-FR"/>
+        </w:rPr>
+      </w:pPr>
+    </w:p>
+    <w:p>
+      <w:pPr>
+        <w:rPr>
+          <w:sz w:val="24"/>
+          <w:szCs w:val="24"/>
+          <w:u w:val="single"/>
+        </w:rPr>
+      </w:pPr>
+    </w:p>
+    <w:p>
+      <w:pPr>
+        <w:rPr>
+          <w:sz w:val="24"/>
+          <w:szCs w:val="24"/>
+          <w:u w:val="single"/>
+        </w:rPr>
+      </w:pPr>
+    </w:p>
+    <w:p>
+      <w:pPr>
+        <w:rPr>
+          <w:sz w:val="24"/>
+          <w:szCs w:val="24"/>
+          <w:u w:val="single"/>
+        </w:rPr>
+      </w:pPr>
+    </w:p>
+    <w:p>
+      <w:pPr>
+        <w:rPr>
+          <w:sz w:val="24"/>
+          <w:szCs w:val="24"/>
+          <w:u w:val="single"/>
+        </w:rPr>
+      </w:pPr>
+    </w:p>
+    <w:p>
+      <w:pPr>
+        <w:rPr>
+          <w:sz w:val="24"/>
+          <w:szCs w:val="24"/>
+          <w:u w:val="single"/>
+        </w:rPr>
+      </w:pPr>
     </w:p>
     <w:p>
       <w:pPr>
@@ -229,6 +216,7 @@
           <w:u w:val="single"/>
         </w:rPr>
         <w:sectPr>
+          <w:headerReference w:type="default" r:id="rId8"/>
           <w:pgSz w:w="11906" w:h="16838"/>
           <w:pgMar w:top="1417" w:right="1417" w:bottom="1417" w:left="1417" w:header="708" w:footer="708" w:gutter="0"/>
           <w:cols w:space="708"/>
@@ -246,22 +234,24 @@
       </w:pPr>
       <w:r>
         <w:rPr>
-          <w:sz w:val="24"/>
-          <w:szCs w:val="24"/>
-          <w:u w:val="single"/>
+          <w:noProof/>
+          <w:sz w:val="24"/>
+          <w:szCs w:val="24"/>
+          <w:u w:val="single"/>
+          <w:lang w:eastAsia="fr-FR"/>
         </w:rPr>
         <w:lastRenderedPageBreak/>
         <w:drawing>
           <wp:anchor distT="0" distB="0" distL="114300" distR="114300" simplePos="0" relativeHeight="251660288" behindDoc="0" locked="0" layoutInCell="1" allowOverlap="1" wp14:anchorId="4F5E0805">
             <wp:simplePos x="0" y="0"/>
             <wp:positionH relativeFrom="margin">
-              <wp:align>center</wp:align>
+              <wp:posOffset>-855163</wp:posOffset>
             </wp:positionH>
             <wp:positionV relativeFrom="paragraph">
-              <wp:posOffset>105283</wp:posOffset>
+              <wp:posOffset>-877796</wp:posOffset>
             </wp:positionV>
-            <wp:extent cx="10601379" cy="5056632"/>
-            <wp:effectExtent l="0" t="0" r="0" b="0"/>
+            <wp:extent cx="10600076" cy="7505322"/>
+            <wp:effectExtent l="0" t="0" r="0" b="635"/>
             <wp:wrapNone/>
             <wp:docPr id="6" name="Image 6"/>
             <wp:cNvGraphicFramePr>
@@ -275,7 +265,7 @@
                     <pic:cNvPicPr/>
                   </pic:nvPicPr>
                   <pic:blipFill>
-                    <a:blip r:embed="rId6">
+                    <a:blip r:embed="rId9">
                       <a:extLst>
                         <a:ext uri="{28A0092B-C50C-407E-A947-70E740481C1C}">
                           <a14:useLocalDpi xmlns:a14="http://schemas.microsoft.com/office/drawing/2010/main" val="0"/>
@@ -289,7 +279,7 @@
                   <pic:spPr>
                     <a:xfrm>
                       <a:off x="0" y="0"/>
-                      <a:ext cx="10601379" cy="5056632"/>
+                      <a:ext cx="10616043" cy="7516627"/>
                     </a:xfrm>
                     <a:prstGeom prst="rect">
                       <a:avLst/>
@@ -384,585 +374,6 @@
             <wp:extent cx="5760720" cy="2703195"/>
             <wp:effectExtent l="0" t="0" r="0" b="1905"/>
             <wp:docPr id="9" name="Image 9"/>
-            <wp:cNvGraphicFramePr>
-              <a:graphicFrameLocks xmlns:a="http://schemas.openxmlformats.org/drawingml/2006/main" noChangeAspect="1"/>
-            </wp:cNvGraphicFramePr>
-            <a:graphic xmlns:a="http://schemas.openxmlformats.org/drawingml/2006/main">
-              <a:graphicData uri="http://schemas.openxmlformats.org/drawingml/2006/picture">
-                <pic:pic xmlns:pic="http://schemas.openxmlformats.org/drawingml/2006/picture">
-                  <pic:nvPicPr>
-                    <pic:cNvPr id="1" name=""/>
-                    <pic:cNvPicPr/>
-                  </pic:nvPicPr>
-                  <pic:blipFill>
-                    <a:blip r:embed="rId7"/>
-                    <a:stretch>
-                      <a:fillRect/>
-                    </a:stretch>
-                  </pic:blipFill>
-                  <pic:spPr>
-                    <a:xfrm>
-                      <a:off x="0" y="0"/>
-                      <a:ext cx="5760720" cy="2703195"/>
-                    </a:xfrm>
-                    <a:prstGeom prst="rect">
-                      <a:avLst/>
-                    </a:prstGeom>
-                  </pic:spPr>
-                </pic:pic>
-              </a:graphicData>
-            </a:graphic>
-          </wp:inline>
-        </w:drawing>
-      </w:r>
-    </w:p>
-    <w:p>
-      <w:r>
-        <w:t>Ces 2 classes implémentent la logique d’un explorateur de dossier</w:t>
-      </w:r>
-    </w:p>
-    <w:p>
-      <w:proofErr w:type="spellStart"/>
-      <w:r>
-        <w:t>LigneExplorateur</w:t>
-      </w:r>
-      <w:proofErr w:type="spellEnd"/>
-      <w:r>
-        <w:t xml:space="preserve"> </w:t>
-      </w:r>
-      <w:r>
-        <w:t>représente</w:t>
-      </w:r>
-      <w:r>
-        <w:t xml:space="preserve"> une ligne dans l’explorateur c’est-à-dire une image et un nom. Il contient aussi son chemin correspondant. De cette manière on retourne le chemin du </w:t>
-      </w:r>
-      <w:proofErr w:type="spellStart"/>
-      <w:r>
-        <w:t>LigneEplorateur</w:t>
-      </w:r>
-      <w:proofErr w:type="spellEnd"/>
-      <w:r>
-        <w:t xml:space="preserve"> sectionné dans la vue (fonction </w:t>
-      </w:r>
-      <w:proofErr w:type="spellStart"/>
-      <w:proofErr w:type="gramStart"/>
-      <w:r>
-        <w:t>GetRepertoireChoisi</w:t>
-      </w:r>
-      <w:proofErr w:type="spellEnd"/>
-      <w:r>
-        <w:t>(</w:t>
-      </w:r>
-      <w:proofErr w:type="gramEnd"/>
-      <w:r>
-        <w:t>)).</w:t>
-      </w:r>
-    </w:p>
-    <w:p/>
-    <w:p>
-      <w:pPr>
-        <w:rPr>
-          <w:sz w:val="24"/>
-          <w:szCs w:val="24"/>
-          <w:u w:val="single"/>
-        </w:rPr>
-      </w:pPr>
-      <w:r>
-        <w:rPr>
-          <w:sz w:val="24"/>
-          <w:szCs w:val="24"/>
-          <w:u w:val="single"/>
-        </w:rPr>
-        <w:t xml:space="preserve">Paquet </w:t>
-      </w:r>
-      <w:proofErr w:type="spellStart"/>
-      <w:r>
-        <w:rPr>
-          <w:sz w:val="24"/>
-          <w:szCs w:val="24"/>
-          <w:u w:val="single"/>
-        </w:rPr>
-        <w:t>Modele</w:t>
-      </w:r>
-      <w:proofErr w:type="spellEnd"/>
-      <w:r>
-        <w:rPr>
-          <w:sz w:val="24"/>
-          <w:szCs w:val="24"/>
-          <w:u w:val="single"/>
-        </w:rPr>
-        <w:t> :</w:t>
-      </w:r>
-    </w:p>
-    <w:p>
-      <w:pPr>
-        <w:rPr>
-          <w:i/>
-          <w:sz w:val="24"/>
-          <w:szCs w:val="24"/>
-          <w:u w:val="single"/>
-        </w:rPr>
-      </w:pPr>
-      <w:r>
-        <w:rPr>
-          <w:i/>
-          <w:sz w:val="24"/>
-          <w:szCs w:val="24"/>
-          <w:u w:val="single"/>
-        </w:rPr>
-        <w:t xml:space="preserve">-Partie </w:t>
-      </w:r>
-      <w:proofErr w:type="spellStart"/>
-      <w:r>
-        <w:rPr>
-          <w:i/>
-          <w:sz w:val="24"/>
-          <w:szCs w:val="24"/>
-          <w:u w:val="single"/>
-        </w:rPr>
-        <w:t>Element</w:t>
-      </w:r>
-      <w:proofErr w:type="spellEnd"/>
-      <w:r>
-        <w:rPr>
-          <w:i/>
-          <w:sz w:val="24"/>
-          <w:szCs w:val="24"/>
-          <w:u w:val="single"/>
-        </w:rPr>
-        <w:t> :</w:t>
-      </w:r>
-    </w:p>
-    <w:p>
-      <w:pPr>
-        <w:rPr>
-          <w:sz w:val="24"/>
-          <w:szCs w:val="24"/>
-          <w:u w:val="single"/>
-        </w:rPr>
-      </w:pPr>
-      <w:r>
-        <w:rPr>
-          <w:noProof/>
-          <w:lang w:eastAsia="fr-FR"/>
-        </w:rPr>
-        <w:drawing>
-          <wp:inline distT="0" distB="0" distL="0" distR="0" wp14:anchorId="3F571D96" wp14:editId="4B4F362D">
-            <wp:extent cx="5760720" cy="1355090"/>
-            <wp:effectExtent l="0" t="0" r="0" b="0"/>
-            <wp:docPr id="13" name="Image 13"/>
-            <wp:cNvGraphicFramePr>
-              <a:graphicFrameLocks xmlns:a="http://schemas.openxmlformats.org/drawingml/2006/main" noChangeAspect="1"/>
-            </wp:cNvGraphicFramePr>
-            <a:graphic xmlns:a="http://schemas.openxmlformats.org/drawingml/2006/main">
-              <a:graphicData uri="http://schemas.openxmlformats.org/drawingml/2006/picture">
-                <pic:pic xmlns:pic="http://schemas.openxmlformats.org/drawingml/2006/picture">
-                  <pic:nvPicPr>
-                    <pic:cNvPr id="1" name=""/>
-                    <pic:cNvPicPr/>
-                  </pic:nvPicPr>
-                  <pic:blipFill>
-                    <a:blip r:embed="rId8"/>
-                    <a:stretch>
-                      <a:fillRect/>
-                    </a:stretch>
-                  </pic:blipFill>
-                  <pic:spPr>
-                    <a:xfrm>
-                      <a:off x="0" y="0"/>
-                      <a:ext cx="5760720" cy="1355090"/>
-                    </a:xfrm>
-                    <a:prstGeom prst="rect">
-                      <a:avLst/>
-                    </a:prstGeom>
-                  </pic:spPr>
-                </pic:pic>
-              </a:graphicData>
-            </a:graphic>
-          </wp:inline>
-        </w:drawing>
-      </w:r>
-    </w:p>
-    <w:p>
-      <w:r>
-        <w:t>Jeu et Launcher héritent d’Elément. Elément possède un attribut Nom et permet de manipuler les Jeu et Launcher au sein d’une seule liste via polymorphisme.</w:t>
-      </w:r>
-      <w:r>
-        <w:t xml:space="preserve"> Jeu regroupe les informations principales d’un jeu et Launcher possède le nombre de jeux qu’il contient.</w:t>
-      </w:r>
-      <w:r>
-        <w:t xml:space="preserve"> L’attribut </w:t>
-      </w:r>
-      <w:proofErr w:type="spellStart"/>
-      <w:r>
-        <w:t>IsManuallyAdded</w:t>
-      </w:r>
-      <w:proofErr w:type="spellEnd"/>
-      <w:r>
-        <w:t xml:space="preserve"> permet de savoir si le jeu a été ajouter par l’utilisateur ou s’il est trouvé par l’application.</w:t>
-      </w:r>
-    </w:p>
-    <w:p>
-      <w:pPr>
-        <w:rPr>
-          <w:iCs/>
-        </w:rPr>
-      </w:pPr>
-    </w:p>
-    <w:p>
-      <w:pPr>
-        <w:rPr>
-          <w:iCs/>
-        </w:rPr>
-      </w:pPr>
-    </w:p>
-    <w:p>
-      <w:pPr>
-        <w:rPr>
-          <w:iCs/>
-        </w:rPr>
-      </w:pPr>
-    </w:p>
-    <w:p>
-      <w:pPr>
-        <w:rPr>
-          <w:iCs/>
-        </w:rPr>
-      </w:pPr>
-    </w:p>
-    <w:p>
-      <w:pPr>
-        <w:rPr>
-          <w:i/>
-          <w:iCs/>
-          <w:sz w:val="24"/>
-          <w:szCs w:val="24"/>
-          <w:u w:val="single"/>
-        </w:rPr>
-      </w:pPr>
-    </w:p>
-    <w:p>
-      <w:pPr>
-        <w:rPr>
-          <w:i/>
-          <w:iCs/>
-          <w:sz w:val="24"/>
-          <w:szCs w:val="24"/>
-          <w:u w:val="single"/>
-        </w:rPr>
-      </w:pPr>
-      <w:r>
-        <w:rPr>
-          <w:i/>
-          <w:iCs/>
-          <w:sz w:val="24"/>
-          <w:szCs w:val="24"/>
-          <w:u w:val="single"/>
-        </w:rPr>
-        <w:lastRenderedPageBreak/>
-        <w:t>-</w:t>
-      </w:r>
-      <w:r>
-        <w:rPr>
-          <w:i/>
-          <w:iCs/>
-          <w:sz w:val="24"/>
-          <w:szCs w:val="24"/>
-          <w:u w:val="single"/>
-        </w:rPr>
-        <w:t>Partie Manager/Data :</w:t>
-      </w:r>
-    </w:p>
-    <w:p>
-      <w:pPr>
-        <w:rPr>
-          <w:sz w:val="24"/>
-          <w:szCs w:val="24"/>
-          <w:u w:val="single"/>
-        </w:rPr>
-      </w:pPr>
-      <w:r>
-        <w:rPr>
-          <w:sz w:val="24"/>
-          <w:szCs w:val="24"/>
-          <w:u w:val="single"/>
-        </w:rPr>
-        <w:drawing>
-          <wp:inline distT="0" distB="0" distL="0" distR="0" wp14:anchorId="710AFA30" wp14:editId="60CE3C1E">
-            <wp:extent cx="5760720" cy="4053205"/>
-            <wp:effectExtent l="0" t="0" r="0" b="4445"/>
-            <wp:docPr id="7" name="Image 7"/>
-            <wp:cNvGraphicFramePr>
-              <a:graphicFrameLocks xmlns:a="http://schemas.openxmlformats.org/drawingml/2006/main" noChangeAspect="1"/>
-            </wp:cNvGraphicFramePr>
-            <a:graphic xmlns:a="http://schemas.openxmlformats.org/drawingml/2006/main">
-              <a:graphicData uri="http://schemas.openxmlformats.org/drawingml/2006/picture">
-                <pic:pic xmlns:pic="http://schemas.openxmlformats.org/drawingml/2006/picture">
-                  <pic:nvPicPr>
-                    <pic:cNvPr id="1" name=""/>
-                    <pic:cNvPicPr/>
-                  </pic:nvPicPr>
-                  <pic:blipFill>
-                    <a:blip r:embed="rId9"/>
-                    <a:stretch>
-                      <a:fillRect/>
-                    </a:stretch>
-                  </pic:blipFill>
-                  <pic:spPr>
-                    <a:xfrm>
-                      <a:off x="0" y="0"/>
-                      <a:ext cx="5760720" cy="4053205"/>
-                    </a:xfrm>
-                    <a:prstGeom prst="rect">
-                      <a:avLst/>
-                    </a:prstGeom>
-                  </pic:spPr>
-                </pic:pic>
-              </a:graphicData>
-            </a:graphic>
-          </wp:inline>
-        </w:drawing>
-      </w:r>
-    </w:p>
-    <w:p>
-      <w:r>
-        <w:t xml:space="preserve">Le Manager relie la vue au model. Il dépend de </w:t>
-      </w:r>
-      <w:r>
-        <w:t>D</w:t>
-      </w:r>
-      <w:r>
-        <w:t xml:space="preserve">ata qui permet de lancer </w:t>
-      </w:r>
-      <w:r>
-        <w:t>les fonctions affectant les données</w:t>
-      </w:r>
-      <w:r>
-        <w:t xml:space="preserve">. Data modifie les données et Manager ne sert </w:t>
-      </w:r>
-      <w:r>
-        <w:t>que d’interface entre la vue et Data</w:t>
-      </w:r>
-      <w:r>
-        <w:t>.</w:t>
-      </w:r>
-    </w:p>
-    <w:p>
-      <w:proofErr w:type="spellStart"/>
-      <w:proofErr w:type="gramStart"/>
-      <w:r>
-        <w:t>SetInfo</w:t>
-      </w:r>
-      <w:proofErr w:type="spellEnd"/>
-      <w:r>
-        <w:t>(</w:t>
-      </w:r>
-      <w:proofErr w:type="gramEnd"/>
-      <w:r>
-        <w:t xml:space="preserve">) appel la fonction </w:t>
-      </w:r>
-      <w:proofErr w:type="spellStart"/>
-      <w:r>
-        <w:t>SearchInfo.SetInfo</w:t>
-      </w:r>
-      <w:proofErr w:type="spellEnd"/>
-      <w:r>
-        <w:t>() dans un nouveau thread.</w:t>
-      </w:r>
-    </w:p>
-    <w:p>
-      <w:proofErr w:type="spellStart"/>
-      <w:proofErr w:type="gramStart"/>
-      <w:r>
-        <w:t>InsertGame</w:t>
-      </w:r>
-      <w:proofErr w:type="spellEnd"/>
-      <w:r>
-        <w:t>(</w:t>
-      </w:r>
-      <w:proofErr w:type="gramEnd"/>
-      <w:r>
-        <w:t>) insert les jeux par ordre alphabétique dans leurs différents launchers</w:t>
-      </w:r>
-    </w:p>
-    <w:p>
-      <w:proofErr w:type="spellStart"/>
-      <w:proofErr w:type="gramStart"/>
-      <w:r>
-        <w:t>InsertLauncher</w:t>
-      </w:r>
-      <w:proofErr w:type="spellEnd"/>
-      <w:r>
-        <w:t>(</w:t>
-      </w:r>
-      <w:proofErr w:type="gramEnd"/>
-      <w:r>
-        <w:t>) insert les launchers par ordre alphabétique en laissant le launcher « Autre » toujours en dernier.</w:t>
-      </w:r>
-    </w:p>
-    <w:p>
-      <w:pPr>
-        <w:rPr>
-          <w:i/>
-          <w:iCs/>
-          <w:sz w:val="24"/>
-          <w:szCs w:val="24"/>
-          <w:u w:val="single"/>
-        </w:rPr>
-      </w:pPr>
-    </w:p>
-    <w:p>
-      <w:pPr>
-        <w:rPr>
-          <w:i/>
-          <w:iCs/>
-          <w:sz w:val="24"/>
-          <w:szCs w:val="24"/>
-          <w:u w:val="single"/>
-        </w:rPr>
-      </w:pPr>
-    </w:p>
-    <w:p>
-      <w:pPr>
-        <w:rPr>
-          <w:i/>
-          <w:iCs/>
-          <w:sz w:val="24"/>
-          <w:szCs w:val="24"/>
-          <w:u w:val="single"/>
-        </w:rPr>
-      </w:pPr>
-    </w:p>
-    <w:p>
-      <w:pPr>
-        <w:rPr>
-          <w:i/>
-          <w:iCs/>
-          <w:sz w:val="24"/>
-          <w:szCs w:val="24"/>
-          <w:u w:val="single"/>
-        </w:rPr>
-      </w:pPr>
-    </w:p>
-    <w:p>
-      <w:pPr>
-        <w:rPr>
-          <w:i/>
-          <w:iCs/>
-          <w:sz w:val="24"/>
-          <w:szCs w:val="24"/>
-          <w:u w:val="single"/>
-        </w:rPr>
-      </w:pPr>
-    </w:p>
-    <w:p>
-      <w:pPr>
-        <w:rPr>
-          <w:i/>
-          <w:iCs/>
-          <w:sz w:val="24"/>
-          <w:szCs w:val="24"/>
-          <w:u w:val="single"/>
-        </w:rPr>
-      </w:pPr>
-    </w:p>
-    <w:p>
-      <w:pPr>
-        <w:rPr>
-          <w:i/>
-          <w:iCs/>
-          <w:sz w:val="24"/>
-          <w:szCs w:val="24"/>
-          <w:u w:val="single"/>
-        </w:rPr>
-      </w:pPr>
-    </w:p>
-    <w:p>
-      <w:pPr>
-        <w:rPr>
-          <w:i/>
-          <w:iCs/>
-          <w:sz w:val="24"/>
-          <w:szCs w:val="24"/>
-          <w:u w:val="single"/>
-        </w:rPr>
-      </w:pPr>
-    </w:p>
-    <w:p>
-      <w:pPr>
-        <w:rPr>
-          <w:i/>
-          <w:iCs/>
-          <w:sz w:val="24"/>
-          <w:szCs w:val="24"/>
-          <w:u w:val="single"/>
-        </w:rPr>
-      </w:pPr>
-    </w:p>
-    <w:p>
-      <w:pPr>
-        <w:rPr>
-          <w:i/>
-          <w:iCs/>
-          <w:sz w:val="24"/>
-          <w:szCs w:val="24"/>
-          <w:u w:val="single"/>
-        </w:rPr>
-      </w:pPr>
-      <w:r>
-        <w:rPr>
-          <w:i/>
-          <w:iCs/>
-          <w:sz w:val="24"/>
-          <w:szCs w:val="24"/>
-          <w:u w:val="single"/>
-        </w:rPr>
-        <w:lastRenderedPageBreak/>
-        <w:t xml:space="preserve">-Partie </w:t>
-      </w:r>
-      <w:proofErr w:type="spellStart"/>
-      <w:r>
-        <w:rPr>
-          <w:i/>
-          <w:iCs/>
-          <w:sz w:val="24"/>
-          <w:szCs w:val="24"/>
-          <w:u w:val="single"/>
-        </w:rPr>
-        <w:t>GameSearcher</w:t>
-      </w:r>
-      <w:proofErr w:type="spellEnd"/>
-      <w:r>
-        <w:rPr>
-          <w:i/>
-          <w:iCs/>
-          <w:sz w:val="24"/>
-          <w:szCs w:val="24"/>
-          <w:u w:val="single"/>
-        </w:rPr>
-        <w:t> :</w:t>
-      </w:r>
-    </w:p>
-    <w:p>
-      <w:pPr>
-        <w:rPr>
-          <w:i/>
-          <w:iCs/>
-          <w:sz w:val="24"/>
-          <w:szCs w:val="24"/>
-          <w:u w:val="single"/>
-        </w:rPr>
-      </w:pPr>
-      <w:r>
-        <w:rPr>
-          <w:noProof/>
-          <w:lang w:eastAsia="fr-FR"/>
-        </w:rPr>
-        <w:drawing>
-          <wp:inline distT="0" distB="0" distL="0" distR="0" wp14:anchorId="6DD266BC" wp14:editId="191917DB">
-            <wp:extent cx="5760720" cy="5071745"/>
-            <wp:effectExtent l="0" t="0" r="0" b="0"/>
-            <wp:docPr id="15" name="Image 15"/>
             <wp:cNvGraphicFramePr>
               <a:graphicFrameLocks xmlns:a="http://schemas.openxmlformats.org/drawingml/2006/main" noChangeAspect="1"/>
             </wp:cNvGraphicFramePr>
@@ -982,7 +393,7 @@
                   <pic:spPr>
                     <a:xfrm>
                       <a:off x="0" y="0"/>
-                      <a:ext cx="5760720" cy="5071745"/>
+                      <a:ext cx="5760720" cy="2703195"/>
                     </a:xfrm>
                     <a:prstGeom prst="rect">
                       <a:avLst/>
@@ -996,202 +407,258 @@
       </w:r>
     </w:p>
     <w:p>
-      <w:proofErr w:type="spellStart"/>
-      <w:r>
-        <w:t>SearchForExecutableAndName</w:t>
-      </w:r>
-      <w:proofErr w:type="spellEnd"/>
-      <w:r>
-        <w:t xml:space="preserve"> permet de récupérer l’ensemble des jeux présent sur l’ordinateur du client à partir des dossiers récupérés par </w:t>
-      </w:r>
-      <w:proofErr w:type="spellStart"/>
-      <w:r>
-        <w:t>SearchForGameDirectory</w:t>
-      </w:r>
-      <w:proofErr w:type="spellEnd"/>
-      <w:r>
-        <w:t xml:space="preserve">. </w:t>
-      </w:r>
-      <w:proofErr w:type="spellStart"/>
-      <w:r>
-        <w:t>LauncherName</w:t>
-      </w:r>
-      <w:proofErr w:type="spellEnd"/>
-      <w:r>
-        <w:t xml:space="preserve"> regroupe les principaux noms de launchers. </w:t>
-      </w:r>
-      <w:proofErr w:type="spellStart"/>
-      <w:r>
-        <w:t>SearchForGameDirectory</w:t>
-      </w:r>
-      <w:proofErr w:type="spellEnd"/>
-      <w:r>
-        <w:t xml:space="preserve"> permet de chercher les dossiers contenant des jeux.</w:t>
-      </w:r>
-    </w:p>
-    <w:p>
-      <w:proofErr w:type="spellStart"/>
-      <w:r>
-        <w:t>GetAllGameDirectory</w:t>
-      </w:r>
-      <w:proofErr w:type="spellEnd"/>
-      <w:r>
-        <w:t xml:space="preserve"> permet de retourner tous les emplacements de jeux connu (trouver grâce aux fonctions </w:t>
-      </w:r>
-      <w:proofErr w:type="spellStart"/>
-      <w:r>
-        <w:t>Search</w:t>
-      </w:r>
-      <w:proofErr w:type="spellEnd"/>
-      <w:r>
-        <w:t>…Games). Si la fonction prend un paramètre alors elle cherchera les jeux aussi dans les dossiers passer en paramètre.</w:t>
-      </w:r>
-    </w:p>
-    <w:p>
-      <w:proofErr w:type="spellStart"/>
-      <w:r>
-        <w:t>GetExecutableAndNameFromGameDirectory</w:t>
-      </w:r>
-      <w:proofErr w:type="spellEnd"/>
-      <w:r>
-        <w:t xml:space="preserve"> s’appuie sur la recherche de </w:t>
-      </w:r>
-      <w:proofErr w:type="spellStart"/>
-      <w:r>
-        <w:t>GetAllGameDirectory</w:t>
-      </w:r>
-      <w:proofErr w:type="spellEnd"/>
-      <w:r>
-        <w:t xml:space="preserve"> pour renvoyer une liste de jeu déjà avec certaine info </w:t>
-      </w:r>
-      <w:proofErr w:type="spellStart"/>
-      <w:r>
-        <w:t>pré-rempli</w:t>
-      </w:r>
-      <w:proofErr w:type="spellEnd"/>
-      <w:r>
-        <w:t xml:space="preserve"> (Dossiers/Nom/Exécutables/Launcher).</w:t>
-      </w:r>
-    </w:p>
-    <w:p>
-      <w:r>
-        <w:t xml:space="preserve">Pour récupérer ces infos la fonction s’appuie sur les fonctions </w:t>
-      </w:r>
-      <w:proofErr w:type="spellStart"/>
-      <w:r>
-        <w:t>SearchFor</w:t>
-      </w:r>
-      <w:proofErr w:type="spellEnd"/>
-      <w:r>
-        <w:t>…</w:t>
-      </w:r>
-      <w:proofErr w:type="spellStart"/>
-      <w:r>
-        <w:t>Executables</w:t>
-      </w:r>
-      <w:proofErr w:type="spellEnd"/>
-      <w:r>
-        <w:t>.</w:t>
-      </w:r>
-    </w:p>
-    <w:p>
-      <w:proofErr w:type="spellStart"/>
-      <w:r>
-        <w:t>SearchForExecutables</w:t>
-      </w:r>
-      <w:proofErr w:type="spellEnd"/>
-      <w:r>
-        <w:t xml:space="preserve"> fait la </w:t>
-      </w:r>
-      <w:proofErr w:type="spellStart"/>
-      <w:r>
-        <w:t>meme</w:t>
-      </w:r>
-      <w:proofErr w:type="spellEnd"/>
-      <w:r>
-        <w:t xml:space="preserve"> chose mais à partir d’une liste de dossiers ou d’un dossier unique.</w:t>
-      </w:r>
-    </w:p>
-    <w:p>
-      <w:proofErr w:type="spellStart"/>
-      <w:r>
-        <w:t>LauncherName</w:t>
-      </w:r>
-      <w:proofErr w:type="spellEnd"/>
-      <w:r>
-        <w:t xml:space="preserve"> est une </w:t>
-      </w:r>
-      <w:proofErr w:type="spellStart"/>
-      <w:r>
-        <w:t>enum</w:t>
-      </w:r>
-      <w:proofErr w:type="spellEnd"/>
-      <w:r>
-        <w:t xml:space="preserve"> qui contient les noms des principaux launcher.</w:t>
-      </w:r>
-    </w:p>
-    <w:p>
-      <w:pPr>
-        <w:rPr>
-          <w:i/>
-          <w:iCs/>
-          <w:sz w:val="24"/>
-          <w:szCs w:val="24"/>
-          <w:u w:val="single"/>
-        </w:rPr>
-      </w:pPr>
-    </w:p>
-    <w:p>
-      <w:pPr>
-        <w:rPr>
-          <w:i/>
-          <w:iCs/>
-          <w:sz w:val="24"/>
-          <w:szCs w:val="24"/>
-          <w:u w:val="single"/>
-        </w:rPr>
-      </w:pPr>
-    </w:p>
-    <w:p>
-      <w:r>
-        <w:rPr>
-          <w:i/>
-          <w:iCs/>
+      <w:r>
+        <w:t>Ces 2 classes implémentent la logique d’un explorateur de dossier</w:t>
+      </w:r>
+    </w:p>
+    <w:p>
+      <w:proofErr w:type="spellStart"/>
+      <w:r>
+        <w:t>LigneExplorateur</w:t>
+      </w:r>
+      <w:proofErr w:type="spellEnd"/>
+      <w:r>
+        <w:t xml:space="preserve"> </w:t>
+      </w:r>
+      <w:r>
+        <w:t>représente</w:t>
+      </w:r>
+      <w:r>
+        <w:t xml:space="preserve"> une ligne dans l’explorateur c’est-à-dire une image et un nom. Il contient aussi son chemin correspondant. De cette manière on retourne le chemin du </w:t>
+      </w:r>
+      <w:proofErr w:type="spellStart"/>
+      <w:r>
+        <w:t>LigneEplorateur</w:t>
+      </w:r>
+      <w:proofErr w:type="spellEnd"/>
+      <w:r>
+        <w:t xml:space="preserve"> sectionné dans la vue (fonction </w:t>
+      </w:r>
+      <w:proofErr w:type="spellStart"/>
+      <w:proofErr w:type="gramStart"/>
+      <w:r>
+        <w:t>GetRepertoireChoisi</w:t>
+      </w:r>
+      <w:proofErr w:type="spellEnd"/>
+      <w:r>
+        <w:t>(</w:t>
+      </w:r>
+      <w:proofErr w:type="gramEnd"/>
+      <w:r>
+        <w:t>)).</w:t>
+      </w:r>
+    </w:p>
+    <w:p>
+      <w:proofErr w:type="spellStart"/>
+      <w:proofErr w:type="gramStart"/>
+      <w:r>
+        <w:t>SetDirectories</w:t>
+      </w:r>
+      <w:proofErr w:type="spellEnd"/>
+      <w:r>
+        <w:t>(</w:t>
+      </w:r>
+      <w:proofErr w:type="gramEnd"/>
+      <w:r>
+        <w:t xml:space="preserve">) rempli </w:t>
+      </w:r>
+      <w:proofErr w:type="spellStart"/>
+      <w:r>
+        <w:t>ListeDossier</w:t>
+      </w:r>
+      <w:proofErr w:type="spellEnd"/>
+      <w:r>
+        <w:t xml:space="preserve"> avec les répertoires a affiché. Pour cela il s’appuie sur l’historique. Lorsque </w:t>
+      </w:r>
+      <w:proofErr w:type="spellStart"/>
+      <w:proofErr w:type="gramStart"/>
+      <w:r>
+        <w:t>SetDirectories</w:t>
+      </w:r>
+      <w:proofErr w:type="spellEnd"/>
+      <w:r>
+        <w:t>(</w:t>
+      </w:r>
+      <w:proofErr w:type="gramEnd"/>
+      <w:r>
+        <w:t xml:space="preserve">) récupère un </w:t>
+      </w:r>
+      <w:proofErr w:type="spellStart"/>
+      <w:r>
+        <w:t>null</w:t>
+      </w:r>
+      <w:proofErr w:type="spellEnd"/>
+      <w:r>
+        <w:t xml:space="preserve"> donné par l’historique alors on affiche la racine (les disques ; équivalent à ‘/’ sous Unix)</w:t>
+      </w:r>
+    </w:p>
+    <w:p>
+      <w:proofErr w:type="spellStart"/>
+      <w:r>
+        <w:t>UpdateVue</w:t>
+      </w:r>
+      <w:proofErr w:type="spellEnd"/>
+      <w:r>
+        <w:t xml:space="preserve"> récupère en paramètre l’item cliquer depuis la vue et lance </w:t>
+      </w:r>
+      <w:proofErr w:type="spellStart"/>
+      <w:proofErr w:type="gramStart"/>
+      <w:r>
+        <w:t>SetDirectories</w:t>
+      </w:r>
+      <w:proofErr w:type="spellEnd"/>
+      <w:r>
+        <w:t>(</w:t>
+      </w:r>
+      <w:proofErr w:type="gramEnd"/>
+      <w:r>
+        <w:t>) en ayant préalablement mise à jour l’historique.</w:t>
+      </w:r>
+    </w:p>
+    <w:p>
+      <w:proofErr w:type="spellStart"/>
+      <w:r>
+        <w:t>QuickAccess</w:t>
+      </w:r>
+      <w:proofErr w:type="spellEnd"/>
+      <w:r>
+        <w:t xml:space="preserve"> </w:t>
+      </w:r>
+      <w:r>
+        <w:t>est rempli à l’initialisation avec les dossiers commun (</w:t>
+      </w:r>
+      <w:proofErr w:type="spellStart"/>
+      <w:proofErr w:type="gramStart"/>
+      <w:r>
+        <w:t>Documents,Images</w:t>
+      </w:r>
+      <w:proofErr w:type="spellEnd"/>
+      <w:proofErr w:type="gramEnd"/>
+      <w:r>
+        <w:t xml:space="preserve">…) et les disques de l’utilisateur. Lors d’un clic sur un des éléments de </w:t>
+      </w:r>
+      <w:proofErr w:type="spellStart"/>
+      <w:r>
+        <w:t>QuickAccess</w:t>
+      </w:r>
+      <w:proofErr w:type="spellEnd"/>
+      <w:r>
+        <w:t xml:space="preserve">, la fonction </w:t>
+      </w:r>
+      <w:proofErr w:type="spellStart"/>
+      <w:r>
+        <w:t>QuickAccessUsed</w:t>
+      </w:r>
+      <w:proofErr w:type="spellEnd"/>
+      <w:r>
+        <w:t xml:space="preserve"> est lancer et </w:t>
+      </w:r>
+      <w:r>
+        <w:t xml:space="preserve">lance </w:t>
+      </w:r>
+      <w:proofErr w:type="spellStart"/>
+      <w:proofErr w:type="gramStart"/>
+      <w:r>
+        <w:t>SetDirectories</w:t>
+      </w:r>
+      <w:proofErr w:type="spellEnd"/>
+      <w:r>
+        <w:t>(</w:t>
+      </w:r>
+      <w:proofErr w:type="gramEnd"/>
+      <w:r>
+        <w:t>) en ayant préalablement mise à jour l’historique.</w:t>
+      </w:r>
+    </w:p>
+    <w:p/>
+    <w:p/>
+    <w:p/>
+    <w:p/>
+    <w:p/>
+    <w:p/>
+    <w:p/>
+    <w:p/>
+    <w:p/>
+    <w:p/>
+    <w:p/>
+    <w:p>
+      <w:pPr>
+        <w:rPr>
+          <w:sz w:val="24"/>
+          <w:szCs w:val="24"/>
+          <w:u w:val="single"/>
+        </w:rPr>
+      </w:pPr>
+      <w:r>
+        <w:rPr>
           <w:sz w:val="24"/>
           <w:szCs w:val="24"/>
           <w:u w:val="single"/>
         </w:rPr>
         <w:lastRenderedPageBreak/>
-        <w:t>-Partie</w:t>
-      </w:r>
-      <w:r>
-        <w:rPr>
-          <w:i/>
-          <w:iCs/>
-          <w:sz w:val="24"/>
-          <w:szCs w:val="24"/>
-          <w:u w:val="single"/>
-        </w:rPr>
-        <w:t xml:space="preserve"> </w:t>
-      </w:r>
-      <w:proofErr w:type="spellStart"/>
-      <w:r>
-        <w:rPr>
-          <w:i/>
-          <w:iCs/>
-          <w:sz w:val="24"/>
-          <w:szCs w:val="24"/>
-          <w:u w:val="single"/>
-        </w:rPr>
-        <w:t>SearchInfo</w:t>
-      </w:r>
-      <w:proofErr w:type="spellEnd"/>
-    </w:p>
-    <w:p>
-      <w:pPr>
-        <w:rPr>
-          <w:i/>
-          <w:iCs/>
+        <w:t xml:space="preserve">Paquet </w:t>
+      </w:r>
+      <w:proofErr w:type="spellStart"/>
+      <w:r>
+        <w:rPr>
+          <w:sz w:val="24"/>
+          <w:szCs w:val="24"/>
+          <w:u w:val="single"/>
+        </w:rPr>
+        <w:t>Modele</w:t>
+      </w:r>
+      <w:proofErr w:type="spellEnd"/>
+      <w:r>
+        <w:rPr>
+          <w:sz w:val="24"/>
+          <w:szCs w:val="24"/>
+          <w:u w:val="single"/>
+        </w:rPr>
+        <w:t> :</w:t>
+      </w:r>
+    </w:p>
+    <w:p>
+      <w:pPr>
+        <w:rPr>
+          <w:i/>
+          <w:sz w:val="24"/>
+          <w:szCs w:val="24"/>
+          <w:u w:val="single"/>
+        </w:rPr>
+      </w:pPr>
+      <w:r>
+        <w:rPr>
+          <w:i/>
+          <w:sz w:val="24"/>
+          <w:szCs w:val="24"/>
+          <w:u w:val="single"/>
+        </w:rPr>
+        <w:t xml:space="preserve">-Partie </w:t>
+      </w:r>
+      <w:proofErr w:type="spellStart"/>
+      <w:r>
+        <w:rPr>
+          <w:i/>
+          <w:sz w:val="24"/>
+          <w:szCs w:val="24"/>
+          <w:u w:val="single"/>
+        </w:rPr>
+        <w:t>Element</w:t>
+      </w:r>
+      <w:proofErr w:type="spellEnd"/>
+      <w:r>
+        <w:rPr>
+          <w:i/>
+          <w:sz w:val="24"/>
+          <w:szCs w:val="24"/>
+          <w:u w:val="single"/>
+        </w:rPr>
+        <w:t> :</w:t>
+      </w:r>
+    </w:p>
+    <w:p>
+      <w:pPr>
+        <w:rPr>
           <w:sz w:val="24"/>
           <w:szCs w:val="24"/>
           <w:u w:val="single"/>
@@ -1203,10 +670,10 @@
           <w:lang w:eastAsia="fr-FR"/>
         </w:rPr>
         <w:drawing>
-          <wp:inline distT="0" distB="0" distL="0" distR="0" wp14:anchorId="20179DB6" wp14:editId="450A1AA5">
-            <wp:extent cx="5760720" cy="2593975"/>
+          <wp:inline distT="0" distB="0" distL="0" distR="0" wp14:anchorId="3F571D96" wp14:editId="4B4F362D">
+            <wp:extent cx="5760720" cy="1355090"/>
             <wp:effectExtent l="0" t="0" r="0" b="0"/>
-            <wp:docPr id="37" name="Image 37"/>
+            <wp:docPr id="13" name="Image 13"/>
             <wp:cNvGraphicFramePr>
               <a:graphicFrameLocks xmlns:a="http://schemas.openxmlformats.org/drawingml/2006/main" noChangeAspect="1"/>
             </wp:cNvGraphicFramePr>
@@ -1226,6 +693,823 @@
                   <pic:spPr>
                     <a:xfrm>
                       <a:off x="0" y="0"/>
+                      <a:ext cx="5760720" cy="1355090"/>
+                    </a:xfrm>
+                    <a:prstGeom prst="rect">
+                      <a:avLst/>
+                    </a:prstGeom>
+                  </pic:spPr>
+                </pic:pic>
+              </a:graphicData>
+            </a:graphic>
+          </wp:inline>
+        </w:drawing>
+      </w:r>
+    </w:p>
+    <w:p>
+      <w:r>
+        <w:t>Jeu et Launcher héritent d’Elément. Elément possède un attribut Nom et permet de manipuler les Jeu et Launcher au sein d’une seule liste via polymorphisme.</w:t>
+      </w:r>
+      <w:r>
+        <w:t xml:space="preserve"> Jeu regroupe les informations principales d’un jeu et Launcher possède le nombre de jeux qu’il contient.</w:t>
+      </w:r>
+      <w:r>
+        <w:t xml:space="preserve"> L’attribut </w:t>
+      </w:r>
+      <w:proofErr w:type="spellStart"/>
+      <w:r>
+        <w:t>IsManuallyAdded</w:t>
+      </w:r>
+      <w:proofErr w:type="spellEnd"/>
+      <w:r>
+        <w:t xml:space="preserve"> permet de savoir si le jeu a été ajouter par l’utilisateur ou s’il est trouvé par l’application.</w:t>
+      </w:r>
+    </w:p>
+    <w:p>
+      <w:pPr>
+        <w:rPr>
+          <w:iCs/>
+        </w:rPr>
+      </w:pPr>
+    </w:p>
+    <w:p>
+      <w:pPr>
+        <w:rPr>
+          <w:iCs/>
+        </w:rPr>
+      </w:pPr>
+    </w:p>
+    <w:p>
+      <w:pPr>
+        <w:rPr>
+          <w:iCs/>
+        </w:rPr>
+      </w:pPr>
+    </w:p>
+    <w:p>
+      <w:pPr>
+        <w:rPr>
+          <w:iCs/>
+        </w:rPr>
+      </w:pPr>
+    </w:p>
+    <w:p>
+      <w:pPr>
+        <w:rPr>
+          <w:i/>
+          <w:iCs/>
+          <w:sz w:val="24"/>
+          <w:szCs w:val="24"/>
+          <w:u w:val="single"/>
+        </w:rPr>
+      </w:pPr>
+    </w:p>
+    <w:p>
+      <w:pPr>
+        <w:rPr>
+          <w:i/>
+          <w:iCs/>
+          <w:sz w:val="24"/>
+          <w:szCs w:val="24"/>
+          <w:u w:val="single"/>
+        </w:rPr>
+      </w:pPr>
+    </w:p>
+    <w:p>
+      <w:pPr>
+        <w:rPr>
+          <w:i/>
+          <w:iCs/>
+          <w:sz w:val="24"/>
+          <w:szCs w:val="24"/>
+          <w:u w:val="single"/>
+        </w:rPr>
+      </w:pPr>
+    </w:p>
+    <w:p>
+      <w:pPr>
+        <w:rPr>
+          <w:i/>
+          <w:iCs/>
+          <w:sz w:val="24"/>
+          <w:szCs w:val="24"/>
+          <w:u w:val="single"/>
+        </w:rPr>
+      </w:pPr>
+    </w:p>
+    <w:p>
+      <w:pPr>
+        <w:rPr>
+          <w:i/>
+          <w:iCs/>
+          <w:sz w:val="24"/>
+          <w:szCs w:val="24"/>
+          <w:u w:val="single"/>
+        </w:rPr>
+      </w:pPr>
+    </w:p>
+    <w:p>
+      <w:pPr>
+        <w:rPr>
+          <w:i/>
+          <w:iCs/>
+          <w:sz w:val="24"/>
+          <w:szCs w:val="24"/>
+          <w:u w:val="single"/>
+        </w:rPr>
+      </w:pPr>
+    </w:p>
+    <w:p>
+      <w:pPr>
+        <w:rPr>
+          <w:i/>
+          <w:iCs/>
+          <w:sz w:val="24"/>
+          <w:szCs w:val="24"/>
+          <w:u w:val="single"/>
+        </w:rPr>
+      </w:pPr>
+    </w:p>
+    <w:p>
+      <w:pPr>
+        <w:rPr>
+          <w:i/>
+          <w:iCs/>
+          <w:sz w:val="24"/>
+          <w:szCs w:val="24"/>
+          <w:u w:val="single"/>
+        </w:rPr>
+      </w:pPr>
+    </w:p>
+    <w:p>
+      <w:pPr>
+        <w:rPr>
+          <w:i/>
+          <w:iCs/>
+          <w:sz w:val="24"/>
+          <w:szCs w:val="24"/>
+          <w:u w:val="single"/>
+        </w:rPr>
+      </w:pPr>
+    </w:p>
+    <w:p>
+      <w:pPr>
+        <w:rPr>
+          <w:i/>
+          <w:iCs/>
+          <w:sz w:val="24"/>
+          <w:szCs w:val="24"/>
+          <w:u w:val="single"/>
+        </w:rPr>
+      </w:pPr>
+    </w:p>
+    <w:p>
+      <w:pPr>
+        <w:rPr>
+          <w:i/>
+          <w:iCs/>
+          <w:sz w:val="24"/>
+          <w:szCs w:val="24"/>
+          <w:u w:val="single"/>
+        </w:rPr>
+      </w:pPr>
+    </w:p>
+    <w:p>
+      <w:pPr>
+        <w:rPr>
+          <w:i/>
+          <w:iCs/>
+          <w:sz w:val="24"/>
+          <w:szCs w:val="24"/>
+          <w:u w:val="single"/>
+        </w:rPr>
+      </w:pPr>
+    </w:p>
+    <w:p>
+      <w:pPr>
+        <w:rPr>
+          <w:i/>
+          <w:iCs/>
+          <w:sz w:val="24"/>
+          <w:szCs w:val="24"/>
+          <w:u w:val="single"/>
+        </w:rPr>
+      </w:pPr>
+    </w:p>
+    <w:p>
+      <w:pPr>
+        <w:rPr>
+          <w:i/>
+          <w:iCs/>
+          <w:sz w:val="24"/>
+          <w:szCs w:val="24"/>
+          <w:u w:val="single"/>
+        </w:rPr>
+      </w:pPr>
+    </w:p>
+    <w:p>
+      <w:pPr>
+        <w:rPr>
+          <w:i/>
+          <w:iCs/>
+          <w:sz w:val="24"/>
+          <w:szCs w:val="24"/>
+          <w:u w:val="single"/>
+        </w:rPr>
+      </w:pPr>
+    </w:p>
+    <w:p>
+      <w:pPr>
+        <w:rPr>
+          <w:i/>
+          <w:iCs/>
+          <w:sz w:val="24"/>
+          <w:szCs w:val="24"/>
+          <w:u w:val="single"/>
+        </w:rPr>
+      </w:pPr>
+      <w:r>
+        <w:rPr>
+          <w:i/>
+          <w:iCs/>
+          <w:sz w:val="24"/>
+          <w:szCs w:val="24"/>
+          <w:u w:val="single"/>
+        </w:rPr>
+        <w:lastRenderedPageBreak/>
+        <w:t>-</w:t>
+      </w:r>
+      <w:r>
+        <w:rPr>
+          <w:i/>
+          <w:iCs/>
+          <w:sz w:val="24"/>
+          <w:szCs w:val="24"/>
+          <w:u w:val="single"/>
+        </w:rPr>
+        <w:t>Partie Manager/Data :</w:t>
+      </w:r>
+    </w:p>
+    <w:p>
+      <w:pPr>
+        <w:rPr>
+          <w:sz w:val="24"/>
+          <w:szCs w:val="24"/>
+          <w:u w:val="single"/>
+        </w:rPr>
+      </w:pPr>
+      <w:r>
+        <w:rPr>
+          <w:noProof/>
+          <w:sz w:val="24"/>
+          <w:szCs w:val="24"/>
+          <w:u w:val="single"/>
+          <w:lang w:eastAsia="fr-FR"/>
+        </w:rPr>
+        <w:drawing>
+          <wp:inline distT="0" distB="0" distL="0" distR="0" wp14:anchorId="710AFA30" wp14:editId="60CE3C1E">
+            <wp:extent cx="5760720" cy="4053205"/>
+            <wp:effectExtent l="0" t="0" r="0" b="4445"/>
+            <wp:docPr id="7" name="Image 7"/>
+            <wp:cNvGraphicFramePr>
+              <a:graphicFrameLocks xmlns:a="http://schemas.openxmlformats.org/drawingml/2006/main" noChangeAspect="1"/>
+            </wp:cNvGraphicFramePr>
+            <a:graphic xmlns:a="http://schemas.openxmlformats.org/drawingml/2006/main">
+              <a:graphicData uri="http://schemas.openxmlformats.org/drawingml/2006/picture">
+                <pic:pic xmlns:pic="http://schemas.openxmlformats.org/drawingml/2006/picture">
+                  <pic:nvPicPr>
+                    <pic:cNvPr id="1" name=""/>
+                    <pic:cNvPicPr/>
+                  </pic:nvPicPr>
+                  <pic:blipFill>
+                    <a:blip r:embed="rId12"/>
+                    <a:stretch>
+                      <a:fillRect/>
+                    </a:stretch>
+                  </pic:blipFill>
+                  <pic:spPr>
+                    <a:xfrm>
+                      <a:off x="0" y="0"/>
+                      <a:ext cx="5760720" cy="4053205"/>
+                    </a:xfrm>
+                    <a:prstGeom prst="rect">
+                      <a:avLst/>
+                    </a:prstGeom>
+                  </pic:spPr>
+                </pic:pic>
+              </a:graphicData>
+            </a:graphic>
+          </wp:inline>
+        </w:drawing>
+      </w:r>
+    </w:p>
+    <w:p>
+      <w:r>
+        <w:t xml:space="preserve">Le Manager relie la vue au model. Il dépend de </w:t>
+      </w:r>
+      <w:r>
+        <w:t>D</w:t>
+      </w:r>
+      <w:r>
+        <w:t xml:space="preserve">ata qui permet de lancer </w:t>
+      </w:r>
+      <w:r>
+        <w:t>les fonctions affectant les données</w:t>
+      </w:r>
+      <w:r>
+        <w:t xml:space="preserve">. Data modifie les données et Manager ne sert </w:t>
+      </w:r>
+      <w:r>
+        <w:t>que d’interface entre la vue et Data</w:t>
+      </w:r>
+      <w:r>
+        <w:t>.</w:t>
+      </w:r>
+    </w:p>
+    <w:p>
+      <w:proofErr w:type="spellStart"/>
+      <w:proofErr w:type="gramStart"/>
+      <w:r>
+        <w:t>SetInfo</w:t>
+      </w:r>
+      <w:proofErr w:type="spellEnd"/>
+      <w:r>
+        <w:t>(</w:t>
+      </w:r>
+      <w:proofErr w:type="gramEnd"/>
+      <w:r>
+        <w:t xml:space="preserve">) appel la fonction </w:t>
+      </w:r>
+      <w:proofErr w:type="spellStart"/>
+      <w:r>
+        <w:t>SearchInfo.SetInfo</w:t>
+      </w:r>
+      <w:proofErr w:type="spellEnd"/>
+      <w:r>
+        <w:t>() dans un nouveau thread.</w:t>
+      </w:r>
+    </w:p>
+    <w:p>
+      <w:proofErr w:type="spellStart"/>
+      <w:proofErr w:type="gramStart"/>
+      <w:r>
+        <w:t>InsertGame</w:t>
+      </w:r>
+      <w:proofErr w:type="spellEnd"/>
+      <w:r>
+        <w:t>(</w:t>
+      </w:r>
+      <w:proofErr w:type="gramEnd"/>
+      <w:r>
+        <w:t>) insert les jeux par ordre alphabétique dans leurs différents launchers</w:t>
+      </w:r>
+    </w:p>
+    <w:p>
+      <w:proofErr w:type="spellStart"/>
+      <w:proofErr w:type="gramStart"/>
+      <w:r>
+        <w:t>InsertLauncher</w:t>
+      </w:r>
+      <w:proofErr w:type="spellEnd"/>
+      <w:r>
+        <w:t>(</w:t>
+      </w:r>
+      <w:proofErr w:type="gramEnd"/>
+      <w:r>
+        <w:t xml:space="preserve">) insert les </w:t>
+      </w:r>
+      <w:proofErr w:type="spellStart"/>
+      <w:r>
+        <w:t>lau</w:t>
+      </w:r>
+      <w:bookmarkStart w:id="0" w:name="_GoBack"/>
+      <w:bookmarkEnd w:id="0"/>
+      <w:r>
+        <w:t>nchers</w:t>
+      </w:r>
+      <w:proofErr w:type="spellEnd"/>
+      <w:r>
+        <w:t xml:space="preserve"> par ordre alphabétique en laissant le launcher « Autre » toujours en dernier.</w:t>
+      </w:r>
+    </w:p>
+    <w:p>
+      <w:pPr>
+        <w:rPr>
+          <w:i/>
+          <w:iCs/>
+          <w:sz w:val="24"/>
+          <w:szCs w:val="24"/>
+          <w:u w:val="single"/>
+        </w:rPr>
+      </w:pPr>
+    </w:p>
+    <w:p>
+      <w:pPr>
+        <w:rPr>
+          <w:i/>
+          <w:iCs/>
+          <w:sz w:val="24"/>
+          <w:szCs w:val="24"/>
+          <w:u w:val="single"/>
+        </w:rPr>
+      </w:pPr>
+    </w:p>
+    <w:p>
+      <w:pPr>
+        <w:rPr>
+          <w:i/>
+          <w:iCs/>
+          <w:sz w:val="24"/>
+          <w:szCs w:val="24"/>
+          <w:u w:val="single"/>
+        </w:rPr>
+      </w:pPr>
+    </w:p>
+    <w:p>
+      <w:pPr>
+        <w:rPr>
+          <w:i/>
+          <w:iCs/>
+          <w:sz w:val="24"/>
+          <w:szCs w:val="24"/>
+          <w:u w:val="single"/>
+        </w:rPr>
+      </w:pPr>
+    </w:p>
+    <w:p>
+      <w:pPr>
+        <w:rPr>
+          <w:i/>
+          <w:iCs/>
+          <w:sz w:val="24"/>
+          <w:szCs w:val="24"/>
+          <w:u w:val="single"/>
+        </w:rPr>
+      </w:pPr>
+    </w:p>
+    <w:p>
+      <w:pPr>
+        <w:rPr>
+          <w:i/>
+          <w:iCs/>
+          <w:sz w:val="24"/>
+          <w:szCs w:val="24"/>
+          <w:u w:val="single"/>
+        </w:rPr>
+      </w:pPr>
+    </w:p>
+    <w:p>
+      <w:pPr>
+        <w:rPr>
+          <w:i/>
+          <w:iCs/>
+          <w:sz w:val="24"/>
+          <w:szCs w:val="24"/>
+          <w:u w:val="single"/>
+        </w:rPr>
+      </w:pPr>
+    </w:p>
+    <w:p>
+      <w:pPr>
+        <w:rPr>
+          <w:i/>
+          <w:iCs/>
+          <w:sz w:val="24"/>
+          <w:szCs w:val="24"/>
+          <w:u w:val="single"/>
+        </w:rPr>
+      </w:pPr>
+    </w:p>
+    <w:p>
+      <w:pPr>
+        <w:rPr>
+          <w:i/>
+          <w:iCs/>
+          <w:sz w:val="24"/>
+          <w:szCs w:val="24"/>
+          <w:u w:val="single"/>
+        </w:rPr>
+      </w:pPr>
+    </w:p>
+    <w:p>
+      <w:pPr>
+        <w:rPr>
+          <w:i/>
+          <w:iCs/>
+          <w:sz w:val="24"/>
+          <w:szCs w:val="24"/>
+          <w:u w:val="single"/>
+        </w:rPr>
+      </w:pPr>
+      <w:r>
+        <w:rPr>
+          <w:i/>
+          <w:iCs/>
+          <w:sz w:val="24"/>
+          <w:szCs w:val="24"/>
+          <w:u w:val="single"/>
+        </w:rPr>
+        <w:lastRenderedPageBreak/>
+        <w:t xml:space="preserve">-Partie </w:t>
+      </w:r>
+      <w:proofErr w:type="spellStart"/>
+      <w:r>
+        <w:rPr>
+          <w:i/>
+          <w:iCs/>
+          <w:sz w:val="24"/>
+          <w:szCs w:val="24"/>
+          <w:u w:val="single"/>
+        </w:rPr>
+        <w:t>GameSearcher</w:t>
+      </w:r>
+      <w:proofErr w:type="spellEnd"/>
+      <w:r>
+        <w:rPr>
+          <w:i/>
+          <w:iCs/>
+          <w:sz w:val="24"/>
+          <w:szCs w:val="24"/>
+          <w:u w:val="single"/>
+        </w:rPr>
+        <w:t> :</w:t>
+      </w:r>
+    </w:p>
+    <w:p>
+      <w:pPr>
+        <w:rPr>
+          <w:i/>
+          <w:iCs/>
+          <w:sz w:val="24"/>
+          <w:szCs w:val="24"/>
+          <w:u w:val="single"/>
+        </w:rPr>
+      </w:pPr>
+      <w:r>
+        <w:rPr>
+          <w:noProof/>
+          <w:lang w:eastAsia="fr-FR"/>
+        </w:rPr>
+        <w:drawing>
+          <wp:inline distT="0" distB="0" distL="0" distR="0" wp14:anchorId="6DD266BC" wp14:editId="191917DB">
+            <wp:extent cx="5760720" cy="5071745"/>
+            <wp:effectExtent l="0" t="0" r="0" b="0"/>
+            <wp:docPr id="15" name="Image 15"/>
+            <wp:cNvGraphicFramePr>
+              <a:graphicFrameLocks xmlns:a="http://schemas.openxmlformats.org/drawingml/2006/main" noChangeAspect="1"/>
+            </wp:cNvGraphicFramePr>
+            <a:graphic xmlns:a="http://schemas.openxmlformats.org/drawingml/2006/main">
+              <a:graphicData uri="http://schemas.openxmlformats.org/drawingml/2006/picture">
+                <pic:pic xmlns:pic="http://schemas.openxmlformats.org/drawingml/2006/picture">
+                  <pic:nvPicPr>
+                    <pic:cNvPr id="1" name=""/>
+                    <pic:cNvPicPr/>
+                  </pic:nvPicPr>
+                  <pic:blipFill>
+                    <a:blip r:embed="rId13"/>
+                    <a:stretch>
+                      <a:fillRect/>
+                    </a:stretch>
+                  </pic:blipFill>
+                  <pic:spPr>
+                    <a:xfrm>
+                      <a:off x="0" y="0"/>
+                      <a:ext cx="5760720" cy="5071745"/>
+                    </a:xfrm>
+                    <a:prstGeom prst="rect">
+                      <a:avLst/>
+                    </a:prstGeom>
+                  </pic:spPr>
+                </pic:pic>
+              </a:graphicData>
+            </a:graphic>
+          </wp:inline>
+        </w:drawing>
+      </w:r>
+    </w:p>
+    <w:p>
+      <w:proofErr w:type="spellStart"/>
+      <w:r>
+        <w:t>SearchForExecutableAndName</w:t>
+      </w:r>
+      <w:proofErr w:type="spellEnd"/>
+      <w:r>
+        <w:t xml:space="preserve"> permet de récupérer l’ensemble des jeux présent sur l’ordinateur du client à partir des dossiers récupérés par </w:t>
+      </w:r>
+      <w:proofErr w:type="spellStart"/>
+      <w:r>
+        <w:t>SearchForGameDirectory</w:t>
+      </w:r>
+      <w:proofErr w:type="spellEnd"/>
+      <w:r>
+        <w:t xml:space="preserve">. </w:t>
+      </w:r>
+      <w:proofErr w:type="spellStart"/>
+      <w:r>
+        <w:t>LauncherName</w:t>
+      </w:r>
+      <w:proofErr w:type="spellEnd"/>
+      <w:r>
+        <w:t xml:space="preserve"> regroupe les principaux noms de launchers. </w:t>
+      </w:r>
+      <w:proofErr w:type="spellStart"/>
+      <w:r>
+        <w:t>SearchForGameDirectory</w:t>
+      </w:r>
+      <w:proofErr w:type="spellEnd"/>
+      <w:r>
+        <w:t xml:space="preserve"> permet de chercher les dossiers contenant des jeux.</w:t>
+      </w:r>
+    </w:p>
+    <w:p>
+      <w:proofErr w:type="spellStart"/>
+      <w:r>
+        <w:t>GetAllGameDirectory</w:t>
+      </w:r>
+      <w:proofErr w:type="spellEnd"/>
+      <w:r>
+        <w:t xml:space="preserve"> permet de retourner tous les emplacements de jeux connu (trouver grâce aux fonctions </w:t>
+      </w:r>
+      <w:proofErr w:type="spellStart"/>
+      <w:r>
+        <w:t>Search</w:t>
+      </w:r>
+      <w:proofErr w:type="spellEnd"/>
+      <w:r>
+        <w:t>…</w:t>
+      </w:r>
+      <w:proofErr w:type="spellStart"/>
+      <w:r>
+        <w:t>Games</w:t>
+      </w:r>
+      <w:proofErr w:type="spellEnd"/>
+      <w:r>
+        <w:t>). Si la fonction prend un paramètre alors elle cherchera les jeux aussi dans les dossiers passer en paramètre.</w:t>
+      </w:r>
+    </w:p>
+    <w:p>
+      <w:proofErr w:type="spellStart"/>
+      <w:r>
+        <w:t>GetExecutableAndNameFromGameDirectory</w:t>
+      </w:r>
+      <w:proofErr w:type="spellEnd"/>
+      <w:r>
+        <w:t xml:space="preserve"> s’appuie sur la recherche de </w:t>
+      </w:r>
+      <w:proofErr w:type="spellStart"/>
+      <w:r>
+        <w:t>GetAllGameDirectory</w:t>
+      </w:r>
+      <w:proofErr w:type="spellEnd"/>
+      <w:r>
+        <w:t xml:space="preserve"> pour renvoyer une liste de jeu déjà avec certaine info pré-rempli (Dossiers/Nom/Exécutables/Launcher).</w:t>
+      </w:r>
+    </w:p>
+    <w:p>
+      <w:r>
+        <w:t xml:space="preserve">Pour récupérer ces infos la fonction s’appuie sur les fonctions </w:t>
+      </w:r>
+      <w:proofErr w:type="spellStart"/>
+      <w:r>
+        <w:t>SearchFor</w:t>
+      </w:r>
+      <w:proofErr w:type="spellEnd"/>
+      <w:r>
+        <w:t>…</w:t>
+      </w:r>
+      <w:proofErr w:type="spellStart"/>
+      <w:r>
+        <w:t>Executables</w:t>
+      </w:r>
+      <w:proofErr w:type="spellEnd"/>
+      <w:r>
+        <w:t>.</w:t>
+      </w:r>
+    </w:p>
+    <w:p>
+      <w:proofErr w:type="spellStart"/>
+      <w:r>
+        <w:t>SearchForExecutables</w:t>
+      </w:r>
+      <w:proofErr w:type="spellEnd"/>
+      <w:r>
+        <w:t xml:space="preserve"> fait la meme chose mais à partir d’une liste de dossiers ou d’un dossier unique.</w:t>
+      </w:r>
+    </w:p>
+    <w:p>
+      <w:proofErr w:type="spellStart"/>
+      <w:r>
+        <w:t>LauncherName</w:t>
+      </w:r>
+      <w:proofErr w:type="spellEnd"/>
+      <w:r>
+        <w:t xml:space="preserve"> est une </w:t>
+      </w:r>
+      <w:proofErr w:type="spellStart"/>
+      <w:r>
+        <w:t>enum</w:t>
+      </w:r>
+      <w:proofErr w:type="spellEnd"/>
+      <w:r>
+        <w:t xml:space="preserve"> qui contient les noms des principaux launcher.</w:t>
+      </w:r>
+    </w:p>
+    <w:p>
+      <w:pPr>
+        <w:rPr>
+          <w:i/>
+          <w:iCs/>
+          <w:sz w:val="24"/>
+          <w:szCs w:val="24"/>
+          <w:u w:val="single"/>
+        </w:rPr>
+      </w:pPr>
+    </w:p>
+    <w:p>
+      <w:pPr>
+        <w:rPr>
+          <w:i/>
+          <w:iCs/>
+          <w:sz w:val="24"/>
+          <w:szCs w:val="24"/>
+          <w:u w:val="single"/>
+        </w:rPr>
+      </w:pPr>
+    </w:p>
+    <w:p>
+      <w:r>
+        <w:rPr>
+          <w:i/>
+          <w:iCs/>
+          <w:sz w:val="24"/>
+          <w:szCs w:val="24"/>
+          <w:u w:val="single"/>
+        </w:rPr>
+        <w:lastRenderedPageBreak/>
+        <w:t>-Partie</w:t>
+      </w:r>
+      <w:r>
+        <w:rPr>
+          <w:i/>
+          <w:iCs/>
+          <w:sz w:val="24"/>
+          <w:szCs w:val="24"/>
+          <w:u w:val="single"/>
+        </w:rPr>
+        <w:t xml:space="preserve"> </w:t>
+      </w:r>
+      <w:proofErr w:type="spellStart"/>
+      <w:r>
+        <w:rPr>
+          <w:i/>
+          <w:iCs/>
+          <w:sz w:val="24"/>
+          <w:szCs w:val="24"/>
+          <w:u w:val="single"/>
+        </w:rPr>
+        <w:t>SearchInfo</w:t>
+      </w:r>
+      <w:proofErr w:type="spellEnd"/>
+    </w:p>
+    <w:p>
+      <w:pPr>
+        <w:rPr>
+          <w:i/>
+          <w:iCs/>
+          <w:sz w:val="24"/>
+          <w:szCs w:val="24"/>
+          <w:u w:val="single"/>
+        </w:rPr>
+      </w:pPr>
+      <w:r>
+        <w:rPr>
+          <w:noProof/>
+          <w:lang w:eastAsia="fr-FR"/>
+        </w:rPr>
+        <w:drawing>
+          <wp:inline distT="0" distB="0" distL="0" distR="0" wp14:anchorId="20179DB6" wp14:editId="450A1AA5">
+            <wp:extent cx="5760720" cy="2593975"/>
+            <wp:effectExtent l="0" t="0" r="0" b="0"/>
+            <wp:docPr id="37" name="Image 37"/>
+            <wp:cNvGraphicFramePr>
+              <a:graphicFrameLocks xmlns:a="http://schemas.openxmlformats.org/drawingml/2006/main" noChangeAspect="1"/>
+            </wp:cNvGraphicFramePr>
+            <a:graphic xmlns:a="http://schemas.openxmlformats.org/drawingml/2006/main">
+              <a:graphicData uri="http://schemas.openxmlformats.org/drawingml/2006/picture">
+                <pic:pic xmlns:pic="http://schemas.openxmlformats.org/drawingml/2006/picture">
+                  <pic:nvPicPr>
+                    <pic:cNvPr id="1" name=""/>
+                    <pic:cNvPicPr/>
+                  </pic:nvPicPr>
+                  <pic:blipFill>
+                    <a:blip r:embed="rId14"/>
+                    <a:stretch>
+                      <a:fillRect/>
+                    </a:stretch>
+                  </pic:blipFill>
+                  <pic:spPr>
+                    <a:xfrm>
+                      <a:off x="0" y="0"/>
                       <a:ext cx="5760720" cy="2593975"/>
                     </a:xfrm>
                     <a:prstGeom prst="rect">
@@ -1326,15 +1610,7 @@
       </w:r>
       <w:proofErr w:type="spellEnd"/>
       <w:r>
-        <w:t xml:space="preserve"> lance les extractions nécessaires à partir des infos </w:t>
-      </w:r>
-      <w:proofErr w:type="spellStart"/>
-      <w:r>
-        <w:t>recu</w:t>
-      </w:r>
-      <w:proofErr w:type="spellEnd"/>
-      <w:r>
-        <w:t xml:space="preserve"> par </w:t>
+        <w:t xml:space="preserve"> lance les extractions nécessaires à partir des infos recu par </w:t>
       </w:r>
       <w:proofErr w:type="spellStart"/>
       <w:r>
@@ -1362,7 +1638,15 @@
       </w:r>
       <w:proofErr w:type="spellEnd"/>
       <w:r>
-        <w:t>/Image/Icon servent à extraire les infos.</w:t>
+        <w:t>/Image/</w:t>
+      </w:r>
+      <w:proofErr w:type="spellStart"/>
+      <w:r>
+        <w:t>Icon</w:t>
+      </w:r>
+      <w:proofErr w:type="spellEnd"/>
+      <w:r>
+        <w:t xml:space="preserve"> servent à extraire les infos.</w:t>
       </w:r>
     </w:p>
     <w:p>
@@ -1372,15 +1656,7 @@
       </w:r>
       <w:proofErr w:type="spellEnd"/>
       <w:r>
-        <w:t xml:space="preserve"> renvoie un nom de dossier correspondant </w:t>
-      </w:r>
-      <w:proofErr w:type="gramStart"/>
-      <w:r>
-        <w:t>au spécification</w:t>
-      </w:r>
-      <w:proofErr w:type="gramEnd"/>
-      <w:r>
-        <w:t xml:space="preserve"> de Windows à partir du nom du jeu.</w:t>
+        <w:t xml:space="preserve"> renvoie un nom de dossier correspondant au spécification de Windows à partir du nom du jeu.</w:t>
       </w:r>
     </w:p>
     <w:p>
@@ -1542,7 +1818,7 @@
                     </pic:cNvPicPr>
                   </pic:nvPicPr>
                   <pic:blipFill>
-                    <a:blip r:embed="rId12">
+                    <a:blip r:embed="rId15">
                       <a:extLst>
                         <a:ext uri="{28A0092B-C50C-407E-A947-70E740481C1C}">
                           <a14:useLocalDpi xmlns:a14="http://schemas.microsoft.com/office/drawing/2010/main" val="0"/>
@@ -1697,15 +1973,7 @@
       </w:r>
       <w:proofErr w:type="spellEnd"/>
       <w:r>
-        <w:t xml:space="preserve"> permet de modifier </w:t>
-      </w:r>
-      <w:proofErr w:type="gramStart"/>
-      <w:r>
-        <w:t>les détail</w:t>
-      </w:r>
-      <w:proofErr w:type="gramEnd"/>
-      <w:r>
-        <w:t xml:space="preserve"> d’un jeu.</w:t>
+        <w:t xml:space="preserve"> permet de modifier les détail d’un jeu.</w:t>
       </w:r>
     </w:p>
     <w:p>
@@ -1773,7 +2041,7 @@
                     <pic:cNvPicPr/>
                   </pic:nvPicPr>
                   <pic:blipFill>
-                    <a:blip r:embed="rId13"/>
+                    <a:blip r:embed="rId16"/>
                     <a:stretch>
                       <a:fillRect/>
                     </a:stretch>
@@ -2149,7 +2417,7 @@
               </wp:anchor>
             </w:drawing>
           </mc:Choice>
-          <mc:Fallback>
+          <mc:Fallback xmlns:w16cid="http://schemas.microsoft.com/office/word/2016/wordml/cid" xmlns:am3d="http://schemas.microsoft.com/office/drawing/2017/model3d" xmlns:aink="http://schemas.microsoft.com/office/drawing/2016/ink" xmlns:cx8="http://schemas.microsoft.com/office/drawing/2016/5/14/chartex" xmlns:cx7="http://schemas.microsoft.com/office/drawing/2016/5/13/chartex" xmlns:cx6="http://schemas.microsoft.com/office/drawing/2016/5/12/chartex" xmlns:cx5="http://schemas.microsoft.com/office/drawing/2016/5/11/chartex" xmlns:cx4="http://schemas.microsoft.com/office/drawing/2016/5/10/chartex" xmlns:cx3="http://schemas.microsoft.com/office/drawing/2016/5/9/chartex" xmlns:cx2="http://schemas.microsoft.com/office/drawing/2015/10/21/chartex">
             <w:pict>
               <v:shapetype w14:anchorId="4511E0B1" id="_x0000_t202" coordsize="21600,21600" o:spt="202" path="m,l,21600r21600,l21600,xe">
                 <v:stroke joinstyle="miter"/>
@@ -2248,7 +2516,7 @@
                     <pic:cNvPicPr/>
                   </pic:nvPicPr>
                   <pic:blipFill>
-                    <a:blip r:embed="rId14"/>
+                    <a:blip r:embed="rId17"/>
                     <a:stretch>
                       <a:fillRect/>
                     </a:stretch>
@@ -2315,7 +2583,7 @@
                     <pic:cNvPicPr/>
                   </pic:nvPicPr>
                   <pic:blipFill>
-                    <a:blip r:embed="rId15"/>
+                    <a:blip r:embed="rId18"/>
                     <a:stretch>
                       <a:fillRect/>
                     </a:stretch>
@@ -2457,9 +2725,11 @@
       </w:pPr>
       <w:r>
         <w:rPr>
+          <w:noProof/>
           <w:sz w:val="32"/>
           <w:szCs w:val="32"/>
           <w:u w:val="single"/>
+          <w:lang w:eastAsia="fr-FR"/>
         </w:rPr>
         <w:drawing>
           <wp:inline distT="0" distB="0" distL="0" distR="0" wp14:anchorId="524D03CD" wp14:editId="67CE9618">
@@ -2477,7 +2747,7 @@
                     <pic:cNvPicPr/>
                   </pic:nvPicPr>
                   <pic:blipFill>
-                    <a:blip r:embed="rId16"/>
+                    <a:blip r:embed="rId19"/>
                     <a:stretch>
                       <a:fillRect/>
                     </a:stretch>
@@ -2522,7 +2792,15 @@
       </w:r>
       <w:proofErr w:type="spellEnd"/>
       <w:r>
-        <w:t xml:space="preserve"> et Logger et </w:t>
+        <w:t xml:space="preserve"> et </w:t>
+      </w:r>
+      <w:proofErr w:type="spellStart"/>
+      <w:r>
+        <w:t>Logger</w:t>
+      </w:r>
+      <w:proofErr w:type="spellEnd"/>
+      <w:r>
+        <w:t xml:space="preserve"> et </w:t>
       </w:r>
       <w:proofErr w:type="spellStart"/>
       <w:r>
@@ -2585,8 +2863,6 @@
       </w:r>
     </w:p>
     <w:p>
-      <w:bookmarkStart w:id="0" w:name="_GoBack"/>
-      <w:bookmarkEnd w:id="0"/>
       <w:r>
         <w:t>Le paquet Icone permettra de mettre à jour les icones sans avoir à mettre à jour le paquet qui les contiens.</w:t>
       </w:r>
@@ -2649,7 +2925,7 @@
                     <pic:cNvPicPr/>
                   </pic:nvPicPr>
                   <pic:blipFill>
-                    <a:blip r:embed="rId17"/>
+                    <a:blip r:embed="rId20"/>
                     <a:stretch>
                       <a:fillRect/>
                     </a:stretch>
@@ -2680,8 +2956,68 @@
 </w:document>
 </file>
 
+<file path=word/endnotes.xml><?xml version="1.0" encoding="utf-8"?>
+<w:endnotes xmlns:wpc="http://schemas.microsoft.com/office/word/2010/wordprocessingCanvas" xmlns:cx="http://schemas.microsoft.com/office/drawing/2014/chartex" xmlns:cx1="http://schemas.microsoft.com/office/drawing/2015/9/8/chartex" xmlns:mc="http://schemas.openxmlformats.org/markup-compatibility/2006" xmlns:o="urn:schemas-microsoft-com:office:office" xmlns:r="http://schemas.openxmlformats.org/officeDocument/2006/relationships" xmlns:m="http://schemas.openxmlformats.org/officeDocument/2006/math" xmlns:v="urn:schemas-microsoft-com:vml" xmlns:wp14="http://schemas.microsoft.com/office/word/2010/wordprocessingDrawing" xmlns:wp="http://schemas.openxmlformats.org/drawingml/2006/wordprocessingDrawing" xmlns:w10="urn:schemas-microsoft-com:office:word" xmlns:w="http://schemas.openxmlformats.org/wordprocessingml/2006/main" xmlns:w14="http://schemas.microsoft.com/office/word/2010/wordml" xmlns:w15="http://schemas.microsoft.com/office/word/2012/wordml" xmlns:w16se="http://schemas.microsoft.com/office/word/2015/wordml/symex" xmlns:wpg="http://schemas.microsoft.com/office/word/2010/wordprocessingGroup" xmlns:wpi="http://schemas.microsoft.com/office/word/2010/wordprocessingInk" xmlns:wne="http://schemas.microsoft.com/office/word/2006/wordml" xmlns:wps="http://schemas.microsoft.com/office/word/2010/wordprocessingShape" mc:Ignorable="w14 w15 w16se wp14">
+  <w:endnote w:type="separator" w:id="-1">
+    <w:p>
+      <w:pPr>
+        <w:spacing w:after="0" w:line="240" w:lineRule="auto"/>
+      </w:pPr>
+      <w:r>
+        <w:separator/>
+      </w:r>
+    </w:p>
+  </w:endnote>
+  <w:endnote w:type="continuationSeparator" w:id="0">
+    <w:p>
+      <w:pPr>
+        <w:spacing w:after="0" w:line="240" w:lineRule="auto"/>
+      </w:pPr>
+      <w:r>
+        <w:continuationSeparator/>
+      </w:r>
+    </w:p>
+  </w:endnote>
+</w:endnotes>
+</file>
+
+<file path=word/footnotes.xml><?xml version="1.0" encoding="utf-8"?>
+<w:footnotes xmlns:wpc="http://schemas.microsoft.com/office/word/2010/wordprocessingCanvas" xmlns:cx="http://schemas.microsoft.com/office/drawing/2014/chartex" xmlns:cx1="http://schemas.microsoft.com/office/drawing/2015/9/8/chartex" xmlns:mc="http://schemas.openxmlformats.org/markup-compatibility/2006" xmlns:o="urn:schemas-microsoft-com:office:office" xmlns:r="http://schemas.openxmlformats.org/officeDocument/2006/relationships" xmlns:m="http://schemas.openxmlformats.org/officeDocument/2006/math" xmlns:v="urn:schemas-microsoft-com:vml" xmlns:wp14="http://schemas.microsoft.com/office/word/2010/wordprocessingDrawing" xmlns:wp="http://schemas.openxmlformats.org/drawingml/2006/wordprocessingDrawing" xmlns:w10="urn:schemas-microsoft-com:office:word" xmlns:w="http://schemas.openxmlformats.org/wordprocessingml/2006/main" xmlns:w14="http://schemas.microsoft.com/office/word/2010/wordml" xmlns:w15="http://schemas.microsoft.com/office/word/2012/wordml" xmlns:w16se="http://schemas.microsoft.com/office/word/2015/wordml/symex" xmlns:wpg="http://schemas.microsoft.com/office/word/2010/wordprocessingGroup" xmlns:wpi="http://schemas.microsoft.com/office/word/2010/wordprocessingInk" xmlns:wne="http://schemas.microsoft.com/office/word/2006/wordml" xmlns:wps="http://schemas.microsoft.com/office/word/2010/wordprocessingShape" mc:Ignorable="w14 w15 w16se wp14">
+  <w:footnote w:type="separator" w:id="-1">
+    <w:p>
+      <w:pPr>
+        <w:spacing w:after="0" w:line="240" w:lineRule="auto"/>
+      </w:pPr>
+      <w:r>
+        <w:separator/>
+      </w:r>
+    </w:p>
+  </w:footnote>
+  <w:footnote w:type="continuationSeparator" w:id="0">
+    <w:p>
+      <w:pPr>
+        <w:spacing w:after="0" w:line="240" w:lineRule="auto"/>
+      </w:pPr>
+      <w:r>
+        <w:continuationSeparator/>
+      </w:r>
+    </w:p>
+  </w:footnote>
+</w:footnotes>
+</file>
+
+<file path=word/header1.xml><?xml version="1.0" encoding="utf-8"?>
+<w:hdr xmlns:wpc="http://schemas.microsoft.com/office/word/2010/wordprocessingCanvas" xmlns:cx="http://schemas.microsoft.com/office/drawing/2014/chartex" xmlns:cx1="http://schemas.microsoft.com/office/drawing/2015/9/8/chartex" xmlns:mc="http://schemas.openxmlformats.org/markup-compatibility/2006" xmlns:o="urn:schemas-microsoft-com:office:office" xmlns:r="http://schemas.openxmlformats.org/officeDocument/2006/relationships" xmlns:m="http://schemas.openxmlformats.org/officeDocument/2006/math" xmlns:v="urn:schemas-microsoft-com:vml" xmlns:wp14="http://schemas.microsoft.com/office/word/2010/wordprocessingDrawing" xmlns:wp="http://schemas.openxmlformats.org/drawingml/2006/wordprocessingDrawing" xmlns:w10="urn:schemas-microsoft-com:office:word" xmlns:w="http://schemas.openxmlformats.org/wordprocessingml/2006/main" xmlns:w14="http://schemas.microsoft.com/office/word/2010/wordml" xmlns:w15="http://schemas.microsoft.com/office/word/2012/wordml" xmlns:w16se="http://schemas.microsoft.com/office/word/2015/wordml/symex" xmlns:wpg="http://schemas.microsoft.com/office/word/2010/wordprocessingGroup" xmlns:wpi="http://schemas.microsoft.com/office/word/2010/wordprocessingInk" xmlns:wne="http://schemas.microsoft.com/office/word/2006/wordml" xmlns:wps="http://schemas.microsoft.com/office/word/2010/wordprocessingShape" mc:Ignorable="w14 w15 w16se wp14">
+  <w:p>
+    <w:pPr>
+      <w:pStyle w:val="En-tte"/>
+    </w:pPr>
+  </w:p>
+</w:hdr>
+</file>
+
 <file path=word/styles.xml><?xml version="1.0" encoding="utf-8"?>
-<w:styles xmlns:mc="http://schemas.openxmlformats.org/markup-compatibility/2006" xmlns:r="http://schemas.openxmlformats.org/officeDocument/2006/relationships" xmlns:w="http://schemas.openxmlformats.org/wordprocessingml/2006/main" xmlns:w14="http://schemas.microsoft.com/office/word/2010/wordml" xmlns:w15="http://schemas.microsoft.com/office/word/2012/wordml" xmlns:w16cid="http://schemas.microsoft.com/office/word/2016/wordml/cid" xmlns:w16se="http://schemas.microsoft.com/office/word/2015/wordml/symex" mc:Ignorable="w14 w15 w16se w16cid">
+<w:styles xmlns:mc="http://schemas.openxmlformats.org/markup-compatibility/2006" xmlns:r="http://schemas.openxmlformats.org/officeDocument/2006/relationships" xmlns:w="http://schemas.openxmlformats.org/wordprocessingml/2006/main" xmlns:w14="http://schemas.microsoft.com/office/word/2010/wordml" xmlns:w15="http://schemas.microsoft.com/office/word/2012/wordml" xmlns:w16se="http://schemas.microsoft.com/office/word/2015/wordml/symex" mc:Ignorable="w14 w15 w16se">
   <w:docDefaults>
     <w:rPrDefault>
       <w:rPr>
@@ -2697,7 +3033,7 @@
       </w:pPr>
     </w:pPrDefault>
   </w:docDefaults>
-  <w:latentStyles w:defLockedState="0" w:defUIPriority="99" w:defSemiHidden="0" w:defUnhideWhenUsed="0" w:defQFormat="0" w:count="375">
+  <w:latentStyles w:defLockedState="0" w:defUIPriority="99" w:defSemiHidden="0" w:defUnhideWhenUsed="0" w:defQFormat="0" w:count="371">
     <w:lsdException w:name="Normal" w:uiPriority="0" w:qFormat="1"/>
     <w:lsdException w:name="heading 1" w:uiPriority="9" w:qFormat="1"/>
     <w:lsdException w:name="heading 2" w:semiHidden="1" w:uiPriority="9" w:unhideWhenUsed="1" w:qFormat="1"/>
@@ -2803,6 +3139,7 @@
     <w:lsdException w:name="HTML Sample" w:semiHidden="1" w:unhideWhenUsed="1"/>
     <w:lsdException w:name="HTML Typewriter" w:semiHidden="1" w:unhideWhenUsed="1"/>
     <w:lsdException w:name="HTML Variable" w:semiHidden="1" w:unhideWhenUsed="1"/>
+    <w:lsdException w:name="Normal Table" w:semiHidden="1" w:unhideWhenUsed="1"/>
     <w:lsdException w:name="annotation subject" w:semiHidden="1" w:unhideWhenUsed="1"/>
     <w:lsdException w:name="No List" w:semiHidden="1" w:unhideWhenUsed="1"/>
     <w:lsdException w:name="Outline List 1" w:semiHidden="1" w:unhideWhenUsed="1"/>
@@ -2846,8 +3183,10 @@
     <w:lsdException w:name="Table Elegant" w:semiHidden="1" w:unhideWhenUsed="1"/>
     <w:lsdException w:name="Table Professional" w:semiHidden="1" w:unhideWhenUsed="1"/>
     <w:lsdException w:name="Table Subtle 1" w:semiHidden="1" w:unhideWhenUsed="1"/>
+    <w:lsdException w:name="Table Subtle 2" w:semiHidden="1" w:unhideWhenUsed="1"/>
     <w:lsdException w:name="Table Web 1" w:semiHidden="1" w:unhideWhenUsed="1"/>
     <w:lsdException w:name="Table Web 2" w:semiHidden="1" w:unhideWhenUsed="1"/>
+    <w:lsdException w:name="Table Web 3" w:semiHidden="1" w:unhideWhenUsed="1"/>
     <w:lsdException w:name="Balloon Text" w:semiHidden="1" w:unhideWhenUsed="1"/>
     <w:lsdException w:name="Table Grid" w:uiPriority="39"/>
     <w:lsdException w:name="Table Theme" w:semiHidden="1" w:unhideWhenUsed="1"/>
@@ -3066,10 +3405,6 @@
     <w:lsdException w:name="List Table 5 Dark Accent 6" w:uiPriority="50"/>
     <w:lsdException w:name="List Table 6 Colorful Accent 6" w:uiPriority="51"/>
     <w:lsdException w:name="List Table 7 Colorful Accent 6" w:uiPriority="52"/>
-    <w:lsdException w:name="Mention" w:semiHidden="1" w:unhideWhenUsed="1"/>
-    <w:lsdException w:name="Smart Hyperlink" w:semiHidden="1" w:unhideWhenUsed="1"/>
-    <w:lsdException w:name="Hashtag" w:semiHidden="1" w:unhideWhenUsed="1"/>
-    <w:lsdException w:name="Unresolved Mention" w:semiHidden="1" w:unhideWhenUsed="1"/>
   </w:latentStyles>
   <w:style w:type="paragraph" w:default="1" w:styleId="Normal">
     <w:name w:val="Normal"/>
@@ -3151,6 +3486,50 @@
     <w:rPr>
       <w:lang w:eastAsia="fr-FR"/>
     </w:rPr>
+  </w:style>
+  <w:style w:type="paragraph" w:styleId="En-tte">
+    <w:name w:val="header"/>
+    <w:basedOn w:val="Normal"/>
+    <w:link w:val="En-tteCar"/>
+    <w:uiPriority w:val="99"/>
+    <w:unhideWhenUsed/>
+    <w:rsid w:val="00F55F83"/>
+    <w:pPr>
+      <w:tabs>
+        <w:tab w:val="center" w:pos="4536"/>
+        <w:tab w:val="right" w:pos="9072"/>
+      </w:tabs>
+      <w:spacing w:after="0" w:line="240" w:lineRule="auto"/>
+    </w:pPr>
+  </w:style>
+  <w:style w:type="character" w:customStyle="1" w:styleId="En-tteCar">
+    <w:name w:val="En-tête Car"/>
+    <w:basedOn w:val="Policepardfaut"/>
+    <w:link w:val="En-tte"/>
+    <w:uiPriority w:val="99"/>
+    <w:rsid w:val="00F55F83"/>
+  </w:style>
+  <w:style w:type="paragraph" w:styleId="Pieddepage">
+    <w:name w:val="footer"/>
+    <w:basedOn w:val="Normal"/>
+    <w:link w:val="PieddepageCar"/>
+    <w:uiPriority w:val="99"/>
+    <w:unhideWhenUsed/>
+    <w:rsid w:val="00F55F83"/>
+    <w:pPr>
+      <w:tabs>
+        <w:tab w:val="center" w:pos="4536"/>
+        <w:tab w:val="right" w:pos="9072"/>
+      </w:tabs>
+      <w:spacing w:after="0" w:line="240" w:lineRule="auto"/>
+    </w:pPr>
+  </w:style>
+  <w:style w:type="character" w:customStyle="1" w:styleId="PieddepageCar">
+    <w:name w:val="Pied de page Car"/>
+    <w:basedOn w:val="Policepardfaut"/>
+    <w:link w:val="Pieddepage"/>
+    <w:uiPriority w:val="99"/>
+    <w:rsid w:val="00F55F83"/>
   </w:style>
 </w:styles>
 </file>
@@ -3421,7 +3800,7 @@
 </file>
 
 <file path=customXml/itemProps1.xml><?xml version="1.0" encoding="utf-8"?>
-<ds:datastoreItem xmlns:ds="http://schemas.openxmlformats.org/officeDocument/2006/customXml" ds:itemID="{656F6CF5-A9ED-48FF-A930-B49E88ECD64B}">
+<ds:datastoreItem xmlns:ds="http://schemas.openxmlformats.org/officeDocument/2006/customXml" ds:itemID="{66F894C5-96C1-4D36-BC4E-50519012A255}">
   <ds:schemaRefs>
     <ds:schemaRef ds:uri="http://schemas.openxmlformats.org/officeDocument/2006/bibliography"/>
   </ds:schemaRefs>

</xml_diff>

<commit_message>
update Documentation C#.docx update Documentation IHM.docx update Documentation Projet tut.docx
</commit_message>
<xml_diff>
--- a/Documentation/Documentation C#.docx
+++ b/Documentation/Documentation C#.docx
@@ -53,15 +53,7 @@
     </w:p>
     <w:p>
       <w:r>
-        <w:t xml:space="preserve">Ce manager est situé dans le paquet </w:t>
-      </w:r>
-      <w:proofErr w:type="spellStart"/>
-      <w:r>
-        <w:t>Modele</w:t>
-      </w:r>
-      <w:proofErr w:type="spellEnd"/>
-      <w:r>
-        <w:t xml:space="preserve"> dans la classe Manager.</w:t>
+        <w:t>Ce manager est situé dans le paquet Modele dans la classe Manager.</w:t>
       </w:r>
     </w:p>
     <w:p>
@@ -328,16 +320,7 @@
           <w:u w:val="single"/>
         </w:rPr>
         <w:lastRenderedPageBreak/>
-        <w:t xml:space="preserve">Paquet </w:t>
-      </w:r>
-      <w:proofErr w:type="spellStart"/>
-      <w:r>
-        <w:rPr>
-          <w:sz w:val="24"/>
-          <w:szCs w:val="24"/>
-          <w:u w:val="single"/>
-        </w:rPr>
-        <w:t>FolderExplore</w:t>
+        <w:t>Paquet FolderExplore</w:t>
       </w:r>
       <w:r>
         <w:rPr>
@@ -347,7 +330,6 @@
         </w:rPr>
         <w:t>r</w:t>
       </w:r>
-      <w:proofErr w:type="spellEnd"/>
       <w:r>
         <w:rPr>
           <w:sz w:val="24"/>
@@ -443,64 +425,26 @@
           <w:szCs w:val="24"/>
           <w:u w:val="single"/>
         </w:rPr>
-        <w:t xml:space="preserve">Paquet </w:t>
-      </w:r>
-      <w:proofErr w:type="spellStart"/>
-      <w:r>
-        <w:rPr>
-          <w:sz w:val="24"/>
-          <w:szCs w:val="24"/>
-          <w:u w:val="single"/>
-        </w:rPr>
-        <w:t>Modele</w:t>
-      </w:r>
-      <w:proofErr w:type="spellEnd"/>
-      <w:r>
-        <w:rPr>
-          <w:sz w:val="24"/>
-          <w:szCs w:val="24"/>
-          <w:u w:val="single"/>
-        </w:rPr>
-        <w:t> :</w:t>
-      </w:r>
-    </w:p>
-    <w:p>
-      <w:pPr>
-        <w:rPr>
-          <w:i/>
-          <w:sz w:val="24"/>
-          <w:szCs w:val="24"/>
-          <w:u w:val="single"/>
-        </w:rPr>
-      </w:pPr>
-      <w:r>
-        <w:rPr>
-          <w:i/>
-          <w:sz w:val="24"/>
-          <w:szCs w:val="24"/>
-          <w:u w:val="single"/>
-        </w:rPr>
-        <w:t xml:space="preserve">-Partie </w:t>
-      </w:r>
-      <w:proofErr w:type="spellStart"/>
-      <w:r>
-        <w:rPr>
-          <w:i/>
-          <w:sz w:val="24"/>
-          <w:szCs w:val="24"/>
-          <w:u w:val="single"/>
-        </w:rPr>
-        <w:t>Element</w:t>
-      </w:r>
-      <w:proofErr w:type="spellEnd"/>
-      <w:r>
-        <w:rPr>
-          <w:i/>
-          <w:sz w:val="24"/>
-          <w:szCs w:val="24"/>
-          <w:u w:val="single"/>
-        </w:rPr>
-        <w:t> :</w:t>
+        <w:t>Paquet Modele :</w:t>
+      </w:r>
+    </w:p>
+    <w:p>
+      <w:pPr>
+        <w:rPr>
+          <w:i/>
+          <w:sz w:val="24"/>
+          <w:szCs w:val="24"/>
+          <w:u w:val="single"/>
+        </w:rPr>
+      </w:pPr>
+      <w:r>
+        <w:rPr>
+          <w:i/>
+          <w:sz w:val="24"/>
+          <w:szCs w:val="24"/>
+          <w:u w:val="single"/>
+        </w:rPr>
+        <w:t>-Partie Element :</w:t>
       </w:r>
     </w:p>
     <w:p>
@@ -561,15 +505,7 @@
         <w:t xml:space="preserve"> Jeu regroupe les informations principales d’un jeu et Launcher possède le nombre de jeux qu’il contient.</w:t>
       </w:r>
       <w:r>
-        <w:t xml:space="preserve"> L’attribut </w:t>
-      </w:r>
-      <w:proofErr w:type="spellStart"/>
-      <w:r>
-        <w:t>IsManuallyAdded</w:t>
-      </w:r>
-      <w:proofErr w:type="spellEnd"/>
-      <w:r>
-        <w:t xml:space="preserve"> permet de savoir si le jeu a été ajouter par l’utilisateur ou s’il est trouvé par l’application.</w:t>
+        <w:t xml:space="preserve"> L’attribut IsManuallyAdded permet de savoir si le jeu a été ajouter par l’utilisateur ou s’il est trouvé par l’application.</w:t>
       </w:r>
     </w:p>
     <w:p>
@@ -745,64 +681,18 @@
       </w:r>
     </w:p>
     <w:p>
-      <w:proofErr w:type="spellStart"/>
-      <w:proofErr w:type="gramStart"/>
-      <w:r>
-        <w:t>SetInfo</w:t>
-      </w:r>
-      <w:proofErr w:type="spellEnd"/>
-      <w:r>
-        <w:t>(</w:t>
-      </w:r>
-      <w:proofErr w:type="gramEnd"/>
-      <w:r>
-        <w:t xml:space="preserve">) appel la fonction </w:t>
-      </w:r>
-      <w:proofErr w:type="spellStart"/>
-      <w:r>
-        <w:t>SearchInfo.SetInfo</w:t>
-      </w:r>
-      <w:proofErr w:type="spellEnd"/>
-      <w:r>
-        <w:t>() dans un nouveau thread.</w:t>
-      </w:r>
-    </w:p>
-    <w:p>
-      <w:proofErr w:type="spellStart"/>
-      <w:proofErr w:type="gramStart"/>
-      <w:r>
-        <w:t>InsertGame</w:t>
-      </w:r>
-      <w:proofErr w:type="spellEnd"/>
-      <w:r>
-        <w:t>(</w:t>
-      </w:r>
-      <w:proofErr w:type="gramEnd"/>
-      <w:r>
-        <w:t>) insert les jeux par ordre alphabétique dans leurs différents launchers</w:t>
-      </w:r>
-    </w:p>
-    <w:p>
-      <w:proofErr w:type="spellStart"/>
-      <w:proofErr w:type="gramStart"/>
-      <w:r>
-        <w:t>InsertLauncher</w:t>
-      </w:r>
-      <w:proofErr w:type="spellEnd"/>
-      <w:r>
-        <w:t>(</w:t>
-      </w:r>
-      <w:proofErr w:type="gramEnd"/>
-      <w:r>
-        <w:t xml:space="preserve">) insert les </w:t>
-      </w:r>
-      <w:proofErr w:type="spellStart"/>
-      <w:r>
-        <w:t>launchers</w:t>
-      </w:r>
-      <w:proofErr w:type="spellEnd"/>
-      <w:r>
-        <w:t xml:space="preserve"> par ordre alphabétique en laissant le launcher « Autre » toujours en dernier.</w:t>
+      <w:r>
+        <w:t>SetInfo() appel la fonction SearchInfo.SetInfo() dans un nouveau thread.</w:t>
+      </w:r>
+    </w:p>
+    <w:p>
+      <w:r>
+        <w:t>InsertGame() insert les jeux par ordre alphabétique dans leurs différents launchers</w:t>
+      </w:r>
+    </w:p>
+    <w:p>
+      <w:r>
+        <w:t>InsertLauncher() insert les launchers par ordre alphabétique en laissant le launcher « Autre » toujours en dernier.</w:t>
       </w:r>
     </w:p>
     <w:p>
@@ -925,27 +815,15 @@
         <w:lastRenderedPageBreak/>
         <w:t xml:space="preserve">-Partie </w:t>
       </w:r>
-      <w:proofErr w:type="spellStart"/>
-      <w:r>
-        <w:rPr>
-          <w:i/>
-          <w:iCs/>
-          <w:sz w:val="24"/>
-          <w:szCs w:val="24"/>
-          <w:u w:val="single"/>
-        </w:rPr>
-        <w:t>GameSearcher</w:t>
-      </w:r>
-      <w:proofErr w:type="spellEnd"/>
-      <w:r>
-        <w:rPr>
-          <w:i/>
-          <w:iCs/>
-          <w:sz w:val="24"/>
-          <w:szCs w:val="24"/>
-          <w:u w:val="single"/>
-        </w:rPr>
-        <w:t> :</w:t>
+      <w:r>
+        <w:rPr>
+          <w:i/>
+          <w:iCs/>
+          <w:sz w:val="24"/>
+          <w:szCs w:val="24"/>
+          <w:u w:val="single"/>
+        </w:rPr>
+        <w:t>GameSearcher :</w:t>
       </w:r>
     </w:p>
     <w:p>
@@ -1002,178 +880,163 @@
     </w:p>
     <w:p>
       <w:r>
-        <w:t xml:space="preserve">Dossiers et Jeux sont des propriétés calculées à partir de </w:t>
-      </w:r>
-      <w:proofErr w:type="spellStart"/>
-      <w:r>
-        <w:t>GetGamesDirectory</w:t>
-      </w:r>
-      <w:proofErr w:type="spellEnd"/>
-      <w:r>
-        <w:t xml:space="preserve"> (Dossiers) et </w:t>
-      </w:r>
-      <w:proofErr w:type="spellStart"/>
-      <w:r>
-        <w:t>GetGames</w:t>
-      </w:r>
-      <w:proofErr w:type="spellEnd"/>
-      <w:r>
-        <w:t xml:space="preserve"> (Jeux) une fois calculé le résultat est stockées dans un variable privée du même nom.</w:t>
-      </w:r>
-    </w:p>
-    <w:p>
-      <w:proofErr w:type="spellStart"/>
-      <w:r>
-        <w:t>LauncherName</w:t>
-      </w:r>
-      <w:proofErr w:type="spellEnd"/>
-      <w:r>
-        <w:t xml:space="preserve"> est une </w:t>
-      </w:r>
-      <w:proofErr w:type="spellStart"/>
-      <w:r>
-        <w:t>enum</w:t>
-      </w:r>
-      <w:proofErr w:type="spellEnd"/>
-      <w:r>
-        <w:t xml:space="preserve"> qui contient les noms des principaux launcher.</w:t>
-      </w:r>
-    </w:p>
-    <w:p>
-      <w:pPr>
-        <w:rPr>
-          <w:i/>
-          <w:iCs/>
-          <w:sz w:val="24"/>
-          <w:szCs w:val="24"/>
-          <w:u w:val="single"/>
-        </w:rPr>
-      </w:pPr>
-    </w:p>
-    <w:p>
-      <w:pPr>
-        <w:rPr>
-          <w:i/>
-          <w:iCs/>
-          <w:sz w:val="24"/>
-          <w:szCs w:val="24"/>
-          <w:u w:val="single"/>
-        </w:rPr>
-      </w:pPr>
-    </w:p>
-    <w:p>
-      <w:pPr>
-        <w:rPr>
-          <w:i/>
-          <w:iCs/>
-          <w:sz w:val="24"/>
-          <w:szCs w:val="24"/>
-          <w:u w:val="single"/>
-        </w:rPr>
-      </w:pPr>
-    </w:p>
-    <w:p>
-      <w:pPr>
-        <w:rPr>
-          <w:i/>
-          <w:iCs/>
-          <w:sz w:val="24"/>
-          <w:szCs w:val="24"/>
-          <w:u w:val="single"/>
-        </w:rPr>
-      </w:pPr>
-    </w:p>
-    <w:p>
-      <w:pPr>
-        <w:rPr>
-          <w:i/>
-          <w:iCs/>
-          <w:sz w:val="24"/>
-          <w:szCs w:val="24"/>
-          <w:u w:val="single"/>
-        </w:rPr>
-      </w:pPr>
-    </w:p>
-    <w:p>
-      <w:pPr>
-        <w:rPr>
-          <w:i/>
-          <w:iCs/>
-          <w:sz w:val="24"/>
-          <w:szCs w:val="24"/>
-          <w:u w:val="single"/>
-        </w:rPr>
-      </w:pPr>
-    </w:p>
-    <w:p>
-      <w:pPr>
-        <w:rPr>
-          <w:i/>
-          <w:iCs/>
-          <w:sz w:val="24"/>
-          <w:szCs w:val="24"/>
-          <w:u w:val="single"/>
-        </w:rPr>
-      </w:pPr>
-    </w:p>
-    <w:p>
-      <w:pPr>
-        <w:rPr>
-          <w:i/>
-          <w:iCs/>
-          <w:sz w:val="24"/>
-          <w:szCs w:val="24"/>
-          <w:u w:val="single"/>
-        </w:rPr>
-      </w:pPr>
-    </w:p>
-    <w:p>
-      <w:pPr>
-        <w:rPr>
-          <w:i/>
-          <w:iCs/>
-          <w:sz w:val="24"/>
-          <w:szCs w:val="24"/>
-          <w:u w:val="single"/>
-        </w:rPr>
-      </w:pPr>
-    </w:p>
-    <w:p>
-      <w:r>
-        <w:rPr>
-          <w:i/>
-          <w:iCs/>
-          <w:sz w:val="24"/>
-          <w:szCs w:val="24"/>
-          <w:u w:val="single"/>
-        </w:rPr>
-        <w:lastRenderedPageBreak/>
-        <w:t>-Partie</w:t>
-      </w:r>
-      <w:r>
-        <w:rPr>
-          <w:i/>
-          <w:iCs/>
-          <w:sz w:val="24"/>
-          <w:szCs w:val="24"/>
-          <w:u w:val="single"/>
-        </w:rPr>
+        <w:t>Dossiers et Jeux sont des propriétés calculées à partir de GetGamesDirectory (Dossiers) et GetGames (Jeux) une fois calculé le résultat est stockées dans un variable privée du même nom.</w:t>
+      </w:r>
+      <w:r>
+        <w:t xml:space="preserve"> Chaque classe fille de GameSearcher spécialise GetGames et GetGamesDirectory pour un launcher </w:t>
+      </w:r>
+      <w:r>
+        <w:t>spécifique</w:t>
+      </w:r>
+      <w:r>
+        <w:t>.</w:t>
+      </w:r>
+      <w:r>
         <w:t xml:space="preserve"> </w:t>
       </w:r>
-      <w:proofErr w:type="spellStart"/>
-      <w:r>
-        <w:rPr>
-          <w:i/>
-          <w:iCs/>
-          <w:sz w:val="24"/>
-          <w:szCs w:val="24"/>
-          <w:u w:val="single"/>
-        </w:rPr>
-        <w:t>SearchInfo</w:t>
+    </w:p>
+    <w:p>
+      <w:r>
+        <w:t>OtherSearcher se comporte comme les autres mais se base sur un chemin (ou une liste de chemin) pour trouver des jeux.</w:t>
       </w:r>
       <w:bookmarkStart w:id="0" w:name="_GoBack"/>
       <w:bookmarkEnd w:id="0"/>
-      <w:proofErr w:type="spellEnd"/>
+    </w:p>
+    <w:p>
+      <w:r>
+        <w:t>LauncherName est une enum qui contient les noms des principaux launcher.</w:t>
+      </w:r>
+    </w:p>
+    <w:p>
+      <w:pPr>
+        <w:rPr>
+          <w:i/>
+          <w:iCs/>
+          <w:sz w:val="24"/>
+          <w:szCs w:val="24"/>
+          <w:u w:val="single"/>
+        </w:rPr>
+      </w:pPr>
+    </w:p>
+    <w:p>
+      <w:pPr>
+        <w:rPr>
+          <w:i/>
+          <w:iCs/>
+          <w:sz w:val="24"/>
+          <w:szCs w:val="24"/>
+          <w:u w:val="single"/>
+        </w:rPr>
+      </w:pPr>
+    </w:p>
+    <w:p>
+      <w:pPr>
+        <w:rPr>
+          <w:i/>
+          <w:iCs/>
+          <w:sz w:val="24"/>
+          <w:szCs w:val="24"/>
+          <w:u w:val="single"/>
+        </w:rPr>
+      </w:pPr>
+    </w:p>
+    <w:p>
+      <w:pPr>
+        <w:rPr>
+          <w:i/>
+          <w:iCs/>
+          <w:sz w:val="24"/>
+          <w:szCs w:val="24"/>
+          <w:u w:val="single"/>
+        </w:rPr>
+      </w:pPr>
+    </w:p>
+    <w:p>
+      <w:pPr>
+        <w:rPr>
+          <w:i/>
+          <w:iCs/>
+          <w:sz w:val="24"/>
+          <w:szCs w:val="24"/>
+          <w:u w:val="single"/>
+        </w:rPr>
+      </w:pPr>
+    </w:p>
+    <w:p>
+      <w:pPr>
+        <w:rPr>
+          <w:i/>
+          <w:iCs/>
+          <w:sz w:val="24"/>
+          <w:szCs w:val="24"/>
+          <w:u w:val="single"/>
+        </w:rPr>
+      </w:pPr>
+    </w:p>
+    <w:p>
+      <w:pPr>
+        <w:rPr>
+          <w:i/>
+          <w:iCs/>
+          <w:sz w:val="24"/>
+          <w:szCs w:val="24"/>
+          <w:u w:val="single"/>
+        </w:rPr>
+      </w:pPr>
+    </w:p>
+    <w:p>
+      <w:pPr>
+        <w:rPr>
+          <w:i/>
+          <w:iCs/>
+          <w:sz w:val="24"/>
+          <w:szCs w:val="24"/>
+          <w:u w:val="single"/>
+        </w:rPr>
+      </w:pPr>
+    </w:p>
+    <w:p>
+      <w:pPr>
+        <w:rPr>
+          <w:i/>
+          <w:iCs/>
+          <w:sz w:val="24"/>
+          <w:szCs w:val="24"/>
+          <w:u w:val="single"/>
+        </w:rPr>
+      </w:pPr>
+    </w:p>
+    <w:p>
+      <w:r>
+        <w:rPr>
+          <w:i/>
+          <w:iCs/>
+          <w:sz w:val="24"/>
+          <w:szCs w:val="24"/>
+          <w:u w:val="single"/>
+        </w:rPr>
+        <w:t>-Partie</w:t>
+      </w:r>
+      <w:r>
+        <w:rPr>
+          <w:i/>
+          <w:iCs/>
+          <w:sz w:val="24"/>
+          <w:szCs w:val="24"/>
+          <w:u w:val="single"/>
+        </w:rPr>
+        <w:t xml:space="preserve"> </w:t>
+      </w:r>
+      <w:r>
+        <w:rPr>
+          <w:i/>
+          <w:iCs/>
+          <w:sz w:val="24"/>
+          <w:szCs w:val="24"/>
+          <w:u w:val="single"/>
+        </w:rPr>
+        <w:t>SearchInfo</w:t>
+      </w:r>
     </w:p>
     <w:p>
       <w:pPr>
@@ -1228,149 +1091,54 @@
       </w:r>
     </w:p>
     <w:p>
-      <w:proofErr w:type="spellStart"/>
-      <w:r>
-        <w:t>SearchInfo</w:t>
-      </w:r>
-      <w:proofErr w:type="spellEnd"/>
-      <w:r>
-        <w:t xml:space="preserve"> permet d’aller chercher les informations d’un jeu sur internet tel que l’icône, la description et l’image. La classe possède des attribut </w:t>
-      </w:r>
-      <w:proofErr w:type="spellStart"/>
-      <w:r>
-        <w:t>ThreadStatic</w:t>
-      </w:r>
-      <w:proofErr w:type="spellEnd"/>
-      <w:r>
-        <w:t xml:space="preserve"> pour permettre de </w:t>
-      </w:r>
-      <w:proofErr w:type="spellStart"/>
-      <w:r>
-        <w:t>multithreadé</w:t>
-      </w:r>
-      <w:proofErr w:type="spellEnd"/>
-      <w:r>
-        <w:t xml:space="preserve"> la recherche d’info (qui peux prendre jusqu’à 2 sec par jeu voir plus).</w:t>
-      </w:r>
-    </w:p>
-    <w:p>
-      <w:proofErr w:type="spellStart"/>
-      <w:r>
-        <w:t>SetInfo</w:t>
-      </w:r>
-      <w:proofErr w:type="spellEnd"/>
-      <w:r>
-        <w:t xml:space="preserve"> reçoit un objet car il doit être compatible avec le </w:t>
-      </w:r>
-      <w:proofErr w:type="spellStart"/>
-      <w:r>
-        <w:t>deleguate</w:t>
-      </w:r>
-      <w:proofErr w:type="spellEnd"/>
-      <w:r>
-        <w:t xml:space="preserve"> </w:t>
-      </w:r>
-      <w:proofErr w:type="spellStart"/>
+      <w:r>
+        <w:t>SearchInfo permet d’aller chercher les informations d’un jeu sur internet tel que l’icône, la description et l’image. La classe possède des attribut ThreadStatic pour permettre de multithreadé la recherche d’info (qui peux prendre jusqu’à 2 sec par jeu voir plus).</w:t>
+      </w:r>
+    </w:p>
+    <w:p>
+      <w:r>
+        <w:t xml:space="preserve">SetInfo reçoit un objet car il doit être compatible avec le deleguate </w:t>
+      </w:r>
       <w:r>
         <w:t>ParameterizedThreadStart</w:t>
       </w:r>
-      <w:proofErr w:type="spellEnd"/>
-      <w:r>
-        <w:t xml:space="preserve"> pour pouvoir lui donner un jeu en paramètre. </w:t>
-      </w:r>
-      <w:proofErr w:type="spellStart"/>
-      <w:r>
-        <w:t>SetInfo</w:t>
-      </w:r>
-      <w:proofErr w:type="spellEnd"/>
-      <w:r>
-        <w:t xml:space="preserve"> va regarder quelle sont les infos manquantes.</w:t>
-      </w:r>
-    </w:p>
-    <w:p>
-      <w:proofErr w:type="spellStart"/>
-      <w:r>
-        <w:t>ExtractGameInfoFromExec</w:t>
-      </w:r>
-      <w:proofErr w:type="spellEnd"/>
-      <w:r>
-        <w:t xml:space="preserve"> sert à récupérer des infos (dossier, nom) à partir de l’exécutable.</w:t>
-      </w:r>
-    </w:p>
-    <w:p>
-      <w:proofErr w:type="spellStart"/>
-      <w:r>
-        <w:t>Tanslate</w:t>
-      </w:r>
-      <w:proofErr w:type="spellEnd"/>
-      <w:r>
-        <w:t xml:space="preserve"> s’appuie sur un serveur de traduction pour traduire de l’anglais vers français.</w:t>
-      </w:r>
-    </w:p>
-    <w:p>
-      <w:proofErr w:type="spellStart"/>
-      <w:r>
-        <w:t>ExtractGameInfoFromWeb</w:t>
-      </w:r>
-      <w:proofErr w:type="spellEnd"/>
-      <w:r>
-        <w:t xml:space="preserve"> lance les extractions nécessaires à partir des infos recu par </w:t>
-      </w:r>
-      <w:proofErr w:type="spellStart"/>
-      <w:r>
-        <w:t>SetInfo</w:t>
-      </w:r>
-      <w:proofErr w:type="spellEnd"/>
-      <w:r>
-        <w:t>.</w:t>
-      </w:r>
-    </w:p>
-    <w:p>
-      <w:proofErr w:type="spellStart"/>
-      <w:r>
-        <w:t>ReplaceName</w:t>
-      </w:r>
-      <w:proofErr w:type="spellEnd"/>
-      <w:r>
-        <w:t xml:space="preserve"> sert à obtenir le nom du jeu modifié convenant au site qu’on utilise pour aller chercher les infos (IGDB).</w:t>
-      </w:r>
-    </w:p>
-    <w:p>
-      <w:proofErr w:type="spellStart"/>
-      <w:r>
-        <w:t>ExctractDescription</w:t>
-      </w:r>
-      <w:proofErr w:type="spellEnd"/>
-      <w:r>
-        <w:t>/Image/</w:t>
-      </w:r>
-      <w:proofErr w:type="spellStart"/>
-      <w:r>
-        <w:t>Icon</w:t>
-      </w:r>
-      <w:proofErr w:type="spellEnd"/>
-      <w:r>
-        <w:t xml:space="preserve"> servent à extraire les infos.</w:t>
-      </w:r>
-    </w:p>
-    <w:p>
-      <w:proofErr w:type="spellStart"/>
-      <w:r>
-        <w:t>GetFolderName</w:t>
-      </w:r>
-      <w:proofErr w:type="spellEnd"/>
-      <w:r>
-        <w:t xml:space="preserve"> renvoie un nom de dossier correspondant au spécification de Windows à partir du nom du jeu.</w:t>
-      </w:r>
-    </w:p>
-    <w:p>
-      <w:proofErr w:type="spellStart"/>
-      <w:r>
-        <w:t>CreateFolderStructure</w:t>
-      </w:r>
-      <w:proofErr w:type="spellEnd"/>
-      <w:r>
-        <w:t xml:space="preserve"> s’assure de créer le chemin dans lequel les infos seront placé.</w:t>
+      <w:r>
+        <w:t xml:space="preserve"> pour pouvoir lui donner un jeu en paramètre. SetInfo va regarder quelle sont les infos manquantes.</w:t>
+      </w:r>
+    </w:p>
+    <w:p>
+      <w:r>
+        <w:t>ExtractGameInfoFromExec sert à récupérer des infos (dossier, nom) à partir de l’exécutable.</w:t>
+      </w:r>
+    </w:p>
+    <w:p>
+      <w:r>
+        <w:t>Tanslate s’appuie sur un serveur de traduction pour traduire de l’anglais vers français.</w:t>
+      </w:r>
+    </w:p>
+    <w:p>
+      <w:r>
+        <w:t>ExtractGameInfoFromWeb lance les extractions nécessaires à partir des infos recu par SetInfo.</w:t>
+      </w:r>
+    </w:p>
+    <w:p>
+      <w:r>
+        <w:t>ReplaceName sert à obtenir le nom du jeu modifié convenant au site qu’on utilise pour aller chercher les infos (IGDB).</w:t>
+      </w:r>
+    </w:p>
+    <w:p>
+      <w:r>
+        <w:t>ExctractDescription/Image/Icon servent à extraire les infos.</w:t>
+      </w:r>
+    </w:p>
+    <w:p>
+      <w:r>
+        <w:t>GetFolderName renvoie un nom de dossier correspondant au spécification de Windows à partir du nom du jeu.</w:t>
+      </w:r>
+    </w:p>
+    <w:p>
+      <w:r>
+        <w:t>CreateFolderStructure s’assure de créer le chemin dans lequel les infos seront placé.</w:t>
       </w:r>
     </w:p>
     <w:p/>
@@ -1451,7 +1219,6 @@
           <w:szCs w:val="24"/>
           <w:u w:val="single"/>
         </w:rPr>
-        <w:lastRenderedPageBreak/>
         <w:t>Paquet Vue :</w:t>
       </w:r>
     </w:p>
@@ -1473,20 +1240,8 @@
           <w:szCs w:val="24"/>
           <w:u w:val="single"/>
         </w:rPr>
-        <w:t xml:space="preserve">-Partie </w:t>
-      </w:r>
-      <w:proofErr w:type="spellStart"/>
-      <w:r>
-        <w:rPr>
-          <w:i/>
-          <w:iCs/>
-          <w:sz w:val="24"/>
-          <w:szCs w:val="24"/>
-          <w:u w:val="single"/>
-        </w:rPr>
-        <w:t>MainWindow</w:t>
-      </w:r>
-      <w:proofErr w:type="spellEnd"/>
+        <w:t>-Partie MainWindow</w:t>
+      </w:r>
     </w:p>
     <w:p>
       <w:pPr>
@@ -1556,174 +1311,46 @@
     </w:p>
     <w:p>
       <w:r>
-        <w:t xml:space="preserve">App possède un Navigator de cette manière le Navigator est accessible à l’entièreté de la Vue.       App possède un Manager de cette manière le Manager est accessible à l’entièreté de la Vue.  Navigator est la classe qui gère la navigation de la vue, c’est elle qui modifie les </w:t>
-      </w:r>
-      <w:proofErr w:type="spellStart"/>
-      <w:r>
-        <w:t>ContentControl</w:t>
-      </w:r>
-      <w:proofErr w:type="spellEnd"/>
-      <w:r>
-        <w:t xml:space="preserve"> et ouvre les fenêtres.</w:t>
-      </w:r>
-    </w:p>
-    <w:p>
-      <w:proofErr w:type="spellStart"/>
-      <w:r>
-        <w:t>Navigator.Setup</w:t>
-      </w:r>
-      <w:proofErr w:type="spellEnd"/>
-      <w:r>
-        <w:t xml:space="preserve">() permet de chargé l’application à partir de la sauvegarde (stub ou réel) et </w:t>
-      </w:r>
-      <w:proofErr w:type="gramStart"/>
-      <w:r>
-        <w:t>Save(</w:t>
-      </w:r>
-      <w:proofErr w:type="gramEnd"/>
-      <w:r>
-        <w:t xml:space="preserve">) lance la sauvegarde. </w:t>
-      </w:r>
-      <w:proofErr w:type="spellStart"/>
-      <w:r>
-        <w:t>UpdateDetail</w:t>
-      </w:r>
-      <w:proofErr w:type="spellEnd"/>
-      <w:r>
-        <w:t xml:space="preserve"> permet de changer le contenu du </w:t>
-      </w:r>
-      <w:proofErr w:type="spellStart"/>
-      <w:r>
-        <w:t>ContentControl</w:t>
-      </w:r>
-      <w:proofErr w:type="spellEnd"/>
-      <w:r>
-        <w:t xml:space="preserve"> passer en paramètre afin d’avoir l’affichage souhaité par rapport au type de l’élément sélectionné dans </w:t>
-      </w:r>
-      <w:proofErr w:type="spellStart"/>
-      <w:r>
-        <w:t>ListBox</w:t>
-      </w:r>
-      <w:proofErr w:type="spellEnd"/>
-      <w:r>
-        <w:t xml:space="preserve">. </w:t>
-      </w:r>
-      <w:proofErr w:type="spellStart"/>
-      <w:r>
-        <w:t>SetupeMasterDetail</w:t>
-      </w:r>
-      <w:proofErr w:type="spellEnd"/>
-      <w:r>
-        <w:t xml:space="preserve"> met un </w:t>
-      </w:r>
-      <w:proofErr w:type="spellStart"/>
-      <w:r>
-        <w:t>MasterDetail</w:t>
-      </w:r>
-      <w:proofErr w:type="spellEnd"/>
-      <w:r>
-        <w:t xml:space="preserve"> dans le </w:t>
-      </w:r>
-      <w:proofErr w:type="spellStart"/>
-      <w:r>
-        <w:t>ContentControl</w:t>
-      </w:r>
-      <w:proofErr w:type="spellEnd"/>
-      <w:r>
-        <w:t xml:space="preserve"> passer en paramètre.</w:t>
-      </w:r>
-    </w:p>
-    <w:p>
-      <w:r>
-        <w:t xml:space="preserve">La </w:t>
-      </w:r>
-      <w:proofErr w:type="spellStart"/>
-      <w:r>
-        <w:t>MainWindow</w:t>
-      </w:r>
-      <w:proofErr w:type="spellEnd"/>
-      <w:r>
-        <w:t xml:space="preserve"> est la fenêtre d’accueil de l’application, c’est elle qui possède le Master </w:t>
-      </w:r>
-      <w:proofErr w:type="spellStart"/>
-      <w:r>
-        <w:t>Detail</w:t>
-      </w:r>
-      <w:proofErr w:type="spellEnd"/>
-      <w:r>
-        <w:t xml:space="preserve">. </w:t>
-      </w:r>
-      <w:proofErr w:type="spellStart"/>
-      <w:r>
-        <w:t>Window_Closed</w:t>
-      </w:r>
-      <w:proofErr w:type="spellEnd"/>
-      <w:r>
-        <w:t xml:space="preserve"> lance </w:t>
-      </w:r>
-      <w:proofErr w:type="spellStart"/>
-      <w:r>
-        <w:t>Navigator.Save</w:t>
-      </w:r>
-      <w:proofErr w:type="spellEnd"/>
-      <w:r>
-        <w:t>().</w:t>
-      </w:r>
-    </w:p>
-    <w:p>
-      <w:proofErr w:type="spellStart"/>
-      <w:r>
-        <w:t>AjoutDetailWindow</w:t>
-      </w:r>
-      <w:proofErr w:type="spellEnd"/>
-      <w:r>
-        <w:t xml:space="preserve"> permet de modifier les détail d’un jeu.</w:t>
-      </w:r>
-    </w:p>
-    <w:p>
-      <w:proofErr w:type="spellStart"/>
-      <w:r>
-        <w:t>AjoutJeuWIndow</w:t>
-      </w:r>
-      <w:proofErr w:type="spellEnd"/>
-      <w:r>
-        <w:t xml:space="preserve"> permet d’ajouter un jeu.</w:t>
-      </w:r>
-    </w:p>
-    <w:p>
-      <w:proofErr w:type="spellStart"/>
-      <w:r>
-        <w:t>Parametre</w:t>
-      </w:r>
-      <w:proofErr w:type="spellEnd"/>
-      <w:r>
-        <w:t xml:space="preserve"> permet d’ajouter un dossier contenant des dossiers de jeux.</w:t>
-      </w:r>
-    </w:p>
-    <w:p>
-      <w:r>
-        <w:rPr>
-          <w:i/>
-          <w:iCs/>
-          <w:sz w:val="24"/>
-          <w:szCs w:val="24"/>
-          <w:u w:val="single"/>
-        </w:rPr>
+        <w:t>App possède un Navigator de cette manière le Navigator est accessible à l’entièreté de la Vue.       App possède un Manager de cette manière le Manager est accessible à l’entièreté de la Vue.  Navigator est la classe qui gère la navigation de la vue, c’est elle qui modifie les ContentControl et ouvre les fenêtres.</w:t>
+      </w:r>
+    </w:p>
+    <w:p>
+      <w:r>
+        <w:t>Navigator.Setup() permet de chargé l’application à partir de la sauvegarde (stub ou réel) et Save() lance la sauvegarde. UpdateDetail permet de changer le contenu du ContentControl passer en paramètre afin d’avoir l’affichage souhaité par rapport au type de l’élément sélectionné dans ListBox. SetupeMasterDetail met un MasterDetail dans le ContentControl passer en paramètre.</w:t>
+      </w:r>
+    </w:p>
+    <w:p>
+      <w:r>
+        <w:t>La MainWindow est la fenêtre d’accueil de l’application, c’est elle qui possède le Master Detail. Window_Closed lance Navigator.Save().</w:t>
+      </w:r>
+    </w:p>
+    <w:p>
+      <w:r>
         <w:lastRenderedPageBreak/>
-        <w:t xml:space="preserve">-Partie </w:t>
-      </w:r>
-      <w:proofErr w:type="spellStart"/>
-      <w:r>
-        <w:rPr>
-          <w:i/>
-          <w:iCs/>
-          <w:sz w:val="24"/>
-          <w:szCs w:val="24"/>
-          <w:u w:val="single"/>
-        </w:rPr>
-        <w:t>MasterDetail</w:t>
-      </w:r>
-      <w:proofErr w:type="spellEnd"/>
+        <w:t>AjoutDetailWindow permet de modifier les détail d’un jeu.</w:t>
+      </w:r>
+    </w:p>
+    <w:p>
+      <w:r>
+        <w:t>AjoutJeuWIndow permet d’ajouter un jeu.</w:t>
+      </w:r>
+    </w:p>
+    <w:p>
+      <w:r>
+        <w:t>Parametre permet d’ajouter un dossier contenant des dossiers de jeux.</w:t>
+      </w:r>
+    </w:p>
+    <w:p>
+      <w:r>
+        <w:rPr>
+          <w:i/>
+          <w:iCs/>
+          <w:sz w:val="24"/>
+          <w:szCs w:val="24"/>
+          <w:u w:val="single"/>
+        </w:rPr>
+        <w:t>-Partie MasterDetail</w:t>
+      </w:r>
       <w:r>
         <w:rPr>
           <w:noProof/>
@@ -1767,288 +1394,205 @@
       </w:r>
     </w:p>
     <w:p>
-      <w:proofErr w:type="spellStart"/>
-      <w:r>
-        <w:t>MasterDetail</w:t>
-      </w:r>
-      <w:proofErr w:type="spellEnd"/>
-      <w:r>
-        <w:t xml:space="preserve"> permet de voir les différents launchers et jeux ainsi que leurs informations. </w:t>
-      </w:r>
-      <w:proofErr w:type="spellStart"/>
-      <w:r>
-        <w:t>ListeJeu_</w:t>
-      </w:r>
-      <w:proofErr w:type="gramStart"/>
-      <w:r>
-        <w:t>SelectionChanged</w:t>
-      </w:r>
-      <w:proofErr w:type="spellEnd"/>
-      <w:r>
-        <w:t>(</w:t>
-      </w:r>
-      <w:proofErr w:type="gramEnd"/>
-      <w:r>
-        <w:t>) appelle Navigator.</w:t>
+      <w:r>
+        <w:t>MasterDetail permet de voir les différents launchers et jeux ainsi que leurs informations. ListeJeu_SelectionChanged() appelle Navigator.</w:t>
       </w:r>
       <w:r>
         <w:t xml:space="preserve"> </w:t>
       </w:r>
-      <w:proofErr w:type="spellStart"/>
-      <w:proofErr w:type="gramStart"/>
-      <w:r>
-        <w:t>UpdateDetail</w:t>
-      </w:r>
-      <w:proofErr w:type="spellEnd"/>
-      <w:r>
-        <w:t>(</w:t>
-      </w:r>
-      <w:proofErr w:type="gramEnd"/>
-      <w:r>
-        <w:t>)</w:t>
-      </w:r>
-    </w:p>
-    <w:p>
-      <w:proofErr w:type="spellStart"/>
-      <w:r>
-        <w:t>DetailJeu</w:t>
-      </w:r>
-      <w:proofErr w:type="spellEnd"/>
-      <w:r>
-        <w:t xml:space="preserve"> et </w:t>
-      </w:r>
-      <w:proofErr w:type="spellStart"/>
-      <w:r>
-        <w:t>DetailLuncher</w:t>
-      </w:r>
-      <w:proofErr w:type="spellEnd"/>
-      <w:r>
-        <w:t xml:space="preserve"> corresponde à la partie détails de leurs types respectifs.</w:t>
-      </w:r>
-    </w:p>
-    <w:p>
-      <w:proofErr w:type="spellStart"/>
-      <w:r>
-        <w:t>JeuUC</w:t>
-      </w:r>
-      <w:proofErr w:type="spellEnd"/>
-      <w:r>
-        <w:t xml:space="preserve"> et </w:t>
-      </w:r>
-      <w:proofErr w:type="spellStart"/>
-      <w:r>
-        <w:t>LuncherUC</w:t>
-      </w:r>
-      <w:proofErr w:type="spellEnd"/>
-      <w:r>
-        <w:t xml:space="preserve"> corresponde à la partie Master de leurs types respectifs.</w:t>
-      </w:r>
-    </w:p>
-    <w:p>
-      <w:proofErr w:type="spellStart"/>
-      <w:r>
-        <w:t>VignetteJeu</w:t>
-      </w:r>
-      <w:proofErr w:type="spellEnd"/>
-      <w:r>
-        <w:t xml:space="preserve"> correspond à l’affichage d’un jeu dans le détail de launcher. </w:t>
-      </w:r>
-      <w:proofErr w:type="spellStart"/>
-      <w:r>
-        <w:t>VignetteClicked</w:t>
-      </w:r>
-      <w:proofErr w:type="spellEnd"/>
-      <w:r>
-        <w:t xml:space="preserve"> permet d’aller sur le jeu cliquer.</w:t>
-      </w:r>
-    </w:p>
-    <w:p>
-      <w:pPr>
-        <w:rPr>
-          <w:i/>
-          <w:iCs/>
-          <w:sz w:val="24"/>
-          <w:szCs w:val="24"/>
-          <w:u w:val="single"/>
-        </w:rPr>
-      </w:pPr>
-    </w:p>
-    <w:p>
-      <w:pPr>
-        <w:rPr>
-          <w:i/>
-          <w:iCs/>
-          <w:sz w:val="24"/>
-          <w:szCs w:val="24"/>
-          <w:u w:val="single"/>
-        </w:rPr>
-      </w:pPr>
-    </w:p>
-    <w:p>
-      <w:pPr>
-        <w:rPr>
-          <w:i/>
-          <w:iCs/>
-          <w:sz w:val="24"/>
-          <w:szCs w:val="24"/>
-          <w:u w:val="single"/>
-        </w:rPr>
-      </w:pPr>
-    </w:p>
-    <w:p>
-      <w:pPr>
-        <w:rPr>
-          <w:i/>
-          <w:iCs/>
-          <w:sz w:val="24"/>
-          <w:szCs w:val="24"/>
-          <w:u w:val="single"/>
-        </w:rPr>
-      </w:pPr>
-    </w:p>
-    <w:p>
-      <w:pPr>
-        <w:rPr>
-          <w:i/>
-          <w:iCs/>
-          <w:sz w:val="24"/>
-          <w:szCs w:val="24"/>
-          <w:u w:val="single"/>
-        </w:rPr>
-      </w:pPr>
-    </w:p>
-    <w:p>
-      <w:pPr>
-        <w:rPr>
-          <w:i/>
-          <w:iCs/>
-          <w:sz w:val="24"/>
-          <w:szCs w:val="24"/>
-          <w:u w:val="single"/>
-        </w:rPr>
-      </w:pPr>
-    </w:p>
-    <w:p>
-      <w:pPr>
-        <w:rPr>
-          <w:i/>
-          <w:iCs/>
-          <w:sz w:val="24"/>
-          <w:szCs w:val="24"/>
-          <w:u w:val="single"/>
-        </w:rPr>
-      </w:pPr>
-    </w:p>
-    <w:p>
-      <w:pPr>
-        <w:rPr>
-          <w:i/>
-          <w:iCs/>
-          <w:sz w:val="24"/>
-          <w:szCs w:val="24"/>
-          <w:u w:val="single"/>
-        </w:rPr>
-      </w:pPr>
-    </w:p>
-    <w:p>
-      <w:pPr>
-        <w:rPr>
-          <w:i/>
-          <w:iCs/>
-          <w:sz w:val="24"/>
-          <w:szCs w:val="24"/>
-          <w:u w:val="single"/>
-        </w:rPr>
-      </w:pPr>
-    </w:p>
-    <w:p>
-      <w:pPr>
-        <w:rPr>
-          <w:i/>
-          <w:iCs/>
-          <w:sz w:val="24"/>
-          <w:szCs w:val="24"/>
-          <w:u w:val="single"/>
-        </w:rPr>
-      </w:pPr>
-    </w:p>
-    <w:p>
-      <w:pPr>
-        <w:rPr>
-          <w:i/>
-          <w:iCs/>
-          <w:sz w:val="24"/>
-          <w:szCs w:val="24"/>
-          <w:u w:val="single"/>
-        </w:rPr>
-      </w:pPr>
-    </w:p>
-    <w:p>
-      <w:pPr>
-        <w:rPr>
-          <w:i/>
-          <w:iCs/>
-          <w:sz w:val="24"/>
-          <w:szCs w:val="24"/>
-          <w:u w:val="single"/>
-        </w:rPr>
-      </w:pPr>
-    </w:p>
-    <w:p>
-      <w:pPr>
-        <w:rPr>
-          <w:i/>
-          <w:iCs/>
-          <w:sz w:val="24"/>
-          <w:szCs w:val="24"/>
-          <w:u w:val="single"/>
-        </w:rPr>
-      </w:pPr>
-    </w:p>
-    <w:p>
-      <w:pPr>
-        <w:rPr>
-          <w:i/>
-          <w:iCs/>
-          <w:sz w:val="24"/>
-          <w:szCs w:val="24"/>
-          <w:u w:val="single"/>
-        </w:rPr>
-      </w:pPr>
-    </w:p>
-    <w:p>
-      <w:pPr>
-        <w:rPr>
-          <w:i/>
-          <w:iCs/>
-          <w:sz w:val="24"/>
-          <w:szCs w:val="24"/>
-          <w:u w:val="single"/>
-        </w:rPr>
-      </w:pPr>
-      <w:r>
-        <w:rPr>
-          <w:i/>
-          <w:iCs/>
-          <w:sz w:val="24"/>
-          <w:szCs w:val="24"/>
-          <w:u w:val="single"/>
-        </w:rPr>
-        <w:lastRenderedPageBreak/>
-        <w:t xml:space="preserve">-Partie </w:t>
-      </w:r>
-      <w:proofErr w:type="spellStart"/>
-      <w:r>
-        <w:rPr>
-          <w:i/>
-          <w:iCs/>
-          <w:sz w:val="24"/>
-          <w:szCs w:val="24"/>
-          <w:u w:val="single"/>
-        </w:rPr>
-        <w:t>FolderExplorerView</w:t>
-      </w:r>
-      <w:proofErr w:type="spellEnd"/>
+      <w:r>
+        <w:t>UpdateDetail()</w:t>
+      </w:r>
+    </w:p>
+    <w:p>
+      <w:r>
+        <w:t>DetailJeu et DetailLuncher corresponde à la partie détails de leurs types respectifs.</w:t>
+      </w:r>
+    </w:p>
+    <w:p>
+      <w:r>
+        <w:t>JeuUC et LuncherUC corresponde à la partie Master de leurs types respectifs.</w:t>
+      </w:r>
+    </w:p>
+    <w:p>
+      <w:r>
+        <w:t>VignetteJeu correspond à l’affichage d’un jeu dans le détail de launcher. VignetteClicked permet d’aller sur le jeu cliquer.</w:t>
+      </w:r>
+    </w:p>
+    <w:p>
+      <w:pPr>
+        <w:rPr>
+          <w:i/>
+          <w:iCs/>
+          <w:sz w:val="24"/>
+          <w:szCs w:val="24"/>
+          <w:u w:val="single"/>
+        </w:rPr>
+      </w:pPr>
+    </w:p>
+    <w:p>
+      <w:pPr>
+        <w:rPr>
+          <w:i/>
+          <w:iCs/>
+          <w:sz w:val="24"/>
+          <w:szCs w:val="24"/>
+          <w:u w:val="single"/>
+        </w:rPr>
+      </w:pPr>
+    </w:p>
+    <w:p>
+      <w:pPr>
+        <w:rPr>
+          <w:i/>
+          <w:iCs/>
+          <w:sz w:val="24"/>
+          <w:szCs w:val="24"/>
+          <w:u w:val="single"/>
+        </w:rPr>
+      </w:pPr>
+    </w:p>
+    <w:p>
+      <w:pPr>
+        <w:rPr>
+          <w:i/>
+          <w:iCs/>
+          <w:sz w:val="24"/>
+          <w:szCs w:val="24"/>
+          <w:u w:val="single"/>
+        </w:rPr>
+      </w:pPr>
+    </w:p>
+    <w:p>
+      <w:pPr>
+        <w:rPr>
+          <w:i/>
+          <w:iCs/>
+          <w:sz w:val="24"/>
+          <w:szCs w:val="24"/>
+          <w:u w:val="single"/>
+        </w:rPr>
+      </w:pPr>
+    </w:p>
+    <w:p>
+      <w:pPr>
+        <w:rPr>
+          <w:i/>
+          <w:iCs/>
+          <w:sz w:val="24"/>
+          <w:szCs w:val="24"/>
+          <w:u w:val="single"/>
+        </w:rPr>
+      </w:pPr>
+    </w:p>
+    <w:p>
+      <w:pPr>
+        <w:rPr>
+          <w:i/>
+          <w:iCs/>
+          <w:sz w:val="24"/>
+          <w:szCs w:val="24"/>
+          <w:u w:val="single"/>
+        </w:rPr>
+      </w:pPr>
+    </w:p>
+    <w:p>
+      <w:pPr>
+        <w:rPr>
+          <w:i/>
+          <w:iCs/>
+          <w:sz w:val="24"/>
+          <w:szCs w:val="24"/>
+          <w:u w:val="single"/>
+        </w:rPr>
+      </w:pPr>
+    </w:p>
+    <w:p>
+      <w:pPr>
+        <w:rPr>
+          <w:i/>
+          <w:iCs/>
+          <w:sz w:val="24"/>
+          <w:szCs w:val="24"/>
+          <w:u w:val="single"/>
+        </w:rPr>
+      </w:pPr>
+    </w:p>
+    <w:p>
+      <w:pPr>
+        <w:rPr>
+          <w:i/>
+          <w:iCs/>
+          <w:sz w:val="24"/>
+          <w:szCs w:val="24"/>
+          <w:u w:val="single"/>
+        </w:rPr>
+      </w:pPr>
+    </w:p>
+    <w:p>
+      <w:pPr>
+        <w:rPr>
+          <w:i/>
+          <w:iCs/>
+          <w:sz w:val="24"/>
+          <w:szCs w:val="24"/>
+          <w:u w:val="single"/>
+        </w:rPr>
+      </w:pPr>
+    </w:p>
+    <w:p>
+      <w:pPr>
+        <w:rPr>
+          <w:i/>
+          <w:iCs/>
+          <w:sz w:val="24"/>
+          <w:szCs w:val="24"/>
+          <w:u w:val="single"/>
+        </w:rPr>
+      </w:pPr>
+    </w:p>
+    <w:p>
+      <w:pPr>
+        <w:rPr>
+          <w:i/>
+          <w:iCs/>
+          <w:sz w:val="24"/>
+          <w:szCs w:val="24"/>
+          <w:u w:val="single"/>
+        </w:rPr>
+      </w:pPr>
+    </w:p>
+    <w:p>
+      <w:pPr>
+        <w:rPr>
+          <w:i/>
+          <w:iCs/>
+          <w:sz w:val="24"/>
+          <w:szCs w:val="24"/>
+          <w:u w:val="single"/>
+        </w:rPr>
+      </w:pPr>
+    </w:p>
+    <w:p>
+      <w:pPr>
+        <w:rPr>
+          <w:i/>
+          <w:iCs/>
+          <w:sz w:val="24"/>
+          <w:szCs w:val="24"/>
+          <w:u w:val="single"/>
+        </w:rPr>
+      </w:pPr>
+      <w:r>
+        <w:rPr>
+          <w:i/>
+          <w:iCs/>
+          <w:sz w:val="24"/>
+          <w:szCs w:val="24"/>
+          <w:u w:val="single"/>
+        </w:rPr>
+        <w:t>-Partie FolderExplorerView</w:t>
+      </w:r>
     </w:p>
     <w:p>
       <w:pPr>
@@ -2334,7 +1878,6 @@
           <w:szCs w:val="32"/>
           <w:u w:val="single"/>
         </w:rPr>
-        <w:lastRenderedPageBreak/>
         <w:t>-Diagramme de paquet</w:t>
       </w:r>
     </w:p>
@@ -2407,15 +1950,7 @@
     </w:p>
     <w:p>
       <w:r>
-        <w:t xml:space="preserve">Les paquets </w:t>
-      </w:r>
-      <w:proofErr w:type="spellStart"/>
-      <w:r>
-        <w:t>FolderExplorer</w:t>
-      </w:r>
-      <w:proofErr w:type="spellEnd"/>
-      <w:r>
-        <w:t xml:space="preserve"> et Icones n’ont pas de dépendances, Vue est dépendant de tous les paquets</w:t>
+        <w:t>Les paquets FolderExplorer et Icones n’ont pas de dépendances, Vue est dépendant de tous les paquets</w:t>
       </w:r>
       <w:r>
         <w:t xml:space="preserve"> sauf Stub</w:t>
@@ -2427,67 +1962,41 @@
         <w:t>Persistance</w:t>
       </w:r>
       <w:r>
-        <w:t xml:space="preserve"> dépend de </w:t>
-      </w:r>
-      <w:proofErr w:type="spellStart"/>
-      <w:r>
-        <w:t>Modele</w:t>
-      </w:r>
-      <w:proofErr w:type="spellEnd"/>
+        <w:t xml:space="preserve"> dépend de Modele</w:t>
+      </w:r>
       <w:r>
         <w:t>, Stub</w:t>
       </w:r>
       <w:r>
-        <w:t xml:space="preserve"> et </w:t>
-      </w:r>
-      <w:proofErr w:type="spellStart"/>
-      <w:r>
-        <w:t>Logger</w:t>
-      </w:r>
-      <w:proofErr w:type="spellEnd"/>
-      <w:r>
-        <w:t xml:space="preserve"> et </w:t>
-      </w:r>
-      <w:proofErr w:type="spellStart"/>
-      <w:r>
-        <w:t>Modele</w:t>
-      </w:r>
-      <w:proofErr w:type="spellEnd"/>
+        <w:t xml:space="preserve"> et Logger et Modele </w:t>
+      </w:r>
+      <w:r>
+        <w:t>dépend</w:t>
+      </w:r>
+      <w:r>
+        <w:t xml:space="preserve"> uniquement de Logger.</w:t>
+      </w:r>
+    </w:p>
+    <w:p>
+      <w:r>
+        <w:t>Persistance</w:t>
+      </w:r>
+      <w:r>
+        <w:t xml:space="preserve"> s’occupe </w:t>
+      </w:r>
+      <w:r>
+        <w:t>de sauvegarder et charger les données de l’application</w:t>
+      </w:r>
+      <w:r>
+        <w:t>.</w:t>
+      </w:r>
       <w:r>
         <w:t xml:space="preserve"> </w:t>
       </w:r>
-      <w:r>
-        <w:t>dépend</w:t>
-      </w:r>
-      <w:r>
-        <w:t xml:space="preserve"> uniquement de Logger.</w:t>
-      </w:r>
-    </w:p>
-    <w:p>
-      <w:r>
-        <w:t>Persistance</w:t>
-      </w:r>
-      <w:r>
-        <w:t xml:space="preserve"> s’occupe </w:t>
-      </w:r>
-      <w:r>
-        <w:t>de sauvegarder et charger les données de l’application</w:t>
-      </w:r>
-      <w:r>
-        <w:t>.</w:t>
-      </w:r>
-      <w:r>
-        <w:t xml:space="preserve"> </w:t>
-      </w:r>
-    </w:p>
-    <w:p>
-      <w:proofErr w:type="spellStart"/>
-      <w:r>
-        <w:t>Modele</w:t>
-      </w:r>
-      <w:proofErr w:type="spellEnd"/>
-      <w:r>
-        <w:t xml:space="preserve"> contient une classe Manager servant d’interface entre la logique de l’application et la Vue.</w:t>
+    </w:p>
+    <w:p>
+      <w:r>
+        <w:t>Modele contient une classe Manager servant d’interface entre la logique de l’application et la Vue.</w:t>
       </w:r>
     </w:p>
     <w:p>
@@ -2504,13 +2013,8 @@
       </w:r>
     </w:p>
     <w:p>
-      <w:proofErr w:type="spellStart"/>
-      <w:r>
-        <w:t>FolderExplorer</w:t>
-      </w:r>
-      <w:proofErr w:type="spellEnd"/>
-      <w:r>
-        <w:t xml:space="preserve"> implémente le comportement d’un explorateur de dossier.</w:t>
+      <w:r>
+        <w:t>FolderExplorer implémente le comportement d’un explorateur de dossier.</w:t>
       </w:r>
     </w:p>
     <w:p/>
@@ -2573,7 +2077,6 @@
           <w:szCs w:val="32"/>
           <w:u w:val="single"/>
         </w:rPr>
-        <w:lastRenderedPageBreak/>
         <w:t>-Diagramme de séquence du loader</w:t>
       </w:r>
     </w:p>
@@ -3481,7 +2984,7 @@
 </file>
 
 <file path=customXml/itemProps1.xml><?xml version="1.0" encoding="utf-8"?>
-<ds:datastoreItem xmlns:ds="http://schemas.openxmlformats.org/officeDocument/2006/customXml" ds:itemID="{11E26472-2AE2-4A12-896A-B2CB39C95032}">
+<ds:datastoreItem xmlns:ds="http://schemas.openxmlformats.org/officeDocument/2006/customXml" ds:itemID="{1747FB53-7D5D-4134-AD34-A2398B1C054F}">
   <ds:schemaRefs>
     <ds:schemaRef ds:uri="http://schemas.openxmlformats.org/officeDocument/2006/bibliography"/>
   </ds:schemaRefs>

</xml_diff>